<commit_message>
9.Interfejs użytkownika aplikacji mobilnej  - dodane
</commit_message>
<xml_diff>
--- a/proj_indyw.docx
+++ b/proj_indyw.docx
@@ -4,36 +4,16 @@
   <w:body>
     <w:p>
       <w:pPr>
-        <w:pStyle w:val="Heading3"/>
-        <w:spacing w:line="360" w:lineRule="auto"/>
-        <w:jc w:val="center"/>
-      </w:pPr>
-    </w:p>
-    <w:p>
-      <w:pPr>
-        <w:pStyle w:val="Heading3"/>
-        <w:spacing w:line="360" w:lineRule="auto"/>
-        <w:jc w:val="center"/>
-      </w:pPr>
-    </w:p>
-    <w:p>
-      <w:pPr>
-        <w:pStyle w:val="Heading3"/>
-        <w:spacing w:line="360" w:lineRule="auto"/>
-        <w:jc w:val="center"/>
-      </w:pPr>
-    </w:p>
-    <w:p>
-      <w:pPr>
-        <w:pStyle w:val="Heading3"/>
-        <w:spacing w:line="360" w:lineRule="auto"/>
-        <w:jc w:val="center"/>
+        <w:pStyle w:val="Title"/>
       </w:pPr>
       <w:r>
         <w:t>Czytnik kanałów RSS dla smartfonó</w:t>
       </w:r>
       <w:r>
-        <w:t>w z s</w:t>
+        <w:t>w z </w:t>
+      </w:r>
+      <w:r>
+        <w:t>s</w:t>
       </w:r>
       <w:r>
         <w:t>ystemem operacyjnym iOS z </w:t>
@@ -51,27 +31,1835 @@
         <w:t>acją danych w chmurze</w:t>
       </w:r>
     </w:p>
-    <w:p/>
-    <w:p>
-      <w:pPr>
-        <w:jc w:val="center"/>
-      </w:pPr>
-    </w:p>
-    <w:p>
-      <w:pPr>
-        <w:jc w:val="center"/>
-      </w:pPr>
-    </w:p>
-    <w:p>
-      <w:bookmarkStart w:id="0" w:name="_GoBack"/>
-      <w:bookmarkEnd w:id="0"/>
-    </w:p>
-    <w:p/>
-    <w:p/>
-    <w:p/>
-    <w:p/>
-    <w:p/>
-    <w:p/>
+    <w:sdt>
+      <w:sdtPr>
+        <w:id w:val="-1619442382"/>
+        <w:docPartObj>
+          <w:docPartGallery w:val="Table of Contents"/>
+          <w:docPartUnique/>
+        </w:docPartObj>
+      </w:sdtPr>
+      <w:sdtEndPr>
+        <w:rPr>
+          <w:rFonts w:asciiTheme="minorHAnsi" w:eastAsiaTheme="minorEastAsia" w:hAnsiTheme="minorHAnsi" w:cstheme="minorBidi"/>
+          <w:noProof/>
+          <w:color w:val="auto"/>
+          <w:sz w:val="24"/>
+          <w:szCs w:val="24"/>
+          <w:lang w:val="pl-PL"/>
+        </w:rPr>
+      </w:sdtEndPr>
+      <w:sdtContent>
+        <w:p>
+          <w:pPr>
+            <w:pStyle w:val="TOCHeading"/>
+          </w:pPr>
+          <w:r>
+            <w:t>Table of Contents</w:t>
+          </w:r>
+        </w:p>
+        <w:p>
+          <w:pPr>
+            <w:pStyle w:val="TOC3"/>
+            <w:tabs>
+              <w:tab w:val="left" w:pos="887"/>
+              <w:tab w:val="right" w:leader="dot" w:pos="8290"/>
+            </w:tabs>
+            <w:spacing w:line="276" w:lineRule="auto"/>
+            <w:rPr>
+              <w:noProof/>
+              <w:sz w:val="24"/>
+              <w:szCs w:val="24"/>
+              <w:lang w:val="en-US" w:eastAsia="ja-JP"/>
+            </w:rPr>
+          </w:pPr>
+          <w:r>
+            <w:fldChar w:fldCharType="begin"/>
+          </w:r>
+          <w:r>
+            <w:instrText xml:space="preserve"> TOC \o "1-3" \h \z \u </w:instrText>
+          </w:r>
+          <w:r>
+            <w:fldChar w:fldCharType="separate"/>
+          </w:r>
+          <w:r>
+            <w:rPr>
+              <w:noProof/>
+            </w:rPr>
+            <w:t>1.</w:t>
+          </w:r>
+          <w:r>
+            <w:rPr>
+              <w:noProof/>
+              <w:sz w:val="24"/>
+              <w:szCs w:val="24"/>
+              <w:lang w:val="en-US" w:eastAsia="ja-JP"/>
+            </w:rPr>
+            <w:tab/>
+          </w:r>
+          <w:r>
+            <w:rPr>
+              <w:noProof/>
+            </w:rPr>
+            <w:t>Cel projektu</w:t>
+          </w:r>
+          <w:r>
+            <w:rPr>
+              <w:noProof/>
+            </w:rPr>
+            <w:tab/>
+          </w:r>
+          <w:r>
+            <w:rPr>
+              <w:noProof/>
+            </w:rPr>
+            <w:fldChar w:fldCharType="begin"/>
+          </w:r>
+          <w:r>
+            <w:rPr>
+              <w:noProof/>
+            </w:rPr>
+            <w:instrText xml:space="preserve"> PAGEREF _Toc295508457 \h </w:instrText>
+          </w:r>
+          <w:r>
+            <w:rPr>
+              <w:noProof/>
+            </w:rPr>
+          </w:r>
+          <w:r>
+            <w:rPr>
+              <w:noProof/>
+            </w:rPr>
+            <w:fldChar w:fldCharType="separate"/>
+          </w:r>
+          <w:r>
+            <w:rPr>
+              <w:noProof/>
+            </w:rPr>
+            <w:t>2</w:t>
+          </w:r>
+          <w:r>
+            <w:rPr>
+              <w:noProof/>
+            </w:rPr>
+            <w:fldChar w:fldCharType="end"/>
+          </w:r>
+        </w:p>
+        <w:p>
+          <w:pPr>
+            <w:pStyle w:val="TOC3"/>
+            <w:tabs>
+              <w:tab w:val="left" w:pos="887"/>
+              <w:tab w:val="right" w:leader="dot" w:pos="8290"/>
+            </w:tabs>
+            <w:spacing w:line="276" w:lineRule="auto"/>
+            <w:rPr>
+              <w:noProof/>
+              <w:sz w:val="24"/>
+              <w:szCs w:val="24"/>
+              <w:lang w:val="en-US" w:eastAsia="ja-JP"/>
+            </w:rPr>
+          </w:pPr>
+          <w:r>
+            <w:rPr>
+              <w:noProof/>
+            </w:rPr>
+            <w:t>2.</w:t>
+          </w:r>
+          <w:r>
+            <w:rPr>
+              <w:noProof/>
+              <w:sz w:val="24"/>
+              <w:szCs w:val="24"/>
+              <w:lang w:val="en-US" w:eastAsia="ja-JP"/>
+            </w:rPr>
+            <w:tab/>
+          </w:r>
+          <w:r>
+            <w:rPr>
+              <w:noProof/>
+            </w:rPr>
+            <w:t>Opis dziedziny problemowej – 2 str.</w:t>
+          </w:r>
+          <w:r>
+            <w:rPr>
+              <w:noProof/>
+            </w:rPr>
+            <w:tab/>
+          </w:r>
+          <w:r>
+            <w:rPr>
+              <w:noProof/>
+            </w:rPr>
+            <w:fldChar w:fldCharType="begin"/>
+          </w:r>
+          <w:r>
+            <w:rPr>
+              <w:noProof/>
+            </w:rPr>
+            <w:instrText xml:space="preserve"> PAGEREF _Toc295508458 \h </w:instrText>
+          </w:r>
+          <w:r>
+            <w:rPr>
+              <w:noProof/>
+            </w:rPr>
+          </w:r>
+          <w:r>
+            <w:rPr>
+              <w:noProof/>
+            </w:rPr>
+            <w:fldChar w:fldCharType="separate"/>
+          </w:r>
+          <w:r>
+            <w:rPr>
+              <w:noProof/>
+            </w:rPr>
+            <w:t>3</w:t>
+          </w:r>
+          <w:r>
+            <w:rPr>
+              <w:noProof/>
+            </w:rPr>
+            <w:fldChar w:fldCharType="end"/>
+          </w:r>
+        </w:p>
+        <w:p>
+          <w:pPr>
+            <w:pStyle w:val="TOC3"/>
+            <w:tabs>
+              <w:tab w:val="left" w:pos="1054"/>
+              <w:tab w:val="right" w:leader="dot" w:pos="8290"/>
+            </w:tabs>
+            <w:spacing w:line="276" w:lineRule="auto"/>
+            <w:rPr>
+              <w:noProof/>
+              <w:sz w:val="24"/>
+              <w:szCs w:val="24"/>
+              <w:lang w:val="en-US" w:eastAsia="ja-JP"/>
+            </w:rPr>
+          </w:pPr>
+          <w:r>
+            <w:rPr>
+              <w:noProof/>
+            </w:rPr>
+            <w:t>2.1.</w:t>
+          </w:r>
+          <w:r>
+            <w:rPr>
+              <w:noProof/>
+              <w:sz w:val="24"/>
+              <w:szCs w:val="24"/>
+              <w:lang w:val="en-US" w:eastAsia="ja-JP"/>
+            </w:rPr>
+            <w:tab/>
+          </w:r>
+          <w:r>
+            <w:rPr>
+              <w:noProof/>
+            </w:rPr>
+            <w:t>Kanały internetowe</w:t>
+          </w:r>
+          <w:r>
+            <w:rPr>
+              <w:noProof/>
+            </w:rPr>
+            <w:tab/>
+          </w:r>
+          <w:r>
+            <w:rPr>
+              <w:noProof/>
+            </w:rPr>
+            <w:fldChar w:fldCharType="begin"/>
+          </w:r>
+          <w:r>
+            <w:rPr>
+              <w:noProof/>
+            </w:rPr>
+            <w:instrText xml:space="preserve"> PAGEREF _Toc295508459 \h </w:instrText>
+          </w:r>
+          <w:r>
+            <w:rPr>
+              <w:noProof/>
+            </w:rPr>
+          </w:r>
+          <w:r>
+            <w:rPr>
+              <w:noProof/>
+            </w:rPr>
+            <w:fldChar w:fldCharType="separate"/>
+          </w:r>
+          <w:r>
+            <w:rPr>
+              <w:noProof/>
+            </w:rPr>
+            <w:t>3</w:t>
+          </w:r>
+          <w:r>
+            <w:rPr>
+              <w:noProof/>
+            </w:rPr>
+            <w:fldChar w:fldCharType="end"/>
+          </w:r>
+        </w:p>
+        <w:p>
+          <w:pPr>
+            <w:pStyle w:val="TOC3"/>
+            <w:tabs>
+              <w:tab w:val="left" w:pos="887"/>
+              <w:tab w:val="right" w:leader="dot" w:pos="8290"/>
+            </w:tabs>
+            <w:spacing w:line="276" w:lineRule="auto"/>
+            <w:rPr>
+              <w:noProof/>
+              <w:sz w:val="24"/>
+              <w:szCs w:val="24"/>
+              <w:lang w:val="en-US" w:eastAsia="ja-JP"/>
+            </w:rPr>
+          </w:pPr>
+          <w:r>
+            <w:rPr>
+              <w:noProof/>
+            </w:rPr>
+            <w:t>3.</w:t>
+          </w:r>
+          <w:r>
+            <w:rPr>
+              <w:noProof/>
+              <w:sz w:val="24"/>
+              <w:szCs w:val="24"/>
+              <w:lang w:val="en-US" w:eastAsia="ja-JP"/>
+            </w:rPr>
+            <w:tab/>
+          </w:r>
+          <w:r>
+            <w:rPr>
+              <w:noProof/>
+            </w:rPr>
+            <w:t>Opis produktów rynkowych - min. 5 stron</w:t>
+          </w:r>
+          <w:r>
+            <w:rPr>
+              <w:noProof/>
+            </w:rPr>
+            <w:tab/>
+          </w:r>
+          <w:r>
+            <w:rPr>
+              <w:noProof/>
+            </w:rPr>
+            <w:fldChar w:fldCharType="begin"/>
+          </w:r>
+          <w:r>
+            <w:rPr>
+              <w:noProof/>
+            </w:rPr>
+            <w:instrText xml:space="preserve"> PAGEREF _Toc295508460 \h </w:instrText>
+          </w:r>
+          <w:r>
+            <w:rPr>
+              <w:noProof/>
+            </w:rPr>
+          </w:r>
+          <w:r>
+            <w:rPr>
+              <w:noProof/>
+            </w:rPr>
+            <w:fldChar w:fldCharType="separate"/>
+          </w:r>
+          <w:r>
+            <w:rPr>
+              <w:noProof/>
+            </w:rPr>
+            <w:t>5</w:t>
+          </w:r>
+          <w:r>
+            <w:rPr>
+              <w:noProof/>
+            </w:rPr>
+            <w:fldChar w:fldCharType="end"/>
+          </w:r>
+        </w:p>
+        <w:p>
+          <w:pPr>
+            <w:pStyle w:val="TOC3"/>
+            <w:tabs>
+              <w:tab w:val="left" w:pos="1054"/>
+              <w:tab w:val="right" w:leader="dot" w:pos="8290"/>
+            </w:tabs>
+            <w:spacing w:line="276" w:lineRule="auto"/>
+            <w:rPr>
+              <w:noProof/>
+              <w:sz w:val="24"/>
+              <w:szCs w:val="24"/>
+              <w:lang w:val="en-US" w:eastAsia="ja-JP"/>
+            </w:rPr>
+          </w:pPr>
+          <w:r>
+            <w:rPr>
+              <w:noProof/>
+            </w:rPr>
+            <w:t>3.1.</w:t>
+          </w:r>
+          <w:r>
+            <w:rPr>
+              <w:noProof/>
+              <w:sz w:val="24"/>
+              <w:szCs w:val="24"/>
+              <w:lang w:val="en-US" w:eastAsia="ja-JP"/>
+            </w:rPr>
+            <w:tab/>
+          </w:r>
+          <w:r>
+            <w:rPr>
+              <w:noProof/>
+            </w:rPr>
+            <w:t>Przegląd platform mobilnych</w:t>
+          </w:r>
+          <w:r>
+            <w:rPr>
+              <w:noProof/>
+            </w:rPr>
+            <w:tab/>
+          </w:r>
+          <w:r>
+            <w:rPr>
+              <w:noProof/>
+            </w:rPr>
+            <w:fldChar w:fldCharType="begin"/>
+          </w:r>
+          <w:r>
+            <w:rPr>
+              <w:noProof/>
+            </w:rPr>
+            <w:instrText xml:space="preserve"> PAGEREF _Toc295508461 \h </w:instrText>
+          </w:r>
+          <w:r>
+            <w:rPr>
+              <w:noProof/>
+            </w:rPr>
+          </w:r>
+          <w:r>
+            <w:rPr>
+              <w:noProof/>
+            </w:rPr>
+            <w:fldChar w:fldCharType="separate"/>
+          </w:r>
+          <w:r>
+            <w:rPr>
+              <w:noProof/>
+            </w:rPr>
+            <w:t>5</w:t>
+          </w:r>
+          <w:r>
+            <w:rPr>
+              <w:noProof/>
+            </w:rPr>
+            <w:fldChar w:fldCharType="end"/>
+          </w:r>
+        </w:p>
+        <w:p>
+          <w:pPr>
+            <w:pStyle w:val="TOC3"/>
+            <w:tabs>
+              <w:tab w:val="left" w:pos="1221"/>
+              <w:tab w:val="right" w:leader="dot" w:pos="8290"/>
+            </w:tabs>
+            <w:spacing w:line="276" w:lineRule="auto"/>
+            <w:rPr>
+              <w:noProof/>
+              <w:sz w:val="24"/>
+              <w:szCs w:val="24"/>
+              <w:lang w:val="en-US" w:eastAsia="ja-JP"/>
+            </w:rPr>
+          </w:pPr>
+          <w:r>
+            <w:rPr>
+              <w:noProof/>
+            </w:rPr>
+            <w:t>3.1.1.</w:t>
+          </w:r>
+          <w:r>
+            <w:rPr>
+              <w:noProof/>
+              <w:sz w:val="24"/>
+              <w:szCs w:val="24"/>
+              <w:lang w:val="en-US" w:eastAsia="ja-JP"/>
+            </w:rPr>
+            <w:tab/>
+          </w:r>
+          <w:r>
+            <w:rPr>
+              <w:noProof/>
+            </w:rPr>
+            <w:t>Android</w:t>
+          </w:r>
+          <w:r>
+            <w:rPr>
+              <w:noProof/>
+            </w:rPr>
+            <w:tab/>
+          </w:r>
+          <w:r>
+            <w:rPr>
+              <w:noProof/>
+            </w:rPr>
+            <w:fldChar w:fldCharType="begin"/>
+          </w:r>
+          <w:r>
+            <w:rPr>
+              <w:noProof/>
+            </w:rPr>
+            <w:instrText xml:space="preserve"> PAGEREF _Toc295508462 \h </w:instrText>
+          </w:r>
+          <w:r>
+            <w:rPr>
+              <w:noProof/>
+            </w:rPr>
+          </w:r>
+          <w:r>
+            <w:rPr>
+              <w:noProof/>
+            </w:rPr>
+            <w:fldChar w:fldCharType="separate"/>
+          </w:r>
+          <w:r>
+            <w:rPr>
+              <w:noProof/>
+            </w:rPr>
+            <w:t>5</w:t>
+          </w:r>
+          <w:r>
+            <w:rPr>
+              <w:noProof/>
+            </w:rPr>
+            <w:fldChar w:fldCharType="end"/>
+          </w:r>
+        </w:p>
+        <w:p>
+          <w:pPr>
+            <w:pStyle w:val="TOC3"/>
+            <w:tabs>
+              <w:tab w:val="left" w:pos="1221"/>
+              <w:tab w:val="right" w:leader="dot" w:pos="8290"/>
+            </w:tabs>
+            <w:spacing w:line="276" w:lineRule="auto"/>
+            <w:rPr>
+              <w:noProof/>
+              <w:sz w:val="24"/>
+              <w:szCs w:val="24"/>
+              <w:lang w:val="en-US" w:eastAsia="ja-JP"/>
+            </w:rPr>
+          </w:pPr>
+          <w:r>
+            <w:rPr>
+              <w:noProof/>
+            </w:rPr>
+            <w:t>3.1.2.</w:t>
+          </w:r>
+          <w:r>
+            <w:rPr>
+              <w:noProof/>
+              <w:sz w:val="24"/>
+              <w:szCs w:val="24"/>
+              <w:lang w:val="en-US" w:eastAsia="ja-JP"/>
+            </w:rPr>
+            <w:tab/>
+          </w:r>
+          <w:r>
+            <w:rPr>
+              <w:noProof/>
+            </w:rPr>
+            <w:t>WindowsPhone</w:t>
+          </w:r>
+          <w:r>
+            <w:rPr>
+              <w:noProof/>
+            </w:rPr>
+            <w:tab/>
+          </w:r>
+          <w:r>
+            <w:rPr>
+              <w:noProof/>
+            </w:rPr>
+            <w:fldChar w:fldCharType="begin"/>
+          </w:r>
+          <w:r>
+            <w:rPr>
+              <w:noProof/>
+            </w:rPr>
+            <w:instrText xml:space="preserve"> PAGEREF _Toc295508463 \h </w:instrText>
+          </w:r>
+          <w:r>
+            <w:rPr>
+              <w:noProof/>
+            </w:rPr>
+          </w:r>
+          <w:r>
+            <w:rPr>
+              <w:noProof/>
+            </w:rPr>
+            <w:fldChar w:fldCharType="separate"/>
+          </w:r>
+          <w:r>
+            <w:rPr>
+              <w:noProof/>
+            </w:rPr>
+            <w:t>5</w:t>
+          </w:r>
+          <w:r>
+            <w:rPr>
+              <w:noProof/>
+            </w:rPr>
+            <w:fldChar w:fldCharType="end"/>
+          </w:r>
+        </w:p>
+        <w:p>
+          <w:pPr>
+            <w:pStyle w:val="TOC3"/>
+            <w:tabs>
+              <w:tab w:val="left" w:pos="1221"/>
+              <w:tab w:val="right" w:leader="dot" w:pos="8290"/>
+            </w:tabs>
+            <w:spacing w:line="276" w:lineRule="auto"/>
+            <w:rPr>
+              <w:noProof/>
+              <w:sz w:val="24"/>
+              <w:szCs w:val="24"/>
+              <w:lang w:val="en-US" w:eastAsia="ja-JP"/>
+            </w:rPr>
+          </w:pPr>
+          <w:r>
+            <w:rPr>
+              <w:noProof/>
+            </w:rPr>
+            <w:t>3.1.3.</w:t>
+          </w:r>
+          <w:r>
+            <w:rPr>
+              <w:noProof/>
+              <w:sz w:val="24"/>
+              <w:szCs w:val="24"/>
+              <w:lang w:val="en-US" w:eastAsia="ja-JP"/>
+            </w:rPr>
+            <w:tab/>
+          </w:r>
+          <w:r>
+            <w:rPr>
+              <w:noProof/>
+            </w:rPr>
+            <w:t>iOS</w:t>
+          </w:r>
+          <w:r>
+            <w:rPr>
+              <w:noProof/>
+            </w:rPr>
+            <w:tab/>
+          </w:r>
+          <w:r>
+            <w:rPr>
+              <w:noProof/>
+            </w:rPr>
+            <w:fldChar w:fldCharType="begin"/>
+          </w:r>
+          <w:r>
+            <w:rPr>
+              <w:noProof/>
+            </w:rPr>
+            <w:instrText xml:space="preserve"> PAGEREF _Toc295508464 \h </w:instrText>
+          </w:r>
+          <w:r>
+            <w:rPr>
+              <w:noProof/>
+            </w:rPr>
+          </w:r>
+          <w:r>
+            <w:rPr>
+              <w:noProof/>
+            </w:rPr>
+            <w:fldChar w:fldCharType="separate"/>
+          </w:r>
+          <w:r>
+            <w:rPr>
+              <w:noProof/>
+            </w:rPr>
+            <w:t>5</w:t>
+          </w:r>
+          <w:r>
+            <w:rPr>
+              <w:noProof/>
+            </w:rPr>
+            <w:fldChar w:fldCharType="end"/>
+          </w:r>
+        </w:p>
+        <w:p>
+          <w:pPr>
+            <w:pStyle w:val="TOC3"/>
+            <w:tabs>
+              <w:tab w:val="right" w:leader="dot" w:pos="8290"/>
+            </w:tabs>
+            <w:spacing w:line="276" w:lineRule="auto"/>
+            <w:rPr>
+              <w:noProof/>
+              <w:sz w:val="24"/>
+              <w:szCs w:val="24"/>
+              <w:lang w:val="en-US" w:eastAsia="ja-JP"/>
+            </w:rPr>
+          </w:pPr>
+          <w:r>
+            <w:rPr>
+              <w:noProof/>
+            </w:rPr>
+            <w:t>Czytniki RSS dla iPhone  – istniejące rozwiązania</w:t>
+          </w:r>
+          <w:r>
+            <w:rPr>
+              <w:noProof/>
+            </w:rPr>
+            <w:tab/>
+          </w:r>
+          <w:r>
+            <w:rPr>
+              <w:noProof/>
+            </w:rPr>
+            <w:fldChar w:fldCharType="begin"/>
+          </w:r>
+          <w:r>
+            <w:rPr>
+              <w:noProof/>
+            </w:rPr>
+            <w:instrText xml:space="preserve"> PAGEREF _Toc295508465 \h </w:instrText>
+          </w:r>
+          <w:r>
+            <w:rPr>
+              <w:noProof/>
+            </w:rPr>
+          </w:r>
+          <w:r>
+            <w:rPr>
+              <w:noProof/>
+            </w:rPr>
+            <w:fldChar w:fldCharType="separate"/>
+          </w:r>
+          <w:r>
+            <w:rPr>
+              <w:noProof/>
+            </w:rPr>
+            <w:t>5</w:t>
+          </w:r>
+          <w:r>
+            <w:rPr>
+              <w:noProof/>
+            </w:rPr>
+            <w:fldChar w:fldCharType="end"/>
+          </w:r>
+        </w:p>
+        <w:p>
+          <w:pPr>
+            <w:pStyle w:val="TOC3"/>
+            <w:tabs>
+              <w:tab w:val="left" w:pos="1054"/>
+              <w:tab w:val="right" w:leader="dot" w:pos="8290"/>
+            </w:tabs>
+            <w:spacing w:line="276" w:lineRule="auto"/>
+            <w:rPr>
+              <w:noProof/>
+              <w:sz w:val="24"/>
+              <w:szCs w:val="24"/>
+              <w:lang w:val="en-US" w:eastAsia="ja-JP"/>
+            </w:rPr>
+          </w:pPr>
+          <w:r>
+            <w:rPr>
+              <w:noProof/>
+            </w:rPr>
+            <w:t>3.2.</w:t>
+          </w:r>
+          <w:r>
+            <w:rPr>
+              <w:noProof/>
+              <w:sz w:val="24"/>
+              <w:szCs w:val="24"/>
+              <w:lang w:val="en-US" w:eastAsia="ja-JP"/>
+            </w:rPr>
+            <w:tab/>
+          </w:r>
+          <w:r>
+            <w:rPr>
+              <w:noProof/>
+            </w:rPr>
+            <w:t>Część serwerowa</w:t>
+          </w:r>
+          <w:r>
+            <w:rPr>
+              <w:noProof/>
+            </w:rPr>
+            <w:tab/>
+          </w:r>
+          <w:r>
+            <w:rPr>
+              <w:noProof/>
+            </w:rPr>
+            <w:fldChar w:fldCharType="begin"/>
+          </w:r>
+          <w:r>
+            <w:rPr>
+              <w:noProof/>
+            </w:rPr>
+            <w:instrText xml:space="preserve"> PAGEREF _Toc295508466 \h </w:instrText>
+          </w:r>
+          <w:r>
+            <w:rPr>
+              <w:noProof/>
+            </w:rPr>
+          </w:r>
+          <w:r>
+            <w:rPr>
+              <w:noProof/>
+            </w:rPr>
+            <w:fldChar w:fldCharType="separate"/>
+          </w:r>
+          <w:r>
+            <w:rPr>
+              <w:noProof/>
+            </w:rPr>
+            <w:t>6</w:t>
+          </w:r>
+          <w:r>
+            <w:rPr>
+              <w:noProof/>
+            </w:rPr>
+            <w:fldChar w:fldCharType="end"/>
+          </w:r>
+        </w:p>
+        <w:p>
+          <w:pPr>
+            <w:pStyle w:val="TOC3"/>
+            <w:tabs>
+              <w:tab w:val="left" w:pos="1054"/>
+              <w:tab w:val="right" w:leader="dot" w:pos="8290"/>
+            </w:tabs>
+            <w:spacing w:line="276" w:lineRule="auto"/>
+            <w:rPr>
+              <w:noProof/>
+              <w:sz w:val="24"/>
+              <w:szCs w:val="24"/>
+              <w:lang w:val="en-US" w:eastAsia="ja-JP"/>
+            </w:rPr>
+          </w:pPr>
+          <w:r>
+            <w:rPr>
+              <w:noProof/>
+            </w:rPr>
+            <w:t>3.3.</w:t>
+          </w:r>
+          <w:r>
+            <w:rPr>
+              <w:noProof/>
+              <w:sz w:val="24"/>
+              <w:szCs w:val="24"/>
+              <w:lang w:val="en-US" w:eastAsia="ja-JP"/>
+            </w:rPr>
+            <w:tab/>
+          </w:r>
+          <w:r>
+            <w:rPr>
+              <w:noProof/>
+            </w:rPr>
+            <w:t>Baza danych</w:t>
+          </w:r>
+          <w:r>
+            <w:rPr>
+              <w:noProof/>
+            </w:rPr>
+            <w:tab/>
+          </w:r>
+          <w:r>
+            <w:rPr>
+              <w:noProof/>
+            </w:rPr>
+            <w:fldChar w:fldCharType="begin"/>
+          </w:r>
+          <w:r>
+            <w:rPr>
+              <w:noProof/>
+            </w:rPr>
+            <w:instrText xml:space="preserve"> PAGEREF _Toc295508467 \h </w:instrText>
+          </w:r>
+          <w:r>
+            <w:rPr>
+              <w:noProof/>
+            </w:rPr>
+          </w:r>
+          <w:r>
+            <w:rPr>
+              <w:noProof/>
+            </w:rPr>
+            <w:fldChar w:fldCharType="separate"/>
+          </w:r>
+          <w:r>
+            <w:rPr>
+              <w:noProof/>
+            </w:rPr>
+            <w:t>6</w:t>
+          </w:r>
+          <w:r>
+            <w:rPr>
+              <w:noProof/>
+            </w:rPr>
+            <w:fldChar w:fldCharType="end"/>
+          </w:r>
+        </w:p>
+        <w:p>
+          <w:pPr>
+            <w:pStyle w:val="TOC3"/>
+            <w:tabs>
+              <w:tab w:val="left" w:pos="887"/>
+              <w:tab w:val="right" w:leader="dot" w:pos="8290"/>
+            </w:tabs>
+            <w:spacing w:line="276" w:lineRule="auto"/>
+            <w:rPr>
+              <w:noProof/>
+              <w:sz w:val="24"/>
+              <w:szCs w:val="24"/>
+              <w:lang w:val="en-US" w:eastAsia="ja-JP"/>
+            </w:rPr>
+          </w:pPr>
+          <w:r>
+            <w:rPr>
+              <w:noProof/>
+            </w:rPr>
+            <w:t>4.</w:t>
+          </w:r>
+          <w:r>
+            <w:rPr>
+              <w:noProof/>
+              <w:sz w:val="24"/>
+              <w:szCs w:val="24"/>
+              <w:lang w:val="en-US" w:eastAsia="ja-JP"/>
+            </w:rPr>
+            <w:tab/>
+          </w:r>
+          <w:r>
+            <w:rPr>
+              <w:noProof/>
+            </w:rPr>
+            <w:t>Architektura systemu - rys. + opis – 1 strona</w:t>
+          </w:r>
+          <w:r>
+            <w:rPr>
+              <w:noProof/>
+            </w:rPr>
+            <w:tab/>
+          </w:r>
+          <w:r>
+            <w:rPr>
+              <w:noProof/>
+            </w:rPr>
+            <w:fldChar w:fldCharType="begin"/>
+          </w:r>
+          <w:r>
+            <w:rPr>
+              <w:noProof/>
+            </w:rPr>
+            <w:instrText xml:space="preserve"> PAGEREF _Toc295508468 \h </w:instrText>
+          </w:r>
+          <w:r>
+            <w:rPr>
+              <w:noProof/>
+            </w:rPr>
+          </w:r>
+          <w:r>
+            <w:rPr>
+              <w:noProof/>
+            </w:rPr>
+            <w:fldChar w:fldCharType="separate"/>
+          </w:r>
+          <w:r>
+            <w:rPr>
+              <w:noProof/>
+            </w:rPr>
+            <w:t>7</w:t>
+          </w:r>
+          <w:r>
+            <w:rPr>
+              <w:noProof/>
+            </w:rPr>
+            <w:fldChar w:fldCharType="end"/>
+          </w:r>
+        </w:p>
+        <w:p>
+          <w:pPr>
+            <w:pStyle w:val="TOC3"/>
+            <w:tabs>
+              <w:tab w:val="left" w:pos="1054"/>
+              <w:tab w:val="right" w:leader="dot" w:pos="8290"/>
+            </w:tabs>
+            <w:spacing w:line="276" w:lineRule="auto"/>
+            <w:rPr>
+              <w:noProof/>
+              <w:sz w:val="24"/>
+              <w:szCs w:val="24"/>
+              <w:lang w:val="en-US" w:eastAsia="ja-JP"/>
+            </w:rPr>
+          </w:pPr>
+          <w:r>
+            <w:rPr>
+              <w:noProof/>
+            </w:rPr>
+            <w:t>4.1.</w:t>
+          </w:r>
+          <w:r>
+            <w:rPr>
+              <w:noProof/>
+              <w:sz w:val="24"/>
+              <w:szCs w:val="24"/>
+              <w:lang w:val="en-US" w:eastAsia="ja-JP"/>
+            </w:rPr>
+            <w:tab/>
+          </w:r>
+          <w:r>
+            <w:rPr>
+              <w:noProof/>
+            </w:rPr>
+            <w:t>RESTful Web Services</w:t>
+          </w:r>
+          <w:r>
+            <w:rPr>
+              <w:noProof/>
+            </w:rPr>
+            <w:tab/>
+          </w:r>
+          <w:r>
+            <w:rPr>
+              <w:noProof/>
+            </w:rPr>
+            <w:fldChar w:fldCharType="begin"/>
+          </w:r>
+          <w:r>
+            <w:rPr>
+              <w:noProof/>
+            </w:rPr>
+            <w:instrText xml:space="preserve"> PAGEREF _Toc295508469 \h </w:instrText>
+          </w:r>
+          <w:r>
+            <w:rPr>
+              <w:noProof/>
+            </w:rPr>
+          </w:r>
+          <w:r>
+            <w:rPr>
+              <w:noProof/>
+            </w:rPr>
+            <w:fldChar w:fldCharType="separate"/>
+          </w:r>
+          <w:r>
+            <w:rPr>
+              <w:noProof/>
+            </w:rPr>
+            <w:t>7</w:t>
+          </w:r>
+          <w:r>
+            <w:rPr>
+              <w:noProof/>
+            </w:rPr>
+            <w:fldChar w:fldCharType="end"/>
+          </w:r>
+        </w:p>
+        <w:p>
+          <w:pPr>
+            <w:pStyle w:val="TOC3"/>
+            <w:tabs>
+              <w:tab w:val="left" w:pos="887"/>
+              <w:tab w:val="right" w:leader="dot" w:pos="8290"/>
+            </w:tabs>
+            <w:spacing w:line="276" w:lineRule="auto"/>
+            <w:rPr>
+              <w:noProof/>
+              <w:sz w:val="24"/>
+              <w:szCs w:val="24"/>
+              <w:lang w:val="en-US" w:eastAsia="ja-JP"/>
+            </w:rPr>
+          </w:pPr>
+          <w:r>
+            <w:rPr>
+              <w:noProof/>
+            </w:rPr>
+            <w:t>5.</w:t>
+          </w:r>
+          <w:r>
+            <w:rPr>
+              <w:noProof/>
+              <w:sz w:val="24"/>
+              <w:szCs w:val="24"/>
+              <w:lang w:val="en-US" w:eastAsia="ja-JP"/>
+            </w:rPr>
+            <w:tab/>
+          </w:r>
+          <w:r>
+            <w:rPr>
+              <w:noProof/>
+            </w:rPr>
+            <w:t>Opis głównych procesów - min. 5 stron</w:t>
+          </w:r>
+          <w:r>
+            <w:rPr>
+              <w:noProof/>
+            </w:rPr>
+            <w:tab/>
+          </w:r>
+          <w:r>
+            <w:rPr>
+              <w:noProof/>
+            </w:rPr>
+            <w:fldChar w:fldCharType="begin"/>
+          </w:r>
+          <w:r>
+            <w:rPr>
+              <w:noProof/>
+            </w:rPr>
+            <w:instrText xml:space="preserve"> PAGEREF _Toc295508470 \h </w:instrText>
+          </w:r>
+          <w:r>
+            <w:rPr>
+              <w:noProof/>
+            </w:rPr>
+          </w:r>
+          <w:r>
+            <w:rPr>
+              <w:noProof/>
+            </w:rPr>
+            <w:fldChar w:fldCharType="separate"/>
+          </w:r>
+          <w:r>
+            <w:rPr>
+              <w:noProof/>
+            </w:rPr>
+            <w:t>8</w:t>
+          </w:r>
+          <w:r>
+            <w:rPr>
+              <w:noProof/>
+            </w:rPr>
+            <w:fldChar w:fldCharType="end"/>
+          </w:r>
+        </w:p>
+        <w:p>
+          <w:pPr>
+            <w:pStyle w:val="TOC3"/>
+            <w:tabs>
+              <w:tab w:val="left" w:pos="1054"/>
+              <w:tab w:val="right" w:leader="dot" w:pos="8290"/>
+            </w:tabs>
+            <w:spacing w:line="276" w:lineRule="auto"/>
+            <w:rPr>
+              <w:noProof/>
+              <w:sz w:val="24"/>
+              <w:szCs w:val="24"/>
+              <w:lang w:val="en-US" w:eastAsia="ja-JP"/>
+            </w:rPr>
+          </w:pPr>
+          <w:r>
+            <w:rPr>
+              <w:noProof/>
+            </w:rPr>
+            <w:t>5.1.</w:t>
+          </w:r>
+          <w:r>
+            <w:rPr>
+              <w:noProof/>
+              <w:sz w:val="24"/>
+              <w:szCs w:val="24"/>
+              <w:lang w:val="en-US" w:eastAsia="ja-JP"/>
+            </w:rPr>
+            <w:tab/>
+          </w:r>
+          <w:r>
+            <w:rPr>
+              <w:noProof/>
+            </w:rPr>
+            <w:t>Synchronizacja postów na mobile’u w ramach aplikacji</w:t>
+          </w:r>
+          <w:r>
+            <w:rPr>
+              <w:noProof/>
+            </w:rPr>
+            <w:tab/>
+          </w:r>
+          <w:r>
+            <w:rPr>
+              <w:noProof/>
+            </w:rPr>
+            <w:fldChar w:fldCharType="begin"/>
+          </w:r>
+          <w:r>
+            <w:rPr>
+              <w:noProof/>
+            </w:rPr>
+            <w:instrText xml:space="preserve"> PAGEREF _Toc295508471 \h </w:instrText>
+          </w:r>
+          <w:r>
+            <w:rPr>
+              <w:noProof/>
+            </w:rPr>
+          </w:r>
+          <w:r>
+            <w:rPr>
+              <w:noProof/>
+            </w:rPr>
+            <w:fldChar w:fldCharType="separate"/>
+          </w:r>
+          <w:r>
+            <w:rPr>
+              <w:noProof/>
+            </w:rPr>
+            <w:t>8</w:t>
+          </w:r>
+          <w:r>
+            <w:rPr>
+              <w:noProof/>
+            </w:rPr>
+            <w:fldChar w:fldCharType="end"/>
+          </w:r>
+        </w:p>
+        <w:p>
+          <w:pPr>
+            <w:pStyle w:val="TOC3"/>
+            <w:tabs>
+              <w:tab w:val="left" w:pos="1054"/>
+              <w:tab w:val="right" w:leader="dot" w:pos="8290"/>
+            </w:tabs>
+            <w:spacing w:line="276" w:lineRule="auto"/>
+            <w:rPr>
+              <w:noProof/>
+              <w:sz w:val="24"/>
+              <w:szCs w:val="24"/>
+              <w:lang w:val="en-US" w:eastAsia="ja-JP"/>
+            </w:rPr>
+          </w:pPr>
+          <w:r>
+            <w:rPr>
+              <w:noProof/>
+            </w:rPr>
+            <w:t>5.2.</w:t>
+          </w:r>
+          <w:r>
+            <w:rPr>
+              <w:noProof/>
+              <w:sz w:val="24"/>
+              <w:szCs w:val="24"/>
+              <w:lang w:val="en-US" w:eastAsia="ja-JP"/>
+            </w:rPr>
+            <w:tab/>
+          </w:r>
+          <w:r>
+            <w:rPr>
+              <w:noProof/>
+            </w:rPr>
+            <w:t>Synchronizacja danych użytkownika z serwerem</w:t>
+          </w:r>
+          <w:r>
+            <w:rPr>
+              <w:noProof/>
+            </w:rPr>
+            <w:tab/>
+          </w:r>
+          <w:r>
+            <w:rPr>
+              <w:noProof/>
+            </w:rPr>
+            <w:fldChar w:fldCharType="begin"/>
+          </w:r>
+          <w:r>
+            <w:rPr>
+              <w:noProof/>
+            </w:rPr>
+            <w:instrText xml:space="preserve"> PAGEREF _Toc295508472 \h </w:instrText>
+          </w:r>
+          <w:r>
+            <w:rPr>
+              <w:noProof/>
+            </w:rPr>
+          </w:r>
+          <w:r>
+            <w:rPr>
+              <w:noProof/>
+            </w:rPr>
+            <w:fldChar w:fldCharType="separate"/>
+          </w:r>
+          <w:r>
+            <w:rPr>
+              <w:noProof/>
+            </w:rPr>
+            <w:t>8</w:t>
+          </w:r>
+          <w:r>
+            <w:rPr>
+              <w:noProof/>
+            </w:rPr>
+            <w:fldChar w:fldCharType="end"/>
+          </w:r>
+        </w:p>
+        <w:p>
+          <w:pPr>
+            <w:pStyle w:val="TOC3"/>
+            <w:tabs>
+              <w:tab w:val="left" w:pos="887"/>
+              <w:tab w:val="right" w:leader="dot" w:pos="8290"/>
+            </w:tabs>
+            <w:spacing w:line="276" w:lineRule="auto"/>
+            <w:rPr>
+              <w:noProof/>
+              <w:sz w:val="24"/>
+              <w:szCs w:val="24"/>
+              <w:lang w:val="en-US" w:eastAsia="ja-JP"/>
+            </w:rPr>
+          </w:pPr>
+          <w:r>
+            <w:rPr>
+              <w:noProof/>
+            </w:rPr>
+            <w:t>6.</w:t>
+          </w:r>
+          <w:r>
+            <w:rPr>
+              <w:noProof/>
+              <w:sz w:val="24"/>
+              <w:szCs w:val="24"/>
+              <w:lang w:val="en-US" w:eastAsia="ja-JP"/>
+            </w:rPr>
+            <w:tab/>
+          </w:r>
+          <w:r>
+            <w:rPr>
+              <w:noProof/>
+            </w:rPr>
+            <w:t>Wymagania funkcjonalne i pozafunkcjonalne</w:t>
+          </w:r>
+          <w:r>
+            <w:rPr>
+              <w:noProof/>
+            </w:rPr>
+            <w:tab/>
+          </w:r>
+          <w:r>
+            <w:rPr>
+              <w:noProof/>
+            </w:rPr>
+            <w:fldChar w:fldCharType="begin"/>
+          </w:r>
+          <w:r>
+            <w:rPr>
+              <w:noProof/>
+            </w:rPr>
+            <w:instrText xml:space="preserve"> PAGEREF _Toc295508473 \h </w:instrText>
+          </w:r>
+          <w:r>
+            <w:rPr>
+              <w:noProof/>
+            </w:rPr>
+          </w:r>
+          <w:r>
+            <w:rPr>
+              <w:noProof/>
+            </w:rPr>
+            <w:fldChar w:fldCharType="separate"/>
+          </w:r>
+          <w:r>
+            <w:rPr>
+              <w:noProof/>
+            </w:rPr>
+            <w:t>9</w:t>
+          </w:r>
+          <w:r>
+            <w:rPr>
+              <w:noProof/>
+            </w:rPr>
+            <w:fldChar w:fldCharType="end"/>
+          </w:r>
+        </w:p>
+        <w:p>
+          <w:pPr>
+            <w:pStyle w:val="TOC3"/>
+            <w:tabs>
+              <w:tab w:val="left" w:pos="1054"/>
+              <w:tab w:val="right" w:leader="dot" w:pos="8290"/>
+            </w:tabs>
+            <w:spacing w:line="276" w:lineRule="auto"/>
+            <w:rPr>
+              <w:noProof/>
+              <w:sz w:val="24"/>
+              <w:szCs w:val="24"/>
+              <w:lang w:val="en-US" w:eastAsia="ja-JP"/>
+            </w:rPr>
+          </w:pPr>
+          <w:r>
+            <w:rPr>
+              <w:noProof/>
+            </w:rPr>
+            <w:t>6.1.</w:t>
+          </w:r>
+          <w:r>
+            <w:rPr>
+              <w:noProof/>
+              <w:sz w:val="24"/>
+              <w:szCs w:val="24"/>
+              <w:lang w:val="en-US" w:eastAsia="ja-JP"/>
+            </w:rPr>
+            <w:tab/>
+          </w:r>
+          <w:r>
+            <w:rPr>
+              <w:noProof/>
+            </w:rPr>
+            <w:t>Wymagania funkcjonalne</w:t>
+          </w:r>
+          <w:r>
+            <w:rPr>
+              <w:noProof/>
+            </w:rPr>
+            <w:tab/>
+          </w:r>
+          <w:r>
+            <w:rPr>
+              <w:noProof/>
+            </w:rPr>
+            <w:fldChar w:fldCharType="begin"/>
+          </w:r>
+          <w:r>
+            <w:rPr>
+              <w:noProof/>
+            </w:rPr>
+            <w:instrText xml:space="preserve"> PAGEREF _Toc295508474 \h </w:instrText>
+          </w:r>
+          <w:r>
+            <w:rPr>
+              <w:noProof/>
+            </w:rPr>
+          </w:r>
+          <w:r>
+            <w:rPr>
+              <w:noProof/>
+            </w:rPr>
+            <w:fldChar w:fldCharType="separate"/>
+          </w:r>
+          <w:r>
+            <w:rPr>
+              <w:noProof/>
+            </w:rPr>
+            <w:t>9</w:t>
+          </w:r>
+          <w:r>
+            <w:rPr>
+              <w:noProof/>
+            </w:rPr>
+            <w:fldChar w:fldCharType="end"/>
+          </w:r>
+        </w:p>
+        <w:p>
+          <w:pPr>
+            <w:pStyle w:val="TOC3"/>
+            <w:tabs>
+              <w:tab w:val="left" w:pos="1054"/>
+              <w:tab w:val="right" w:leader="dot" w:pos="8290"/>
+            </w:tabs>
+            <w:spacing w:line="276" w:lineRule="auto"/>
+            <w:rPr>
+              <w:noProof/>
+              <w:sz w:val="24"/>
+              <w:szCs w:val="24"/>
+              <w:lang w:val="en-US" w:eastAsia="ja-JP"/>
+            </w:rPr>
+          </w:pPr>
+          <w:r>
+            <w:rPr>
+              <w:noProof/>
+            </w:rPr>
+            <w:t>6.2.</w:t>
+          </w:r>
+          <w:r>
+            <w:rPr>
+              <w:noProof/>
+              <w:sz w:val="24"/>
+              <w:szCs w:val="24"/>
+              <w:lang w:val="en-US" w:eastAsia="ja-JP"/>
+            </w:rPr>
+            <w:tab/>
+          </w:r>
+          <w:r>
+            <w:rPr>
+              <w:noProof/>
+            </w:rPr>
+            <w:t>Wymagania pozafunkcjonalne</w:t>
+          </w:r>
+          <w:r>
+            <w:rPr>
+              <w:noProof/>
+            </w:rPr>
+            <w:tab/>
+          </w:r>
+          <w:r>
+            <w:rPr>
+              <w:noProof/>
+            </w:rPr>
+            <w:fldChar w:fldCharType="begin"/>
+          </w:r>
+          <w:r>
+            <w:rPr>
+              <w:noProof/>
+            </w:rPr>
+            <w:instrText xml:space="preserve"> PAGEREF _Toc295508475 \h </w:instrText>
+          </w:r>
+          <w:r>
+            <w:rPr>
+              <w:noProof/>
+            </w:rPr>
+          </w:r>
+          <w:r>
+            <w:rPr>
+              <w:noProof/>
+            </w:rPr>
+            <w:fldChar w:fldCharType="separate"/>
+          </w:r>
+          <w:r>
+            <w:rPr>
+              <w:noProof/>
+            </w:rPr>
+            <w:t>9</w:t>
+          </w:r>
+          <w:r>
+            <w:rPr>
+              <w:noProof/>
+            </w:rPr>
+            <w:fldChar w:fldCharType="end"/>
+          </w:r>
+        </w:p>
+        <w:p>
+          <w:pPr>
+            <w:pStyle w:val="TOC3"/>
+            <w:tabs>
+              <w:tab w:val="left" w:pos="887"/>
+              <w:tab w:val="right" w:leader="dot" w:pos="8290"/>
+            </w:tabs>
+            <w:spacing w:line="276" w:lineRule="auto"/>
+            <w:rPr>
+              <w:noProof/>
+              <w:sz w:val="24"/>
+              <w:szCs w:val="24"/>
+              <w:lang w:val="en-US" w:eastAsia="ja-JP"/>
+            </w:rPr>
+          </w:pPr>
+          <w:r>
+            <w:rPr>
+              <w:noProof/>
+            </w:rPr>
+            <w:t>7.</w:t>
+          </w:r>
+          <w:r>
+            <w:rPr>
+              <w:noProof/>
+              <w:sz w:val="24"/>
+              <w:szCs w:val="24"/>
+              <w:lang w:val="en-US" w:eastAsia="ja-JP"/>
+            </w:rPr>
+            <w:tab/>
+          </w:r>
+          <w:r>
+            <w:rPr>
+              <w:noProof/>
+            </w:rPr>
+            <w:t>Analiza - wybrany diagram</w:t>
+          </w:r>
+          <w:r>
+            <w:rPr>
+              <w:noProof/>
+            </w:rPr>
+            <w:tab/>
+          </w:r>
+          <w:r>
+            <w:rPr>
+              <w:noProof/>
+            </w:rPr>
+            <w:fldChar w:fldCharType="begin"/>
+          </w:r>
+          <w:r>
+            <w:rPr>
+              <w:noProof/>
+            </w:rPr>
+            <w:instrText xml:space="preserve"> PAGEREF _Toc295508476 \h </w:instrText>
+          </w:r>
+          <w:r>
+            <w:rPr>
+              <w:noProof/>
+            </w:rPr>
+          </w:r>
+          <w:r>
+            <w:rPr>
+              <w:noProof/>
+            </w:rPr>
+            <w:fldChar w:fldCharType="separate"/>
+          </w:r>
+          <w:r>
+            <w:rPr>
+              <w:noProof/>
+            </w:rPr>
+            <w:t>11</w:t>
+          </w:r>
+          <w:r>
+            <w:rPr>
+              <w:noProof/>
+            </w:rPr>
+            <w:fldChar w:fldCharType="end"/>
+          </w:r>
+        </w:p>
+        <w:p>
+          <w:pPr>
+            <w:pStyle w:val="TOC3"/>
+            <w:tabs>
+              <w:tab w:val="left" w:pos="887"/>
+              <w:tab w:val="right" w:leader="dot" w:pos="8290"/>
+            </w:tabs>
+            <w:spacing w:line="276" w:lineRule="auto"/>
+            <w:rPr>
+              <w:noProof/>
+              <w:sz w:val="24"/>
+              <w:szCs w:val="24"/>
+              <w:lang w:val="en-US" w:eastAsia="ja-JP"/>
+            </w:rPr>
+          </w:pPr>
+          <w:r>
+            <w:rPr>
+              <w:noProof/>
+            </w:rPr>
+            <w:t>9.</w:t>
+          </w:r>
+          <w:r>
+            <w:rPr>
+              <w:noProof/>
+              <w:sz w:val="24"/>
+              <w:szCs w:val="24"/>
+              <w:lang w:val="en-US" w:eastAsia="ja-JP"/>
+            </w:rPr>
+            <w:tab/>
+          </w:r>
+          <w:r>
+            <w:rPr>
+              <w:noProof/>
+            </w:rPr>
+            <w:t>Interfejs użytkownika - spis treści</w:t>
+          </w:r>
+          <w:r>
+            <w:rPr>
+              <w:noProof/>
+            </w:rPr>
+            <w:tab/>
+          </w:r>
+          <w:r>
+            <w:rPr>
+              <w:noProof/>
+            </w:rPr>
+            <w:fldChar w:fldCharType="begin"/>
+          </w:r>
+          <w:r>
+            <w:rPr>
+              <w:noProof/>
+            </w:rPr>
+            <w:instrText xml:space="preserve"> PAGEREF _Toc295508477 \h </w:instrText>
+          </w:r>
+          <w:r>
+            <w:rPr>
+              <w:noProof/>
+            </w:rPr>
+          </w:r>
+          <w:r>
+            <w:rPr>
+              <w:noProof/>
+            </w:rPr>
+            <w:fldChar w:fldCharType="separate"/>
+          </w:r>
+          <w:r>
+            <w:rPr>
+              <w:noProof/>
+            </w:rPr>
+            <w:t>15</w:t>
+          </w:r>
+          <w:r>
+            <w:rPr>
+              <w:noProof/>
+            </w:rPr>
+            <w:fldChar w:fldCharType="end"/>
+          </w:r>
+        </w:p>
+        <w:p>
+          <w:pPr>
+            <w:pStyle w:val="TOC3"/>
+            <w:tabs>
+              <w:tab w:val="left" w:pos="1176"/>
+              <w:tab w:val="right" w:leader="dot" w:pos="8290"/>
+            </w:tabs>
+            <w:spacing w:line="276" w:lineRule="auto"/>
+            <w:rPr>
+              <w:noProof/>
+              <w:sz w:val="24"/>
+              <w:szCs w:val="24"/>
+              <w:lang w:val="en-US" w:eastAsia="ja-JP"/>
+            </w:rPr>
+          </w:pPr>
+          <w:r>
+            <w:rPr>
+              <w:noProof/>
+            </w:rPr>
+            <w:t>10.1.</w:t>
+          </w:r>
+          <w:r>
+            <w:rPr>
+              <w:noProof/>
+              <w:sz w:val="24"/>
+              <w:szCs w:val="24"/>
+              <w:lang w:val="en-US" w:eastAsia="ja-JP"/>
+            </w:rPr>
+            <w:tab/>
+          </w:r>
+          <w:r>
+            <w:rPr>
+              <w:noProof/>
+            </w:rPr>
+            <w:t>Makieta</w:t>
+          </w:r>
+          <w:r>
+            <w:rPr>
+              <w:noProof/>
+            </w:rPr>
+            <w:tab/>
+          </w:r>
+          <w:r>
+            <w:rPr>
+              <w:noProof/>
+            </w:rPr>
+            <w:fldChar w:fldCharType="begin"/>
+          </w:r>
+          <w:r>
+            <w:rPr>
+              <w:noProof/>
+            </w:rPr>
+            <w:instrText xml:space="preserve"> PAGEREF _Toc295508478 \h </w:instrText>
+          </w:r>
+          <w:r>
+            <w:rPr>
+              <w:noProof/>
+            </w:rPr>
+          </w:r>
+          <w:r>
+            <w:rPr>
+              <w:noProof/>
+            </w:rPr>
+            <w:fldChar w:fldCharType="separate"/>
+          </w:r>
+          <w:r>
+            <w:rPr>
+              <w:noProof/>
+            </w:rPr>
+            <w:t>16</w:t>
+          </w:r>
+          <w:r>
+            <w:rPr>
+              <w:noProof/>
+            </w:rPr>
+            <w:fldChar w:fldCharType="end"/>
+          </w:r>
+        </w:p>
+        <w:p>
+          <w:pPr>
+            <w:pStyle w:val="TOC3"/>
+            <w:tabs>
+              <w:tab w:val="left" w:pos="1176"/>
+              <w:tab w:val="right" w:leader="dot" w:pos="8290"/>
+            </w:tabs>
+            <w:spacing w:line="276" w:lineRule="auto"/>
+            <w:rPr>
+              <w:noProof/>
+              <w:sz w:val="24"/>
+              <w:szCs w:val="24"/>
+              <w:lang w:val="en-US" w:eastAsia="ja-JP"/>
+            </w:rPr>
+          </w:pPr>
+          <w:r>
+            <w:rPr>
+              <w:noProof/>
+            </w:rPr>
+            <w:t>10.2.</w:t>
+          </w:r>
+          <w:r>
+            <w:rPr>
+              <w:noProof/>
+              <w:sz w:val="24"/>
+              <w:szCs w:val="24"/>
+              <w:lang w:val="en-US" w:eastAsia="ja-JP"/>
+            </w:rPr>
+            <w:tab/>
+          </w:r>
+          <w:r>
+            <w:rPr>
+              <w:noProof/>
+            </w:rPr>
+            <w:t>Wybrane ekrany aplikacji</w:t>
+          </w:r>
+          <w:r>
+            <w:rPr>
+              <w:noProof/>
+            </w:rPr>
+            <w:tab/>
+          </w:r>
+          <w:r>
+            <w:rPr>
+              <w:noProof/>
+            </w:rPr>
+            <w:fldChar w:fldCharType="begin"/>
+          </w:r>
+          <w:r>
+            <w:rPr>
+              <w:noProof/>
+            </w:rPr>
+            <w:instrText xml:space="preserve"> PAGEREF _Toc295508479 \h </w:instrText>
+          </w:r>
+          <w:r>
+            <w:rPr>
+              <w:noProof/>
+            </w:rPr>
+          </w:r>
+          <w:r>
+            <w:rPr>
+              <w:noProof/>
+            </w:rPr>
+            <w:fldChar w:fldCharType="separate"/>
+          </w:r>
+          <w:r>
+            <w:rPr>
+              <w:noProof/>
+            </w:rPr>
+            <w:t>17</w:t>
+          </w:r>
+          <w:r>
+            <w:rPr>
+              <w:noProof/>
+            </w:rPr>
+            <w:fldChar w:fldCharType="end"/>
+          </w:r>
+        </w:p>
+        <w:p>
+          <w:pPr>
+            <w:spacing w:line="276" w:lineRule="auto"/>
+          </w:pPr>
+          <w:r>
+            <w:rPr>
+              <w:b/>
+              <w:bCs/>
+              <w:noProof/>
+            </w:rPr>
+            <w:fldChar w:fldCharType="end"/>
+          </w:r>
+        </w:p>
+      </w:sdtContent>
+    </w:sdt>
     <w:p>
       <w:pPr>
         <w:pStyle w:val="Heading3"/>
@@ -85,6 +1873,7 @@
       <w:r>
         <w:br w:type="column"/>
       </w:r>
+      <w:bookmarkStart w:id="0" w:name="_Toc295508457"/>
       <w:r>
         <w:lastRenderedPageBreak/>
         <w:t>C</w:t>
@@ -95,6 +1884,7 @@
       <w:r>
         <w:t xml:space="preserve"> projektu</w:t>
       </w:r>
+      <w:bookmarkEnd w:id="0"/>
       <w:r>
         <w:t xml:space="preserve"> </w:t>
       </w:r>
@@ -185,6 +1975,7 @@
       <w:r>
         <w:br w:type="column"/>
       </w:r>
+      <w:bookmarkStart w:id="1" w:name="_Toc295508458"/>
       <w:r>
         <w:t>Opis dziedziny</w:t>
       </w:r>
@@ -194,6 +1985,7 @@
       <w:r>
         <w:t>problemowej – 2 str.</w:t>
       </w:r>
+      <w:bookmarkEnd w:id="1"/>
     </w:p>
     <w:p>
       <w:pPr>
@@ -343,9 +2135,11 @@
         <w:spacing w:line="360" w:lineRule="auto"/>
         <w:jc w:val="both"/>
       </w:pPr>
+      <w:bookmarkStart w:id="2" w:name="_Toc295508459"/>
       <w:r>
         <w:t>Kanały internetowe</w:t>
       </w:r>
+      <w:bookmarkEnd w:id="2"/>
     </w:p>
     <w:p>
       <w:pPr>
@@ -852,6 +2646,7 @@
         <w:spacing w:line="360" w:lineRule="auto"/>
         <w:jc w:val="both"/>
       </w:pPr>
+      <w:bookmarkStart w:id="3" w:name="_Toc295508460"/>
       <w:r>
         <w:t>Opis produktów rynkowych</w:t>
       </w:r>
@@ -864,6 +2659,7 @@
       <w:r>
         <w:t>min. 5 stron</w:t>
       </w:r>
+      <w:bookmarkEnd w:id="3"/>
     </w:p>
     <w:p>
       <w:pPr>
@@ -875,9 +2671,11 @@
         <w:spacing w:line="360" w:lineRule="auto"/>
         <w:jc w:val="both"/>
       </w:pPr>
+      <w:bookmarkStart w:id="4" w:name="_Toc295508461"/>
       <w:r>
         <w:t>Przegląd platform mobilnych</w:t>
       </w:r>
+      <w:bookmarkEnd w:id="4"/>
     </w:p>
     <w:p>
       <w:pPr>
@@ -889,9 +2687,11 @@
         <w:spacing w:line="360" w:lineRule="auto"/>
         <w:jc w:val="both"/>
       </w:pPr>
+      <w:bookmarkStart w:id="5" w:name="_Toc295508462"/>
       <w:r>
         <w:t>Android</w:t>
       </w:r>
+      <w:bookmarkEnd w:id="5"/>
     </w:p>
     <w:p>
       <w:pPr>
@@ -917,9 +2717,11 @@
         <w:spacing w:line="360" w:lineRule="auto"/>
         <w:jc w:val="both"/>
       </w:pPr>
+      <w:bookmarkStart w:id="6" w:name="_Toc295508463"/>
       <w:r>
         <w:t>WindowsPhone</w:t>
       </w:r>
+      <w:bookmarkEnd w:id="6"/>
     </w:p>
     <w:p>
       <w:pPr>
@@ -944,9 +2746,11 @@
         <w:spacing w:line="360" w:lineRule="auto"/>
         <w:jc w:val="both"/>
       </w:pPr>
+      <w:bookmarkStart w:id="7" w:name="_Toc295508464"/>
       <w:r>
         <w:t>iOS</w:t>
       </w:r>
+      <w:bookmarkEnd w:id="7"/>
       <w:r>
         <w:t xml:space="preserve"> </w:t>
       </w:r>
@@ -971,6 +2775,7 @@
           <w:color w:val="auto"/>
         </w:rPr>
       </w:pPr>
+      <w:bookmarkStart w:id="8" w:name="_Toc295508465"/>
       <w:r>
         <w:rPr>
           <w:rFonts w:asciiTheme="minorHAnsi" w:eastAsiaTheme="minorEastAsia" w:hAnsiTheme="minorHAnsi" w:cstheme="minorBidi"/>
@@ -979,6 +2784,7 @@
         </w:rPr>
         <w:t>Czytniki RSS dla iPhone  – istniejące rozwiązania</w:t>
       </w:r>
+      <w:bookmarkEnd w:id="8"/>
     </w:p>
     <w:p>
       <w:pPr>
@@ -1045,9 +2851,11 @@
         <w:spacing w:line="360" w:lineRule="auto"/>
         <w:jc w:val="both"/>
       </w:pPr>
+      <w:bookmarkStart w:id="9" w:name="_Toc295508466"/>
       <w:r>
         <w:t>Część serwerowa</w:t>
       </w:r>
+      <w:bookmarkEnd w:id="9"/>
     </w:p>
     <w:p>
       <w:pPr>
@@ -1133,9 +2941,11 @@
         <w:spacing w:line="360" w:lineRule="auto"/>
         <w:jc w:val="both"/>
       </w:pPr>
+      <w:bookmarkStart w:id="10" w:name="_Toc295508467"/>
       <w:r>
         <w:t>Baza danych</w:t>
       </w:r>
+      <w:bookmarkEnd w:id="10"/>
     </w:p>
     <w:p>
       <w:pPr>
@@ -1233,6 +3043,7 @@
       <w:r>
         <w:br w:type="column"/>
       </w:r>
+      <w:bookmarkStart w:id="11" w:name="_Toc295508468"/>
       <w:r>
         <w:t>Architektura systemu</w:t>
       </w:r>
@@ -1245,6 +3056,7 @@
       <w:r>
         <w:t>rys. + opis – 1 strona</w:t>
       </w:r>
+      <w:bookmarkEnd w:id="11"/>
     </w:p>
     <w:p>
       <w:pPr>
@@ -1256,9 +3068,11 @@
         <w:spacing w:line="360" w:lineRule="auto"/>
         <w:jc w:val="both"/>
       </w:pPr>
+      <w:bookmarkStart w:id="12" w:name="_Toc295508469"/>
       <w:r>
         <w:t>RESTful Web Services</w:t>
       </w:r>
+      <w:bookmarkEnd w:id="12"/>
     </w:p>
     <w:p/>
     <w:p>
@@ -1274,6 +3088,7 @@
       <w:r>
         <w:br w:type="column"/>
       </w:r>
+      <w:bookmarkStart w:id="13" w:name="_Toc295508470"/>
       <w:r>
         <w:t>Opis głównych procesów</w:t>
       </w:r>
@@ -1283,6 +3098,7 @@
       <w:r>
         <w:t>- min. 5 stron</w:t>
       </w:r>
+      <w:bookmarkEnd w:id="13"/>
     </w:p>
     <w:p>
       <w:pPr>
@@ -1294,12 +3110,14 @@
         <w:spacing w:line="360" w:lineRule="auto"/>
         <w:jc w:val="both"/>
       </w:pPr>
+      <w:bookmarkStart w:id="14" w:name="_Toc295508471"/>
       <w:r>
         <w:t>Synchronizacja postó</w:t>
       </w:r>
       <w:r>
         <w:t>w na mobile’u w ramach aplikacji</w:t>
       </w:r>
+      <w:bookmarkEnd w:id="14"/>
     </w:p>
     <w:p>
       <w:pPr>
@@ -1311,8 +3129,13 @@
         <w:spacing w:line="360" w:lineRule="auto"/>
         <w:jc w:val="both"/>
       </w:pPr>
-      <w:r>
-        <w:t xml:space="preserve">Synchronizacja danych użytkownika z serwerem </w:t>
+      <w:bookmarkStart w:id="15" w:name="_Toc295508472"/>
+      <w:r>
+        <w:t>Synchronizacja danych użytkownika z serwerem</w:t>
+      </w:r>
+      <w:bookmarkEnd w:id="15"/>
+      <w:r>
+        <w:t xml:space="preserve"> </w:t>
       </w:r>
     </w:p>
     <w:p/>
@@ -1329,9 +3152,11 @@
       <w:r>
         <w:br w:type="column"/>
       </w:r>
+      <w:bookmarkStart w:id="16" w:name="_Toc295508473"/>
       <w:r>
         <w:t>Wymagania funkcjonalne i pozafunkcjonalne</w:t>
       </w:r>
+      <w:bookmarkEnd w:id="16"/>
     </w:p>
     <w:p>
       <w:pPr>
@@ -1343,8 +3168,13 @@
         <w:spacing w:line="360" w:lineRule="auto"/>
         <w:jc w:val="both"/>
       </w:pPr>
-      <w:r>
-        <w:t xml:space="preserve">Wymagania funkcjonalne </w:t>
+      <w:bookmarkStart w:id="17" w:name="_Toc295508474"/>
+      <w:r>
+        <w:t>Wymagania funkcjonalne</w:t>
+      </w:r>
+      <w:bookmarkEnd w:id="17"/>
+      <w:r>
+        <w:t xml:space="preserve"> </w:t>
       </w:r>
     </w:p>
     <w:p>
@@ -1600,12 +3430,14 @@
         <w:spacing w:line="360" w:lineRule="auto"/>
         <w:jc w:val="both"/>
       </w:pPr>
+      <w:bookmarkStart w:id="18" w:name="_Toc295508475"/>
       <w:r>
         <w:t>Wymagania pozafunkcjonaln</w:t>
       </w:r>
       <w:r>
         <w:t>e</w:t>
       </w:r>
+      <w:bookmarkEnd w:id="18"/>
     </w:p>
     <w:p>
       <w:pPr>
@@ -1788,12 +3620,14 @@
       <w:r>
         <w:br w:type="column"/>
       </w:r>
+      <w:bookmarkStart w:id="19" w:name="_Toc295508476"/>
       <w:r>
         <w:t xml:space="preserve">Analiza </w:t>
       </w:r>
       <w:r>
         <w:t>- wybrany diagram</w:t>
       </w:r>
+      <w:bookmarkEnd w:id="19"/>
     </w:p>
     <w:p>
       <w:pPr>
@@ -3075,6 +4909,7 @@
       <w:r>
         <w:br w:type="column"/>
       </w:r>
+      <w:bookmarkStart w:id="20" w:name="_Toc295508477"/>
       <w:r>
         <w:t>Interfejs użytkownika</w:t>
       </w:r>
@@ -3082,7 +4917,25 @@
         <w:t xml:space="preserve"> </w:t>
       </w:r>
       <w:r>
+        <w:t xml:space="preserve">aplikacji mobilnej </w:t>
+      </w:r>
+      <w:r>
         <w:t>- spis treści</w:t>
+      </w:r>
+      <w:bookmarkEnd w:id="20"/>
+    </w:p>
+    <w:p>
+      <w:pPr>
+        <w:pStyle w:val="Heading3"/>
+        <w:numPr>
+          <w:ilvl w:val="1"/>
+          <w:numId w:val="17"/>
+        </w:numPr>
+        <w:spacing w:line="360" w:lineRule="auto"/>
+        <w:jc w:val="both"/>
+      </w:pPr>
+      <w:r>
+        <w:t>Ekrany aplikacji</w:t>
       </w:r>
     </w:p>
     <w:p>
@@ -3090,30 +4943,233 @@
         <w:pStyle w:val="ListParagraph"/>
         <w:numPr>
           <w:ilvl w:val="0"/>
+          <w:numId w:val="38"/>
+        </w:numPr>
+        <w:spacing w:line="360" w:lineRule="auto"/>
+      </w:pPr>
+      <w:r>
+        <w:t>Splash screen z logiem aplikacji</w:t>
+      </w:r>
+    </w:p>
+    <w:p>
+      <w:pPr>
+        <w:pStyle w:val="ListParagraph"/>
+        <w:numPr>
+          <w:ilvl w:val="0"/>
+          <w:numId w:val="38"/>
+        </w:numPr>
+        <w:spacing w:line="360" w:lineRule="auto"/>
+      </w:pPr>
+      <w:r>
+        <w:t xml:space="preserve">Ekran logowania </w:t>
+      </w:r>
+    </w:p>
+    <w:p>
+      <w:pPr>
+        <w:pStyle w:val="ListParagraph"/>
+        <w:numPr>
+          <w:ilvl w:val="0"/>
+          <w:numId w:val="38"/>
+        </w:numPr>
+        <w:spacing w:line="360" w:lineRule="auto"/>
+      </w:pPr>
+      <w:r>
+        <w:t>Ekran rejestracji</w:t>
+      </w:r>
+    </w:p>
+    <w:p>
+      <w:pPr>
+        <w:pStyle w:val="ListParagraph"/>
+        <w:numPr>
+          <w:ilvl w:val="0"/>
+          <w:numId w:val="38"/>
+        </w:numPr>
+        <w:spacing w:line="360" w:lineRule="auto"/>
+      </w:pPr>
+      <w:r>
+        <w:t>Ekran główny z listą postów</w:t>
+      </w:r>
+    </w:p>
+    <w:p>
+      <w:pPr>
+        <w:pStyle w:val="ListParagraph"/>
+        <w:numPr>
+          <w:ilvl w:val="0"/>
+          <w:numId w:val="38"/>
+        </w:numPr>
+        <w:spacing w:line="360" w:lineRule="auto"/>
+      </w:pPr>
+      <w:r>
+        <w:t>Ekran dodawania kanałów RSS</w:t>
+      </w:r>
+    </w:p>
+    <w:p>
+      <w:pPr>
+        <w:pStyle w:val="ListParagraph"/>
+        <w:numPr>
+          <w:ilvl w:val="0"/>
+          <w:numId w:val="38"/>
+        </w:numPr>
+        <w:spacing w:line="360" w:lineRule="auto"/>
+      </w:pPr>
+      <w:r>
+        <w:t>Ekran z listą ulubionych postów</w:t>
+      </w:r>
+    </w:p>
+    <w:p>
+      <w:pPr>
+        <w:pStyle w:val="ListParagraph"/>
+        <w:numPr>
+          <w:ilvl w:val="0"/>
+          <w:numId w:val="38"/>
+        </w:numPr>
+        <w:spacing w:line="360" w:lineRule="auto"/>
+      </w:pPr>
+      <w:r>
+        <w:t>Ekran z widokiem szczegółów postu</w:t>
+      </w:r>
+    </w:p>
+    <w:p>
+      <w:pPr>
+        <w:pStyle w:val="ListParagraph"/>
+        <w:numPr>
+          <w:ilvl w:val="0"/>
+          <w:numId w:val="38"/>
+        </w:numPr>
+        <w:spacing w:line="360" w:lineRule="auto"/>
+      </w:pPr>
+      <w:r>
+        <w:t>Ekran ustawień</w:t>
+      </w:r>
+    </w:p>
+    <w:p>
+      <w:pPr>
+        <w:pStyle w:val="ListParagraph"/>
+        <w:spacing w:line="360" w:lineRule="auto"/>
+        <w:ind w:left="360"/>
+      </w:pPr>
+    </w:p>
+    <w:p>
+      <w:pPr>
+        <w:pStyle w:val="Heading3"/>
+        <w:numPr>
+          <w:ilvl w:val="1"/>
           <w:numId w:val="17"/>
         </w:numPr>
-        <w:rPr>
-          <w:rFonts w:ascii="Times New Roman" w:eastAsiaTheme="majorEastAsia" w:hAnsi="Times New Roman" w:cstheme="majorBidi"/>
-          <w:b/>
-          <w:color w:val="243F60" w:themeColor="accent1" w:themeShade="7F"/>
-        </w:rPr>
-      </w:pPr>
-      <w:r>
-        <w:rPr>
-          <w:rFonts w:ascii="Times New Roman" w:eastAsiaTheme="majorEastAsia" w:hAnsi="Times New Roman" w:cstheme="majorBidi"/>
-          <w:b/>
-          <w:color w:val="243F60" w:themeColor="accent1" w:themeShade="7F"/>
-        </w:rPr>
-        <w:br w:type="column"/>
-      </w:r>
-      <w:r>
-        <w:rPr>
-          <w:rFonts w:ascii="Times New Roman" w:eastAsiaTheme="majorEastAsia" w:hAnsi="Times New Roman" w:cstheme="majorBidi"/>
-          <w:b/>
-          <w:color w:val="243F60" w:themeColor="accent1" w:themeShade="7F"/>
-        </w:rPr>
-        <w:t xml:space="preserve">Projekt interfejsu – 1 podrozdział  - min. 3 strony </w:t>
-      </w:r>
+        <w:spacing w:line="360" w:lineRule="auto"/>
+        <w:jc w:val="both"/>
+      </w:pPr>
+      <w:r>
+        <w:t xml:space="preserve">Popupy  </w:t>
+      </w:r>
+    </w:p>
+    <w:p>
+      <w:pPr>
+        <w:pStyle w:val="ListParagraph"/>
+        <w:numPr>
+          <w:ilvl w:val="0"/>
+          <w:numId w:val="39"/>
+        </w:numPr>
+        <w:spacing w:line="360" w:lineRule="auto"/>
+      </w:pPr>
+      <w:r>
+        <w:t>Popup – brak obserwowanych kanałów RSS</w:t>
+      </w:r>
+    </w:p>
+    <w:p>
+      <w:pPr>
+        <w:pStyle w:val="ListParagraph"/>
+        <w:numPr>
+          <w:ilvl w:val="0"/>
+          <w:numId w:val="39"/>
+        </w:numPr>
+        <w:spacing w:line="360" w:lineRule="auto"/>
+      </w:pPr>
+      <w:r>
+        <w:t>Popup – problem w czasie pobierania danych z sieci</w:t>
+      </w:r>
+    </w:p>
+    <w:p>
+      <w:pPr>
+        <w:pStyle w:val="ListParagraph"/>
+        <w:numPr>
+          <w:ilvl w:val="0"/>
+          <w:numId w:val="39"/>
+        </w:numPr>
+        <w:spacing w:line="360" w:lineRule="auto"/>
+      </w:pPr>
+      <w:r>
+        <w:t>Popup – brak Internetu</w:t>
+      </w:r>
+    </w:p>
+    <w:p>
+      <w:pPr>
+        <w:pStyle w:val="ListParagraph"/>
+        <w:numPr>
+          <w:ilvl w:val="0"/>
+          <w:numId w:val="39"/>
+        </w:numPr>
+        <w:spacing w:line="360" w:lineRule="auto"/>
+      </w:pPr>
+      <w:r>
+        <w:t>Popup – informacja o próbie powtórnego dodania tego samego kanału RSS do obserwowanych</w:t>
+      </w:r>
+    </w:p>
+    <w:p>
+      <w:pPr>
+        <w:pStyle w:val="ListParagraph"/>
+        <w:numPr>
+          <w:ilvl w:val="0"/>
+          <w:numId w:val="39"/>
+        </w:numPr>
+        <w:spacing w:line="360" w:lineRule="auto"/>
+      </w:pPr>
+      <w:r>
+        <w:t>Popup – udostępnianie postu prze e-mail, SMS, wybrane portale społecznościowe</w:t>
+      </w:r>
+    </w:p>
+    <w:p>
+      <w:pPr>
+        <w:pStyle w:val="ListParagraph"/>
+        <w:spacing w:line="360" w:lineRule="auto"/>
+      </w:pPr>
+      <w:bookmarkStart w:id="21" w:name="_GoBack"/>
+      <w:bookmarkEnd w:id="21"/>
+    </w:p>
+    <w:p>
+      <w:pPr>
+        <w:spacing w:line="360" w:lineRule="auto"/>
+      </w:pPr>
+    </w:p>
+    <w:p>
+      <w:pPr>
+        <w:spacing w:line="360" w:lineRule="auto"/>
+      </w:pPr>
+    </w:p>
+    <w:p>
+      <w:pPr>
+        <w:spacing w:line="360" w:lineRule="auto"/>
+      </w:pPr>
+    </w:p>
+    <w:p>
+      <w:pPr>
+        <w:spacing w:line="360" w:lineRule="auto"/>
+      </w:pPr>
+    </w:p>
+    <w:p>
+      <w:pPr>
+        <w:spacing w:line="360" w:lineRule="auto"/>
+      </w:pPr>
+    </w:p>
+    <w:p>
+      <w:pPr>
+        <w:spacing w:line="360" w:lineRule="auto"/>
+      </w:pPr>
+    </w:p>
+    <w:p>
+      <w:pPr>
+        <w:spacing w:line="360" w:lineRule="auto"/>
+      </w:pPr>
     </w:p>
     <w:p>
       <w:pPr>
@@ -3125,120 +5181,94 @@
           <w:color w:val="243F60" w:themeColor="accent1" w:themeShade="7F"/>
         </w:rPr>
       </w:pPr>
+      <w:r>
+        <w:rPr>
+          <w:rFonts w:ascii="Times New Roman" w:eastAsiaTheme="majorEastAsia" w:hAnsi="Times New Roman" w:cstheme="majorBidi"/>
+          <w:b/>
+          <w:color w:val="243F60" w:themeColor="accent1" w:themeShade="7F"/>
+        </w:rPr>
+        <w:br w:type="column"/>
+      </w:r>
+      <w:r>
+        <w:rPr>
+          <w:rFonts w:ascii="Times New Roman" w:eastAsiaTheme="majorEastAsia" w:hAnsi="Times New Roman" w:cstheme="majorBidi"/>
+          <w:b/>
+          <w:color w:val="243F60" w:themeColor="accent1" w:themeShade="7F"/>
+        </w:rPr>
+        <w:t xml:space="preserve">Projekt interfejsu – 1 podrozdział  - min. 3 strony </w:t>
+      </w:r>
+    </w:p>
+    <w:p>
+      <w:pPr>
+        <w:pStyle w:val="ListParagraph"/>
+        <w:ind w:left="360"/>
+        <w:rPr>
+          <w:rFonts w:ascii="Times New Roman" w:eastAsiaTheme="majorEastAsia" w:hAnsi="Times New Roman" w:cstheme="majorBidi"/>
+          <w:b/>
+          <w:color w:val="243F60" w:themeColor="accent1" w:themeShade="7F"/>
+        </w:rPr>
+      </w:pPr>
     </w:p>
     <w:p>
       <w:pPr>
         <w:pStyle w:val="Heading3"/>
         <w:numPr>
           <w:ilvl w:val="1"/>
-          <w:numId w:val="17"/>
+          <w:numId w:val="37"/>
         </w:numPr>
         <w:spacing w:line="360" w:lineRule="auto"/>
         <w:jc w:val="both"/>
       </w:pPr>
-      <w:r>
-        <w:t xml:space="preserve">Makieta </w:t>
-      </w:r>
-    </w:p>
-    <w:p>
-      <w:pPr>
-        <w:pStyle w:val="Heading3"/>
-        <w:spacing w:line="360" w:lineRule="auto"/>
-        <w:jc w:val="both"/>
-        <w:rPr>
-          <w:rFonts w:asciiTheme="minorHAnsi" w:eastAsiaTheme="minorEastAsia" w:hAnsiTheme="minorHAnsi" w:cstheme="minorBidi"/>
-          <w:b w:val="0"/>
-          <w:color w:val="auto"/>
-        </w:rPr>
-      </w:pPr>
-      <w:r>
-        <w:rPr>
-          <w:rFonts w:asciiTheme="minorHAnsi" w:eastAsiaTheme="minorEastAsia" w:hAnsiTheme="minorHAnsi" w:cstheme="minorBidi"/>
-          <w:b w:val="0"/>
-          <w:color w:val="auto"/>
-        </w:rPr>
+      <w:bookmarkStart w:id="22" w:name="_Toc295508478"/>
+      <w:r>
+        <w:t>Makieta</w:t>
+      </w:r>
+      <w:bookmarkEnd w:id="22"/>
+      <w:r>
+        <w:t xml:space="preserve"> </w:t>
+      </w:r>
+    </w:p>
+    <w:p>
+      <w:pPr>
+        <w:spacing w:line="360" w:lineRule="auto"/>
+      </w:pPr>
+      <w:r>
         <w:t>Przy</w:t>
       </w:r>
       <w:r>
-        <w:rPr>
-          <w:rFonts w:asciiTheme="minorHAnsi" w:eastAsiaTheme="minorEastAsia" w:hAnsiTheme="minorHAnsi" w:cstheme="minorBidi"/>
-          <w:b w:val="0"/>
-          <w:color w:val="auto"/>
-        </w:rPr>
         <w:t>gotowana została makieta przedstawia</w:t>
       </w:r>
       <w:r>
-        <w:rPr>
-          <w:rFonts w:asciiTheme="minorHAnsi" w:eastAsiaTheme="minorEastAsia" w:hAnsiTheme="minorHAnsi" w:cstheme="minorBidi"/>
-          <w:b w:val="0"/>
-          <w:color w:val="auto"/>
-        </w:rPr>
         <w:t xml:space="preserve">jąca ekrany aplikacji mobilnej. Dzięki wykorzystaniu narzędzia </w:t>
       </w:r>
       <w:r>
-        <w:rPr>
-          <w:rFonts w:asciiTheme="minorHAnsi" w:eastAsiaTheme="minorEastAsia" w:hAnsiTheme="minorHAnsi" w:cstheme="minorBidi"/>
-          <w:b w:val="0"/>
-          <w:color w:val="auto"/>
-        </w:rPr>
         <w:t>NinjaMock</w:t>
       </w:r>
       <w:r>
-        <w:rPr>
-          <w:rFonts w:asciiTheme="minorHAnsi" w:eastAsiaTheme="minorEastAsia" w:hAnsiTheme="minorHAnsi" w:cstheme="minorBidi"/>
-          <w:b w:val="0"/>
-          <w:color w:val="auto"/>
-        </w:rPr>
         <w:t xml:space="preserve"> makieta jest „klikalna” i obrazuje przepływ nawigacji w aplikacji.</w:t>
       </w:r>
       <w:r>
-        <w:rPr>
-          <w:rFonts w:asciiTheme="minorHAnsi" w:eastAsiaTheme="minorEastAsia" w:hAnsiTheme="minorHAnsi" w:cstheme="minorBidi"/>
-          <w:b w:val="0"/>
-          <w:color w:val="auto"/>
-        </w:rPr>
         <w:t xml:space="preserve"> </w:t>
       </w:r>
       <w:r>
-        <w:rPr>
-          <w:rFonts w:asciiTheme="minorHAnsi" w:eastAsiaTheme="minorEastAsia" w:hAnsiTheme="minorHAnsi" w:cstheme="minorBidi"/>
-          <w:b w:val="0"/>
-          <w:color w:val="auto"/>
-        </w:rPr>
         <w:t>Makieta dostępna pod linkiem:</w:t>
       </w:r>
     </w:p>
     <w:p>
       <w:pPr>
-        <w:pStyle w:val="Heading3"/>
-        <w:spacing w:line="360" w:lineRule="auto"/>
-        <w:jc w:val="both"/>
-      </w:pPr>
-      <w:r>
-        <w:rPr>
-          <w:rFonts w:asciiTheme="minorHAnsi" w:eastAsiaTheme="minorEastAsia" w:hAnsiTheme="minorHAnsi" w:cstheme="minorBidi"/>
-          <w:b w:val="0"/>
-          <w:color w:val="auto"/>
-        </w:rPr>
+        <w:spacing w:line="360" w:lineRule="auto"/>
+      </w:pPr>
+      <w:r>
         <w:t xml:space="preserve"> </w:t>
       </w:r>
       <w:hyperlink r:id="rId10" w:history="1">
         <w:r>
-          <w:rPr>
-            <w:rStyle w:val="Hyperlink"/>
-          </w:rPr>
           <w:t>http://ninjamock.com</w:t>
         </w:r>
         <w:r>
-          <w:rPr>
-            <w:rStyle w:val="Hyperlink"/>
-          </w:rPr>
           <w:t>/</w:t>
         </w:r>
         <w:r>
-          <w:rPr>
-            <w:rStyle w:val="Hyperlink"/>
-          </w:rPr>
           <w:t>s/ukdnua</w:t>
         </w:r>
       </w:hyperlink>
@@ -3261,7 +5291,7 @@
         <w:pStyle w:val="Heading3"/>
         <w:numPr>
           <w:ilvl w:val="1"/>
-          <w:numId w:val="17"/>
+          <w:numId w:val="37"/>
         </w:numPr>
         <w:spacing w:line="360" w:lineRule="auto"/>
         <w:jc w:val="both"/>
@@ -3269,16 +5299,18 @@
       <w:r>
         <w:br w:type="column"/>
       </w:r>
+      <w:bookmarkStart w:id="23" w:name="_Toc295508479"/>
       <w:r>
         <w:t>Wybrane ekrany aplikacji</w:t>
       </w:r>
+      <w:bookmarkEnd w:id="23"/>
     </w:p>
     <w:p>
       <w:pPr>
         <w:pStyle w:val="ListParagraph"/>
         <w:numPr>
           <w:ilvl w:val="2"/>
-          <w:numId w:val="17"/>
+          <w:numId w:val="37"/>
         </w:numPr>
         <w:spacing w:line="360" w:lineRule="auto"/>
         <w:rPr>
@@ -3466,7 +5498,7 @@
         <w:pStyle w:val="ListParagraph"/>
         <w:numPr>
           <w:ilvl w:val="2"/>
-          <w:numId w:val="17"/>
+          <w:numId w:val="37"/>
         </w:numPr>
         <w:spacing w:line="360" w:lineRule="auto"/>
         <w:rPr>
@@ -3607,7 +5639,7 @@
         <w:pStyle w:val="ListParagraph"/>
         <w:numPr>
           <w:ilvl w:val="2"/>
-          <w:numId w:val="17"/>
+          <w:numId w:val="37"/>
         </w:numPr>
         <w:spacing w:line="360" w:lineRule="auto"/>
         <w:rPr>
@@ -3729,7 +5761,7 @@
         <w:pStyle w:val="ListParagraph"/>
         <w:numPr>
           <w:ilvl w:val="2"/>
-          <w:numId w:val="17"/>
+          <w:numId w:val="37"/>
         </w:numPr>
         <w:spacing w:line="360" w:lineRule="auto"/>
         <w:rPr>
@@ -4560,6 +6592,232 @@
     </w:lvl>
   </w:abstractNum>
   <w:abstractNum w:abstractNumId="6">
+    <w:nsid w:val="137C3046"/>
+    <w:multiLevelType w:val="hybridMultilevel"/>
+    <w:tmpl w:val="3102A45E"/>
+    <w:lvl w:ilvl="0" w:tplc="4692A8CC">
+      <w:start w:val="23"/>
+      <w:numFmt w:val="bullet"/>
+      <w:lvlText w:val="-"/>
+      <w:lvlJc w:val="left"/>
+      <w:pPr>
+        <w:ind w:left="720" w:hanging="360"/>
+      </w:pPr>
+      <w:rPr>
+        <w:rFonts w:ascii="Cambria" w:eastAsiaTheme="minorEastAsia" w:hAnsi="Cambria" w:cstheme="minorBidi" w:hint="default"/>
+      </w:rPr>
+    </w:lvl>
+    <w:lvl w:ilvl="1" w:tplc="04090003" w:tentative="1">
+      <w:start w:val="1"/>
+      <w:numFmt w:val="bullet"/>
+      <w:lvlText w:val="o"/>
+      <w:lvlJc w:val="left"/>
+      <w:pPr>
+        <w:ind w:left="1440" w:hanging="360"/>
+      </w:pPr>
+      <w:rPr>
+        <w:rFonts w:ascii="Courier New" w:hAnsi="Courier New" w:hint="default"/>
+      </w:rPr>
+    </w:lvl>
+    <w:lvl w:ilvl="2" w:tplc="04090005" w:tentative="1">
+      <w:start w:val="1"/>
+      <w:numFmt w:val="bullet"/>
+      <w:lvlText w:val=""/>
+      <w:lvlJc w:val="left"/>
+      <w:pPr>
+        <w:ind w:left="2160" w:hanging="360"/>
+      </w:pPr>
+      <w:rPr>
+        <w:rFonts w:ascii="Wingdings" w:hAnsi="Wingdings" w:hint="default"/>
+      </w:rPr>
+    </w:lvl>
+    <w:lvl w:ilvl="3" w:tplc="04090001" w:tentative="1">
+      <w:start w:val="1"/>
+      <w:numFmt w:val="bullet"/>
+      <w:lvlText w:val=""/>
+      <w:lvlJc w:val="left"/>
+      <w:pPr>
+        <w:ind w:left="2880" w:hanging="360"/>
+      </w:pPr>
+      <w:rPr>
+        <w:rFonts w:ascii="Symbol" w:hAnsi="Symbol" w:hint="default"/>
+      </w:rPr>
+    </w:lvl>
+    <w:lvl w:ilvl="4" w:tplc="04090003" w:tentative="1">
+      <w:start w:val="1"/>
+      <w:numFmt w:val="bullet"/>
+      <w:lvlText w:val="o"/>
+      <w:lvlJc w:val="left"/>
+      <w:pPr>
+        <w:ind w:left="3600" w:hanging="360"/>
+      </w:pPr>
+      <w:rPr>
+        <w:rFonts w:ascii="Courier New" w:hAnsi="Courier New" w:hint="default"/>
+      </w:rPr>
+    </w:lvl>
+    <w:lvl w:ilvl="5" w:tplc="04090005" w:tentative="1">
+      <w:start w:val="1"/>
+      <w:numFmt w:val="bullet"/>
+      <w:lvlText w:val=""/>
+      <w:lvlJc w:val="left"/>
+      <w:pPr>
+        <w:ind w:left="4320" w:hanging="360"/>
+      </w:pPr>
+      <w:rPr>
+        <w:rFonts w:ascii="Wingdings" w:hAnsi="Wingdings" w:hint="default"/>
+      </w:rPr>
+    </w:lvl>
+    <w:lvl w:ilvl="6" w:tplc="04090001" w:tentative="1">
+      <w:start w:val="1"/>
+      <w:numFmt w:val="bullet"/>
+      <w:lvlText w:val=""/>
+      <w:lvlJc w:val="left"/>
+      <w:pPr>
+        <w:ind w:left="5040" w:hanging="360"/>
+      </w:pPr>
+      <w:rPr>
+        <w:rFonts w:ascii="Symbol" w:hAnsi="Symbol" w:hint="default"/>
+      </w:rPr>
+    </w:lvl>
+    <w:lvl w:ilvl="7" w:tplc="04090003" w:tentative="1">
+      <w:start w:val="1"/>
+      <w:numFmt w:val="bullet"/>
+      <w:lvlText w:val="o"/>
+      <w:lvlJc w:val="left"/>
+      <w:pPr>
+        <w:ind w:left="5760" w:hanging="360"/>
+      </w:pPr>
+      <w:rPr>
+        <w:rFonts w:ascii="Courier New" w:hAnsi="Courier New" w:hint="default"/>
+      </w:rPr>
+    </w:lvl>
+    <w:lvl w:ilvl="8" w:tplc="04090005" w:tentative="1">
+      <w:start w:val="1"/>
+      <w:numFmt w:val="bullet"/>
+      <w:lvlText w:val=""/>
+      <w:lvlJc w:val="left"/>
+      <w:pPr>
+        <w:ind w:left="6480" w:hanging="360"/>
+      </w:pPr>
+      <w:rPr>
+        <w:rFonts w:ascii="Wingdings" w:hAnsi="Wingdings" w:hint="default"/>
+      </w:rPr>
+    </w:lvl>
+  </w:abstractNum>
+  <w:abstractNum w:abstractNumId="7">
+    <w:nsid w:val="1D1A270F"/>
+    <w:multiLevelType w:val="hybridMultilevel"/>
+    <w:tmpl w:val="3D64A9CE"/>
+    <w:lvl w:ilvl="0" w:tplc="4692A8CC">
+      <w:start w:val="23"/>
+      <w:numFmt w:val="bullet"/>
+      <w:lvlText w:val="-"/>
+      <w:lvlJc w:val="left"/>
+      <w:pPr>
+        <w:ind w:left="720" w:hanging="360"/>
+      </w:pPr>
+      <w:rPr>
+        <w:rFonts w:ascii="Cambria" w:eastAsiaTheme="minorEastAsia" w:hAnsi="Cambria" w:cstheme="minorBidi" w:hint="default"/>
+      </w:rPr>
+    </w:lvl>
+    <w:lvl w:ilvl="1" w:tplc="04090003" w:tentative="1">
+      <w:start w:val="1"/>
+      <w:numFmt w:val="bullet"/>
+      <w:lvlText w:val="o"/>
+      <w:lvlJc w:val="left"/>
+      <w:pPr>
+        <w:ind w:left="1440" w:hanging="360"/>
+      </w:pPr>
+      <w:rPr>
+        <w:rFonts w:ascii="Courier New" w:hAnsi="Courier New" w:hint="default"/>
+      </w:rPr>
+    </w:lvl>
+    <w:lvl w:ilvl="2" w:tplc="04090005" w:tentative="1">
+      <w:start w:val="1"/>
+      <w:numFmt w:val="bullet"/>
+      <w:lvlText w:val=""/>
+      <w:lvlJc w:val="left"/>
+      <w:pPr>
+        <w:ind w:left="2160" w:hanging="360"/>
+      </w:pPr>
+      <w:rPr>
+        <w:rFonts w:ascii="Wingdings" w:hAnsi="Wingdings" w:hint="default"/>
+      </w:rPr>
+    </w:lvl>
+    <w:lvl w:ilvl="3" w:tplc="04090001" w:tentative="1">
+      <w:start w:val="1"/>
+      <w:numFmt w:val="bullet"/>
+      <w:lvlText w:val=""/>
+      <w:lvlJc w:val="left"/>
+      <w:pPr>
+        <w:ind w:left="2880" w:hanging="360"/>
+      </w:pPr>
+      <w:rPr>
+        <w:rFonts w:ascii="Symbol" w:hAnsi="Symbol" w:hint="default"/>
+      </w:rPr>
+    </w:lvl>
+    <w:lvl w:ilvl="4" w:tplc="04090003" w:tentative="1">
+      <w:start w:val="1"/>
+      <w:numFmt w:val="bullet"/>
+      <w:lvlText w:val="o"/>
+      <w:lvlJc w:val="left"/>
+      <w:pPr>
+        <w:ind w:left="3600" w:hanging="360"/>
+      </w:pPr>
+      <w:rPr>
+        <w:rFonts w:ascii="Courier New" w:hAnsi="Courier New" w:hint="default"/>
+      </w:rPr>
+    </w:lvl>
+    <w:lvl w:ilvl="5" w:tplc="04090005" w:tentative="1">
+      <w:start w:val="1"/>
+      <w:numFmt w:val="bullet"/>
+      <w:lvlText w:val=""/>
+      <w:lvlJc w:val="left"/>
+      <w:pPr>
+        <w:ind w:left="4320" w:hanging="360"/>
+      </w:pPr>
+      <w:rPr>
+        <w:rFonts w:ascii="Wingdings" w:hAnsi="Wingdings" w:hint="default"/>
+      </w:rPr>
+    </w:lvl>
+    <w:lvl w:ilvl="6" w:tplc="04090001" w:tentative="1">
+      <w:start w:val="1"/>
+      <w:numFmt w:val="bullet"/>
+      <w:lvlText w:val=""/>
+      <w:lvlJc w:val="left"/>
+      <w:pPr>
+        <w:ind w:left="5040" w:hanging="360"/>
+      </w:pPr>
+      <w:rPr>
+        <w:rFonts w:ascii="Symbol" w:hAnsi="Symbol" w:hint="default"/>
+      </w:rPr>
+    </w:lvl>
+    <w:lvl w:ilvl="7" w:tplc="04090003" w:tentative="1">
+      <w:start w:val="1"/>
+      <w:numFmt w:val="bullet"/>
+      <w:lvlText w:val="o"/>
+      <w:lvlJc w:val="left"/>
+      <w:pPr>
+        <w:ind w:left="5760" w:hanging="360"/>
+      </w:pPr>
+      <w:rPr>
+        <w:rFonts w:ascii="Courier New" w:hAnsi="Courier New" w:hint="default"/>
+      </w:rPr>
+    </w:lvl>
+    <w:lvl w:ilvl="8" w:tplc="04090005" w:tentative="1">
+      <w:start w:val="1"/>
+      <w:numFmt w:val="bullet"/>
+      <w:lvlText w:val=""/>
+      <w:lvlJc w:val="left"/>
+      <w:pPr>
+        <w:ind w:left="6480" w:hanging="360"/>
+      </w:pPr>
+      <w:rPr>
+        <w:rFonts w:ascii="Wingdings" w:hAnsi="Wingdings" w:hint="default"/>
+      </w:rPr>
+    </w:lvl>
+  </w:abstractNum>
+  <w:abstractNum w:abstractNumId="8">
     <w:nsid w:val="1F070F41"/>
     <w:multiLevelType w:val="hybridMultilevel"/>
     <w:tmpl w:val="A9D6E4E0"/>
@@ -4648,7 +6906,7 @@
       </w:pPr>
     </w:lvl>
   </w:abstractNum>
-  <w:abstractNum w:abstractNumId="7">
+  <w:abstractNum w:abstractNumId="9">
     <w:nsid w:val="2026055B"/>
     <w:multiLevelType w:val="hybridMultilevel"/>
     <w:tmpl w:val="41E6808E"/>
@@ -4761,7 +7019,7 @@
       </w:rPr>
     </w:lvl>
   </w:abstractNum>
-  <w:abstractNum w:abstractNumId="8">
+  <w:abstractNum w:abstractNumId="10">
     <w:nsid w:val="2240391E"/>
     <w:multiLevelType w:val="multilevel"/>
     <w:tmpl w:val="0415001F"/>
@@ -4847,7 +7105,7 @@
       </w:pPr>
     </w:lvl>
   </w:abstractNum>
-  <w:abstractNum w:abstractNumId="9">
+  <w:abstractNum w:abstractNumId="11">
     <w:nsid w:val="26AA6F0F"/>
     <w:multiLevelType w:val="hybridMultilevel"/>
     <w:tmpl w:val="E1EE225E"/>
@@ -4959,7 +7217,7 @@
       </w:rPr>
     </w:lvl>
   </w:abstractNum>
-  <w:abstractNum w:abstractNumId="10">
+  <w:abstractNum w:abstractNumId="12">
     <w:nsid w:val="2D472C5E"/>
     <w:multiLevelType w:val="hybridMultilevel"/>
     <w:tmpl w:val="86BC7230"/>
@@ -5048,7 +7306,93 @@
       </w:pPr>
     </w:lvl>
   </w:abstractNum>
-  <w:abstractNum w:abstractNumId="11">
+  <w:abstractNum w:abstractNumId="13">
+    <w:nsid w:val="348176BB"/>
+    <w:multiLevelType w:val="multilevel"/>
+    <w:tmpl w:val="0415001F"/>
+    <w:lvl w:ilvl="0">
+      <w:start w:val="1"/>
+      <w:numFmt w:val="decimal"/>
+      <w:lvlText w:val="%1."/>
+      <w:lvlJc w:val="left"/>
+      <w:pPr>
+        <w:ind w:left="360" w:hanging="360"/>
+      </w:pPr>
+    </w:lvl>
+    <w:lvl w:ilvl="1">
+      <w:start w:val="1"/>
+      <w:numFmt w:val="decimal"/>
+      <w:lvlText w:val="%1.%2."/>
+      <w:lvlJc w:val="left"/>
+      <w:pPr>
+        <w:ind w:left="792" w:hanging="432"/>
+      </w:pPr>
+    </w:lvl>
+    <w:lvl w:ilvl="2">
+      <w:start w:val="1"/>
+      <w:numFmt w:val="decimal"/>
+      <w:lvlText w:val="%1.%2.%3."/>
+      <w:lvlJc w:val="left"/>
+      <w:pPr>
+        <w:ind w:left="1224" w:hanging="504"/>
+      </w:pPr>
+    </w:lvl>
+    <w:lvl w:ilvl="3">
+      <w:start w:val="1"/>
+      <w:numFmt w:val="decimal"/>
+      <w:lvlText w:val="%1.%2.%3.%4."/>
+      <w:lvlJc w:val="left"/>
+      <w:pPr>
+        <w:ind w:left="1728" w:hanging="648"/>
+      </w:pPr>
+    </w:lvl>
+    <w:lvl w:ilvl="4">
+      <w:start w:val="1"/>
+      <w:numFmt w:val="decimal"/>
+      <w:lvlText w:val="%1.%2.%3.%4.%5."/>
+      <w:lvlJc w:val="left"/>
+      <w:pPr>
+        <w:ind w:left="2232" w:hanging="792"/>
+      </w:pPr>
+    </w:lvl>
+    <w:lvl w:ilvl="5">
+      <w:start w:val="1"/>
+      <w:numFmt w:val="decimal"/>
+      <w:lvlText w:val="%1.%2.%3.%4.%5.%6."/>
+      <w:lvlJc w:val="left"/>
+      <w:pPr>
+        <w:ind w:left="2736" w:hanging="936"/>
+      </w:pPr>
+    </w:lvl>
+    <w:lvl w:ilvl="6">
+      <w:start w:val="1"/>
+      <w:numFmt w:val="decimal"/>
+      <w:lvlText w:val="%1.%2.%3.%4.%5.%6.%7."/>
+      <w:lvlJc w:val="left"/>
+      <w:pPr>
+        <w:ind w:left="3240" w:hanging="1080"/>
+      </w:pPr>
+    </w:lvl>
+    <w:lvl w:ilvl="7">
+      <w:start w:val="1"/>
+      <w:numFmt w:val="decimal"/>
+      <w:lvlText w:val="%1.%2.%3.%4.%5.%6.%7.%8."/>
+      <w:lvlJc w:val="left"/>
+      <w:pPr>
+        <w:ind w:left="3744" w:hanging="1224"/>
+      </w:pPr>
+    </w:lvl>
+    <w:lvl w:ilvl="8">
+      <w:start w:val="1"/>
+      <w:numFmt w:val="decimal"/>
+      <w:lvlText w:val="%1.%2.%3.%4.%5.%6.%7.%8.%9."/>
+      <w:lvlJc w:val="left"/>
+      <w:pPr>
+        <w:ind w:left="4320" w:hanging="1440"/>
+      </w:pPr>
+    </w:lvl>
+  </w:abstractNum>
+  <w:abstractNum w:abstractNumId="14">
     <w:nsid w:val="3DF804E9"/>
     <w:multiLevelType w:val="hybridMultilevel"/>
     <w:tmpl w:val="86BC7230"/>
@@ -5137,7 +7481,7 @@
       </w:pPr>
     </w:lvl>
   </w:abstractNum>
-  <w:abstractNum w:abstractNumId="12">
+  <w:abstractNum w:abstractNumId="15">
     <w:nsid w:val="3E52165A"/>
     <w:multiLevelType w:val="hybridMultilevel"/>
     <w:tmpl w:val="55F63182"/>
@@ -5226,7 +7570,7 @@
       </w:pPr>
     </w:lvl>
   </w:abstractNum>
-  <w:abstractNum w:abstractNumId="13">
+  <w:abstractNum w:abstractNumId="16">
     <w:nsid w:val="469B76CE"/>
     <w:multiLevelType w:val="hybridMultilevel"/>
     <w:tmpl w:val="86BC7230"/>
@@ -5315,7 +7659,7 @@
       </w:pPr>
     </w:lvl>
   </w:abstractNum>
-  <w:abstractNum w:abstractNumId="14">
+  <w:abstractNum w:abstractNumId="17">
     <w:nsid w:val="47AA7E17"/>
     <w:multiLevelType w:val="multilevel"/>
     <w:tmpl w:val="0409001F"/>
@@ -5401,7 +7745,7 @@
       </w:pPr>
     </w:lvl>
   </w:abstractNum>
-  <w:abstractNum w:abstractNumId="15">
+  <w:abstractNum w:abstractNumId="18">
     <w:nsid w:val="489A0B4A"/>
     <w:multiLevelType w:val="hybridMultilevel"/>
     <w:tmpl w:val="B2B07996"/>
@@ -5514,7 +7858,7 @@
       </w:rPr>
     </w:lvl>
   </w:abstractNum>
-  <w:abstractNum w:abstractNumId="16">
+  <w:abstractNum w:abstractNumId="19">
     <w:nsid w:val="4AC3603A"/>
     <w:multiLevelType w:val="hybridMultilevel"/>
     <w:tmpl w:val="C41E507A"/>
@@ -5627,7 +7971,7 @@
       </w:rPr>
     </w:lvl>
   </w:abstractNum>
-  <w:abstractNum w:abstractNumId="17">
+  <w:abstractNum w:abstractNumId="20">
     <w:nsid w:val="4CBF11E7"/>
     <w:multiLevelType w:val="hybridMultilevel"/>
     <w:tmpl w:val="1AB4C8F0"/>
@@ -5716,7 +8060,7 @@
       </w:pPr>
     </w:lvl>
   </w:abstractNum>
-  <w:abstractNum w:abstractNumId="18">
+  <w:abstractNum w:abstractNumId="21">
     <w:nsid w:val="4DC12B69"/>
     <w:multiLevelType w:val="hybridMultilevel"/>
     <w:tmpl w:val="335A883A"/>
@@ -5829,7 +8173,7 @@
       </w:rPr>
     </w:lvl>
   </w:abstractNum>
-  <w:abstractNum w:abstractNumId="19">
+  <w:abstractNum w:abstractNumId="22">
     <w:nsid w:val="50BE4657"/>
     <w:multiLevelType w:val="hybridMultilevel"/>
     <w:tmpl w:val="873460BE"/>
@@ -5915,7 +8259,7 @@
       </w:pPr>
     </w:lvl>
   </w:abstractNum>
-  <w:abstractNum w:abstractNumId="20">
+  <w:abstractNum w:abstractNumId="23">
     <w:nsid w:val="531F0E52"/>
     <w:multiLevelType w:val="hybridMultilevel"/>
     <w:tmpl w:val="45CADAD8"/>
@@ -6028,7 +8372,7 @@
       </w:pPr>
     </w:lvl>
   </w:abstractNum>
-  <w:abstractNum w:abstractNumId="21">
+  <w:abstractNum w:abstractNumId="24">
     <w:nsid w:val="53425E56"/>
     <w:multiLevelType w:val="hybridMultilevel"/>
     <w:tmpl w:val="822C5C14"/>
@@ -6141,7 +8485,7 @@
       </w:rPr>
     </w:lvl>
   </w:abstractNum>
-  <w:abstractNum w:abstractNumId="22">
+  <w:abstractNum w:abstractNumId="25">
     <w:nsid w:val="57511993"/>
     <w:multiLevelType w:val="hybridMultilevel"/>
     <w:tmpl w:val="D67E486E"/>
@@ -6230,7 +8574,7 @@
       </w:pPr>
     </w:lvl>
   </w:abstractNum>
-  <w:abstractNum w:abstractNumId="23">
+  <w:abstractNum w:abstractNumId="26">
     <w:nsid w:val="59AF4D6B"/>
     <w:multiLevelType w:val="hybridMultilevel"/>
     <w:tmpl w:val="A0AC669C"/>
@@ -6319,7 +8663,7 @@
       </w:pPr>
     </w:lvl>
   </w:abstractNum>
-  <w:abstractNum w:abstractNumId="24">
+  <w:abstractNum w:abstractNumId="27">
     <w:nsid w:val="59B77AE8"/>
     <w:multiLevelType w:val="multilevel"/>
     <w:tmpl w:val="86BC7230"/>
@@ -6408,7 +8752,7 @@
       </w:pPr>
     </w:lvl>
   </w:abstractNum>
-  <w:abstractNum w:abstractNumId="25">
+  <w:abstractNum w:abstractNumId="28">
     <w:nsid w:val="5A51303C"/>
     <w:multiLevelType w:val="hybridMultilevel"/>
     <w:tmpl w:val="45B22D1C"/>
@@ -6494,7 +8838,7 @@
       </w:pPr>
     </w:lvl>
   </w:abstractNum>
-  <w:abstractNum w:abstractNumId="26">
+  <w:abstractNum w:abstractNumId="29">
     <w:nsid w:val="5F00490A"/>
     <w:multiLevelType w:val="hybridMultilevel"/>
     <w:tmpl w:val="72386586"/>
@@ -6607,7 +8951,7 @@
       </w:rPr>
     </w:lvl>
   </w:abstractNum>
-  <w:abstractNum w:abstractNumId="27">
+  <w:abstractNum w:abstractNumId="30">
     <w:nsid w:val="61095822"/>
     <w:multiLevelType w:val="hybridMultilevel"/>
     <w:tmpl w:val="AA424542"/>
@@ -6720,7 +9064,7 @@
       </w:pPr>
     </w:lvl>
   </w:abstractNum>
-  <w:abstractNum w:abstractNumId="28">
+  <w:abstractNum w:abstractNumId="31">
     <w:nsid w:val="6FA27780"/>
     <w:multiLevelType w:val="multilevel"/>
     <w:tmpl w:val="04090021"/>
@@ -6833,7 +9177,7 @@
       </w:rPr>
     </w:lvl>
   </w:abstractNum>
-  <w:abstractNum w:abstractNumId="29">
+  <w:abstractNum w:abstractNumId="32">
     <w:nsid w:val="733F768E"/>
     <w:multiLevelType w:val="hybridMultilevel"/>
     <w:tmpl w:val="CC268D98"/>
@@ -6946,7 +9290,7 @@
       </w:rPr>
     </w:lvl>
   </w:abstractNum>
-  <w:abstractNum w:abstractNumId="30">
+  <w:abstractNum w:abstractNumId="33">
     <w:nsid w:val="7498417A"/>
     <w:multiLevelType w:val="hybridMultilevel"/>
     <w:tmpl w:val="A0E26C9E"/>
@@ -7059,7 +9403,7 @@
       </w:rPr>
     </w:lvl>
   </w:abstractNum>
-  <w:abstractNum w:abstractNumId="31">
+  <w:abstractNum w:abstractNumId="34">
     <w:nsid w:val="75C43BF5"/>
     <w:multiLevelType w:val="hybridMultilevel"/>
     <w:tmpl w:val="3F02B546"/>
@@ -7148,7 +9492,7 @@
       </w:pPr>
     </w:lvl>
   </w:abstractNum>
-  <w:abstractNum w:abstractNumId="32">
+  <w:abstractNum w:abstractNumId="35">
     <w:nsid w:val="762116A4"/>
     <w:multiLevelType w:val="hybridMultilevel"/>
     <w:tmpl w:val="79A06488"/>
@@ -7234,7 +9578,7 @@
       </w:pPr>
     </w:lvl>
   </w:abstractNum>
-  <w:abstractNum w:abstractNumId="33">
+  <w:abstractNum w:abstractNumId="36">
     <w:nsid w:val="785822D7"/>
     <w:multiLevelType w:val="hybridMultilevel"/>
     <w:tmpl w:val="AD16A32C"/>
@@ -7347,7 +9691,7 @@
       </w:pPr>
     </w:lvl>
   </w:abstractNum>
-  <w:abstractNum w:abstractNumId="34">
+  <w:abstractNum w:abstractNumId="37">
     <w:nsid w:val="7C5E6F6E"/>
     <w:multiLevelType w:val="hybridMultilevel"/>
     <w:tmpl w:val="18143ABA"/>
@@ -7433,7 +9777,7 @@
       </w:pPr>
     </w:lvl>
   </w:abstractNum>
-  <w:abstractNum w:abstractNumId="35">
+  <w:abstractNum w:abstractNumId="38">
     <w:nsid w:val="7DC25819"/>
     <w:multiLevelType w:val="multilevel"/>
     <w:tmpl w:val="0415001F"/>
@@ -7520,25 +9864,25 @@
     </w:lvl>
   </w:abstractNum>
   <w:num w:numId="1">
-    <w:abstractNumId w:val="33"/>
+    <w:abstractNumId w:val="36"/>
   </w:num>
   <w:num w:numId="2">
+    <w:abstractNumId w:val="23"/>
+  </w:num>
+  <w:num w:numId="3">
+    <w:abstractNumId w:val="30"/>
+  </w:num>
+  <w:num w:numId="4">
+    <w:abstractNumId w:val="17"/>
+  </w:num>
+  <w:num w:numId="5">
+    <w:abstractNumId w:val="15"/>
+  </w:num>
+  <w:num w:numId="6">
     <w:abstractNumId w:val="20"/>
   </w:num>
-  <w:num w:numId="3">
-    <w:abstractNumId w:val="27"/>
-  </w:num>
-  <w:num w:numId="4">
-    <w:abstractNumId w:val="14"/>
-  </w:num>
-  <w:num w:numId="5">
-    <w:abstractNumId w:val="12"/>
-  </w:num>
-  <w:num w:numId="6">
-    <w:abstractNumId w:val="17"/>
-  </w:num>
   <w:num w:numId="7">
-    <w:abstractNumId w:val="6"/>
+    <w:abstractNumId w:val="8"/>
   </w:num>
   <w:num w:numId="8">
     <w:abstractNumId w:val="0"/>
@@ -7547,40 +9891,40 @@
     <w:abstractNumId w:val="1"/>
   </w:num>
   <w:num w:numId="10">
-    <w:abstractNumId w:val="19"/>
+    <w:abstractNumId w:val="22"/>
   </w:num>
   <w:num w:numId="11">
-    <w:abstractNumId w:val="28"/>
+    <w:abstractNumId w:val="31"/>
   </w:num>
   <w:num w:numId="12">
-    <w:abstractNumId w:val="7"/>
+    <w:abstractNumId w:val="9"/>
   </w:num>
   <w:num w:numId="13">
-    <w:abstractNumId w:val="30"/>
+    <w:abstractNumId w:val="33"/>
   </w:num>
   <w:num w:numId="14">
     <w:abstractNumId w:val="4"/>
   </w:num>
   <w:num w:numId="15">
-    <w:abstractNumId w:val="15"/>
+    <w:abstractNumId w:val="18"/>
   </w:num>
   <w:num w:numId="16">
-    <w:abstractNumId w:val="13"/>
+    <w:abstractNumId w:val="16"/>
   </w:num>
   <w:num w:numId="17">
-    <w:abstractNumId w:val="8"/>
+    <w:abstractNumId w:val="10"/>
   </w:num>
   <w:num w:numId="18">
+    <w:abstractNumId w:val="32"/>
+  </w:num>
+  <w:num w:numId="19">
+    <w:abstractNumId w:val="19"/>
+  </w:num>
+  <w:num w:numId="20">
     <w:abstractNumId w:val="29"/>
   </w:num>
-  <w:num w:numId="19">
-    <w:abstractNumId w:val="16"/>
-  </w:num>
-  <w:num w:numId="20">
-    <w:abstractNumId w:val="26"/>
-  </w:num>
   <w:num w:numId="21">
-    <w:abstractNumId w:val="32"/>
+    <w:abstractNumId w:val="35"/>
   </w:num>
   <w:num w:numId="22">
     <w:abstractNumId w:val="3"/>
@@ -7589,43 +9933,52 @@
     <w:abstractNumId w:val="5"/>
   </w:num>
   <w:num w:numId="24">
-    <w:abstractNumId w:val="9"/>
+    <w:abstractNumId w:val="11"/>
   </w:num>
   <w:num w:numId="25">
+    <w:abstractNumId w:val="24"/>
+  </w:num>
+  <w:num w:numId="26">
     <w:abstractNumId w:val="21"/>
   </w:num>
-  <w:num w:numId="26">
-    <w:abstractNumId w:val="18"/>
-  </w:num>
   <w:num w:numId="27">
-    <w:abstractNumId w:val="35"/>
+    <w:abstractNumId w:val="38"/>
   </w:num>
   <w:num w:numId="28">
-    <w:abstractNumId w:val="23"/>
+    <w:abstractNumId w:val="26"/>
   </w:num>
   <w:num w:numId="29">
-    <w:abstractNumId w:val="22"/>
+    <w:abstractNumId w:val="25"/>
   </w:num>
   <w:num w:numId="30">
-    <w:abstractNumId w:val="10"/>
+    <w:abstractNumId w:val="12"/>
   </w:num>
   <w:num w:numId="31">
-    <w:abstractNumId w:val="24"/>
+    <w:abstractNumId w:val="27"/>
   </w:num>
   <w:num w:numId="32">
-    <w:abstractNumId w:val="11"/>
+    <w:abstractNumId w:val="14"/>
   </w:num>
   <w:num w:numId="33">
-    <w:abstractNumId w:val="25"/>
+    <w:abstractNumId w:val="28"/>
   </w:num>
   <w:num w:numId="34">
-    <w:abstractNumId w:val="34"/>
+    <w:abstractNumId w:val="37"/>
   </w:num>
   <w:num w:numId="35">
-    <w:abstractNumId w:val="31"/>
+    <w:abstractNumId w:val="34"/>
   </w:num>
   <w:num w:numId="36">
     <w:abstractNumId w:val="2"/>
+  </w:num>
+  <w:num w:numId="37">
+    <w:abstractNumId w:val="13"/>
+  </w:num>
+  <w:num w:numId="38">
+    <w:abstractNumId w:val="6"/>
+  </w:num>
+  <w:num w:numId="39">
+    <w:abstractNumId w:val="7"/>
   </w:num>
 </w:numbering>
 </file>
@@ -8274,6 +10627,217 @@
     <w:unhideWhenUsed/>
     <w:rsid w:val="00A03B81"/>
   </w:style>
+  <w:style w:type="paragraph" w:styleId="TOCHeading">
+    <w:name w:val="TOC Heading"/>
+    <w:basedOn w:val="Heading1"/>
+    <w:next w:val="Normal"/>
+    <w:uiPriority w:val="39"/>
+    <w:unhideWhenUsed/>
+    <w:qFormat/>
+    <w:rsid w:val="008A35D0"/>
+    <w:pPr>
+      <w:spacing w:line="276" w:lineRule="auto"/>
+      <w:outlineLvl w:val="9"/>
+    </w:pPr>
+    <w:rPr>
+      <w:color w:val="365F91" w:themeColor="accent1" w:themeShade="BF"/>
+      <w:sz w:val="28"/>
+      <w:szCs w:val="28"/>
+      <w:lang w:val="en-US"/>
+    </w:rPr>
+  </w:style>
+  <w:style w:type="paragraph" w:styleId="TOC3">
+    <w:name w:val="toc 3"/>
+    <w:basedOn w:val="Normal"/>
+    <w:next w:val="Normal"/>
+    <w:autoRedefine/>
+    <w:uiPriority w:val="39"/>
+    <w:unhideWhenUsed/>
+    <w:rsid w:val="008A35D0"/>
+    <w:pPr>
+      <w:ind w:left="480"/>
+    </w:pPr>
+    <w:rPr>
+      <w:sz w:val="22"/>
+      <w:szCs w:val="22"/>
+    </w:rPr>
+  </w:style>
+  <w:style w:type="paragraph" w:styleId="TOC1">
+    <w:name w:val="toc 1"/>
+    <w:basedOn w:val="Normal"/>
+    <w:next w:val="Normal"/>
+    <w:autoRedefine/>
+    <w:uiPriority w:val="39"/>
+    <w:semiHidden/>
+    <w:unhideWhenUsed/>
+    <w:rsid w:val="008A35D0"/>
+    <w:pPr>
+      <w:spacing w:before="120"/>
+    </w:pPr>
+    <w:rPr>
+      <w:b/>
+    </w:rPr>
+  </w:style>
+  <w:style w:type="paragraph" w:styleId="TOC2">
+    <w:name w:val="toc 2"/>
+    <w:basedOn w:val="Normal"/>
+    <w:next w:val="Normal"/>
+    <w:autoRedefine/>
+    <w:uiPriority w:val="39"/>
+    <w:semiHidden/>
+    <w:unhideWhenUsed/>
+    <w:rsid w:val="008A35D0"/>
+    <w:pPr>
+      <w:ind w:left="240"/>
+    </w:pPr>
+    <w:rPr>
+      <w:b/>
+      <w:sz w:val="22"/>
+      <w:szCs w:val="22"/>
+    </w:rPr>
+  </w:style>
+  <w:style w:type="paragraph" w:styleId="TOC4">
+    <w:name w:val="toc 4"/>
+    <w:basedOn w:val="Normal"/>
+    <w:next w:val="Normal"/>
+    <w:autoRedefine/>
+    <w:uiPriority w:val="39"/>
+    <w:semiHidden/>
+    <w:unhideWhenUsed/>
+    <w:rsid w:val="008A35D0"/>
+    <w:pPr>
+      <w:ind w:left="720"/>
+    </w:pPr>
+    <w:rPr>
+      <w:sz w:val="20"/>
+      <w:szCs w:val="20"/>
+    </w:rPr>
+  </w:style>
+  <w:style w:type="paragraph" w:styleId="TOC5">
+    <w:name w:val="toc 5"/>
+    <w:basedOn w:val="Normal"/>
+    <w:next w:val="Normal"/>
+    <w:autoRedefine/>
+    <w:uiPriority w:val="39"/>
+    <w:semiHidden/>
+    <w:unhideWhenUsed/>
+    <w:rsid w:val="008A35D0"/>
+    <w:pPr>
+      <w:ind w:left="960"/>
+    </w:pPr>
+    <w:rPr>
+      <w:sz w:val="20"/>
+      <w:szCs w:val="20"/>
+    </w:rPr>
+  </w:style>
+  <w:style w:type="paragraph" w:styleId="TOC6">
+    <w:name w:val="toc 6"/>
+    <w:basedOn w:val="Normal"/>
+    <w:next w:val="Normal"/>
+    <w:autoRedefine/>
+    <w:uiPriority w:val="39"/>
+    <w:semiHidden/>
+    <w:unhideWhenUsed/>
+    <w:rsid w:val="008A35D0"/>
+    <w:pPr>
+      <w:ind w:left="1200"/>
+    </w:pPr>
+    <w:rPr>
+      <w:sz w:val="20"/>
+      <w:szCs w:val="20"/>
+    </w:rPr>
+  </w:style>
+  <w:style w:type="paragraph" w:styleId="TOC7">
+    <w:name w:val="toc 7"/>
+    <w:basedOn w:val="Normal"/>
+    <w:next w:val="Normal"/>
+    <w:autoRedefine/>
+    <w:uiPriority w:val="39"/>
+    <w:semiHidden/>
+    <w:unhideWhenUsed/>
+    <w:rsid w:val="008A35D0"/>
+    <w:pPr>
+      <w:ind w:left="1440"/>
+    </w:pPr>
+    <w:rPr>
+      <w:sz w:val="20"/>
+      <w:szCs w:val="20"/>
+    </w:rPr>
+  </w:style>
+  <w:style w:type="paragraph" w:styleId="TOC8">
+    <w:name w:val="toc 8"/>
+    <w:basedOn w:val="Normal"/>
+    <w:next w:val="Normal"/>
+    <w:autoRedefine/>
+    <w:uiPriority w:val="39"/>
+    <w:semiHidden/>
+    <w:unhideWhenUsed/>
+    <w:rsid w:val="008A35D0"/>
+    <w:pPr>
+      <w:ind w:left="1680"/>
+    </w:pPr>
+    <w:rPr>
+      <w:sz w:val="20"/>
+      <w:szCs w:val="20"/>
+    </w:rPr>
+  </w:style>
+  <w:style w:type="paragraph" w:styleId="TOC9">
+    <w:name w:val="toc 9"/>
+    <w:basedOn w:val="Normal"/>
+    <w:next w:val="Normal"/>
+    <w:autoRedefine/>
+    <w:uiPriority w:val="39"/>
+    <w:semiHidden/>
+    <w:unhideWhenUsed/>
+    <w:rsid w:val="008A35D0"/>
+    <w:pPr>
+      <w:ind w:left="1920"/>
+    </w:pPr>
+    <w:rPr>
+      <w:sz w:val="20"/>
+      <w:szCs w:val="20"/>
+    </w:rPr>
+  </w:style>
+  <w:style w:type="paragraph" w:styleId="Title">
+    <w:name w:val="Title"/>
+    <w:basedOn w:val="Normal"/>
+    <w:next w:val="Normal"/>
+    <w:link w:val="TitleChar"/>
+    <w:uiPriority w:val="10"/>
+    <w:qFormat/>
+    <w:rsid w:val="008A35D0"/>
+    <w:pPr>
+      <w:pBdr>
+        <w:bottom w:val="single" w:sz="8" w:space="4" w:color="4F81BD" w:themeColor="accent1"/>
+      </w:pBdr>
+      <w:spacing w:after="300"/>
+      <w:contextualSpacing/>
+    </w:pPr>
+    <w:rPr>
+      <w:rFonts w:asciiTheme="majorHAnsi" w:eastAsiaTheme="majorEastAsia" w:hAnsiTheme="majorHAnsi" w:cstheme="majorBidi"/>
+      <w:color w:val="17365D" w:themeColor="text2" w:themeShade="BF"/>
+      <w:spacing w:val="5"/>
+      <w:kern w:val="28"/>
+      <w:sz w:val="52"/>
+      <w:szCs w:val="52"/>
+    </w:rPr>
+  </w:style>
+  <w:style w:type="character" w:customStyle="1" w:styleId="TitleChar">
+    <w:name w:val="Title Char"/>
+    <w:basedOn w:val="DefaultParagraphFont"/>
+    <w:link w:val="Title"/>
+    <w:uiPriority w:val="10"/>
+    <w:rsid w:val="008A35D0"/>
+    <w:rPr>
+      <w:rFonts w:asciiTheme="majorHAnsi" w:eastAsiaTheme="majorEastAsia" w:hAnsiTheme="majorHAnsi" w:cstheme="majorBidi"/>
+      <w:color w:val="17365D" w:themeColor="text2" w:themeShade="BF"/>
+      <w:spacing w:val="5"/>
+      <w:kern w:val="28"/>
+      <w:sz w:val="52"/>
+      <w:szCs w:val="52"/>
+      <w:lang w:val="pl-PL"/>
+    </w:rPr>
+  </w:style>
 </w:styles>
 </file>
 
@@ -8921,6 +11485,217 @@
     <w:unhideWhenUsed/>
     <w:rsid w:val="00A03B81"/>
   </w:style>
+  <w:style w:type="paragraph" w:styleId="TOCHeading">
+    <w:name w:val="TOC Heading"/>
+    <w:basedOn w:val="Heading1"/>
+    <w:next w:val="Normal"/>
+    <w:uiPriority w:val="39"/>
+    <w:unhideWhenUsed/>
+    <w:qFormat/>
+    <w:rsid w:val="008A35D0"/>
+    <w:pPr>
+      <w:spacing w:line="276" w:lineRule="auto"/>
+      <w:outlineLvl w:val="9"/>
+    </w:pPr>
+    <w:rPr>
+      <w:color w:val="365F91" w:themeColor="accent1" w:themeShade="BF"/>
+      <w:sz w:val="28"/>
+      <w:szCs w:val="28"/>
+      <w:lang w:val="en-US"/>
+    </w:rPr>
+  </w:style>
+  <w:style w:type="paragraph" w:styleId="TOC3">
+    <w:name w:val="toc 3"/>
+    <w:basedOn w:val="Normal"/>
+    <w:next w:val="Normal"/>
+    <w:autoRedefine/>
+    <w:uiPriority w:val="39"/>
+    <w:unhideWhenUsed/>
+    <w:rsid w:val="008A35D0"/>
+    <w:pPr>
+      <w:ind w:left="480"/>
+    </w:pPr>
+    <w:rPr>
+      <w:sz w:val="22"/>
+      <w:szCs w:val="22"/>
+    </w:rPr>
+  </w:style>
+  <w:style w:type="paragraph" w:styleId="TOC1">
+    <w:name w:val="toc 1"/>
+    <w:basedOn w:val="Normal"/>
+    <w:next w:val="Normal"/>
+    <w:autoRedefine/>
+    <w:uiPriority w:val="39"/>
+    <w:semiHidden/>
+    <w:unhideWhenUsed/>
+    <w:rsid w:val="008A35D0"/>
+    <w:pPr>
+      <w:spacing w:before="120"/>
+    </w:pPr>
+    <w:rPr>
+      <w:b/>
+    </w:rPr>
+  </w:style>
+  <w:style w:type="paragraph" w:styleId="TOC2">
+    <w:name w:val="toc 2"/>
+    <w:basedOn w:val="Normal"/>
+    <w:next w:val="Normal"/>
+    <w:autoRedefine/>
+    <w:uiPriority w:val="39"/>
+    <w:semiHidden/>
+    <w:unhideWhenUsed/>
+    <w:rsid w:val="008A35D0"/>
+    <w:pPr>
+      <w:ind w:left="240"/>
+    </w:pPr>
+    <w:rPr>
+      <w:b/>
+      <w:sz w:val="22"/>
+      <w:szCs w:val="22"/>
+    </w:rPr>
+  </w:style>
+  <w:style w:type="paragraph" w:styleId="TOC4">
+    <w:name w:val="toc 4"/>
+    <w:basedOn w:val="Normal"/>
+    <w:next w:val="Normal"/>
+    <w:autoRedefine/>
+    <w:uiPriority w:val="39"/>
+    <w:semiHidden/>
+    <w:unhideWhenUsed/>
+    <w:rsid w:val="008A35D0"/>
+    <w:pPr>
+      <w:ind w:left="720"/>
+    </w:pPr>
+    <w:rPr>
+      <w:sz w:val="20"/>
+      <w:szCs w:val="20"/>
+    </w:rPr>
+  </w:style>
+  <w:style w:type="paragraph" w:styleId="TOC5">
+    <w:name w:val="toc 5"/>
+    <w:basedOn w:val="Normal"/>
+    <w:next w:val="Normal"/>
+    <w:autoRedefine/>
+    <w:uiPriority w:val="39"/>
+    <w:semiHidden/>
+    <w:unhideWhenUsed/>
+    <w:rsid w:val="008A35D0"/>
+    <w:pPr>
+      <w:ind w:left="960"/>
+    </w:pPr>
+    <w:rPr>
+      <w:sz w:val="20"/>
+      <w:szCs w:val="20"/>
+    </w:rPr>
+  </w:style>
+  <w:style w:type="paragraph" w:styleId="TOC6">
+    <w:name w:val="toc 6"/>
+    <w:basedOn w:val="Normal"/>
+    <w:next w:val="Normal"/>
+    <w:autoRedefine/>
+    <w:uiPriority w:val="39"/>
+    <w:semiHidden/>
+    <w:unhideWhenUsed/>
+    <w:rsid w:val="008A35D0"/>
+    <w:pPr>
+      <w:ind w:left="1200"/>
+    </w:pPr>
+    <w:rPr>
+      <w:sz w:val="20"/>
+      <w:szCs w:val="20"/>
+    </w:rPr>
+  </w:style>
+  <w:style w:type="paragraph" w:styleId="TOC7">
+    <w:name w:val="toc 7"/>
+    <w:basedOn w:val="Normal"/>
+    <w:next w:val="Normal"/>
+    <w:autoRedefine/>
+    <w:uiPriority w:val="39"/>
+    <w:semiHidden/>
+    <w:unhideWhenUsed/>
+    <w:rsid w:val="008A35D0"/>
+    <w:pPr>
+      <w:ind w:left="1440"/>
+    </w:pPr>
+    <w:rPr>
+      <w:sz w:val="20"/>
+      <w:szCs w:val="20"/>
+    </w:rPr>
+  </w:style>
+  <w:style w:type="paragraph" w:styleId="TOC8">
+    <w:name w:val="toc 8"/>
+    <w:basedOn w:val="Normal"/>
+    <w:next w:val="Normal"/>
+    <w:autoRedefine/>
+    <w:uiPriority w:val="39"/>
+    <w:semiHidden/>
+    <w:unhideWhenUsed/>
+    <w:rsid w:val="008A35D0"/>
+    <w:pPr>
+      <w:ind w:left="1680"/>
+    </w:pPr>
+    <w:rPr>
+      <w:sz w:val="20"/>
+      <w:szCs w:val="20"/>
+    </w:rPr>
+  </w:style>
+  <w:style w:type="paragraph" w:styleId="TOC9">
+    <w:name w:val="toc 9"/>
+    <w:basedOn w:val="Normal"/>
+    <w:next w:val="Normal"/>
+    <w:autoRedefine/>
+    <w:uiPriority w:val="39"/>
+    <w:semiHidden/>
+    <w:unhideWhenUsed/>
+    <w:rsid w:val="008A35D0"/>
+    <w:pPr>
+      <w:ind w:left="1920"/>
+    </w:pPr>
+    <w:rPr>
+      <w:sz w:val="20"/>
+      <w:szCs w:val="20"/>
+    </w:rPr>
+  </w:style>
+  <w:style w:type="paragraph" w:styleId="Title">
+    <w:name w:val="Title"/>
+    <w:basedOn w:val="Normal"/>
+    <w:next w:val="Normal"/>
+    <w:link w:val="TitleChar"/>
+    <w:uiPriority w:val="10"/>
+    <w:qFormat/>
+    <w:rsid w:val="008A35D0"/>
+    <w:pPr>
+      <w:pBdr>
+        <w:bottom w:val="single" w:sz="8" w:space="4" w:color="4F81BD" w:themeColor="accent1"/>
+      </w:pBdr>
+      <w:spacing w:after="300"/>
+      <w:contextualSpacing/>
+    </w:pPr>
+    <w:rPr>
+      <w:rFonts w:asciiTheme="majorHAnsi" w:eastAsiaTheme="majorEastAsia" w:hAnsiTheme="majorHAnsi" w:cstheme="majorBidi"/>
+      <w:color w:val="17365D" w:themeColor="text2" w:themeShade="BF"/>
+      <w:spacing w:val="5"/>
+      <w:kern w:val="28"/>
+      <w:sz w:val="52"/>
+      <w:szCs w:val="52"/>
+    </w:rPr>
+  </w:style>
+  <w:style w:type="character" w:customStyle="1" w:styleId="TitleChar">
+    <w:name w:val="Title Char"/>
+    <w:basedOn w:val="DefaultParagraphFont"/>
+    <w:link w:val="Title"/>
+    <w:uiPriority w:val="10"/>
+    <w:rsid w:val="008A35D0"/>
+    <w:rPr>
+      <w:rFonts w:asciiTheme="majorHAnsi" w:eastAsiaTheme="majorEastAsia" w:hAnsiTheme="majorHAnsi" w:cstheme="majorBidi"/>
+      <w:color w:val="17365D" w:themeColor="text2" w:themeShade="BF"/>
+      <w:spacing w:val="5"/>
+      <w:kern w:val="28"/>
+      <w:sz w:val="52"/>
+      <w:szCs w:val="52"/>
+      <w:lang w:val="pl-PL"/>
+    </w:rPr>
+  </w:style>
 </w:styles>
 </file>
 
@@ -9343,7 +12118,7 @@
 </file>
 
 <file path=customXml/itemProps1.xml><?xml version="1.0" encoding="utf-8"?>
-<ds:datastoreItem xmlns:ds="http://schemas.openxmlformats.org/officeDocument/2006/customXml" ds:itemID="{E1752878-0D14-384A-B5D2-19172C815EF1}">
+<ds:datastoreItem xmlns:ds="http://schemas.openxmlformats.org/officeDocument/2006/customXml" ds:itemID="{F2EF9F49-4769-DD4D-AAB0-1D2523A64BA1}">
   <ds:schemaRefs>
     <ds:schemaRef ds:uri="http://schemas.openxmlformats.org/officeDocument/2006/bibliography"/>
   </ds:schemaRefs>

</xml_diff>

<commit_message>
dodano diagram do architektury i analizy
</commit_message>
<xml_diff>
--- a/proj_indyw.docx
+++ b/proj_indyw.docx
@@ -3061,20 +3061,59 @@
     <w:p>
       <w:pPr>
         <w:pStyle w:val="Heading3"/>
-        <w:numPr>
-          <w:ilvl w:val="1"/>
-          <w:numId w:val="17"/>
-        </w:numPr>
         <w:spacing w:line="360" w:lineRule="auto"/>
         <w:jc w:val="both"/>
       </w:pPr>
-      <w:bookmarkStart w:id="12" w:name="_Toc295508469"/>
-      <w:r>
-        <w:t>RESTful Web Services</w:t>
+      <w:bookmarkStart w:id="12" w:name="_GoBack"/>
+      <w:r>
+        <w:rPr>
+          <w:noProof/>
+          <w:lang w:val="en-US"/>
+        </w:rPr>
+        <w:drawing>
+          <wp:inline distT="0" distB="0" distL="0" distR="0" wp14:anchorId="41D3BBCE" wp14:editId="2800B05B">
+            <wp:extent cx="5270500" cy="3801745"/>
+            <wp:effectExtent l="0" t="0" r="12700" b="0"/>
+            <wp:docPr id="16" name="Picture 16"/>
+            <wp:cNvGraphicFramePr>
+              <a:graphicFrameLocks xmlns:a="http://schemas.openxmlformats.org/drawingml/2006/main" noChangeAspect="1"/>
+            </wp:cNvGraphicFramePr>
+            <a:graphic xmlns:a="http://schemas.openxmlformats.org/drawingml/2006/main">
+              <a:graphicData uri="http://schemas.openxmlformats.org/drawingml/2006/picture">
+                <pic:pic xmlns:pic="http://schemas.openxmlformats.org/drawingml/2006/picture">
+                  <pic:nvPicPr>
+                    <pic:cNvPr id="0" name="proj_indyw_architektura.png"/>
+                    <pic:cNvPicPr/>
+                  </pic:nvPicPr>
+                  <pic:blipFill>
+                    <a:blip r:embed="rId10">
+                      <a:extLst>
+                        <a:ext uri="{28A0092B-C50C-407E-A947-70E740481C1C}">
+                          <a14:useLocalDpi xmlns:a14="http://schemas.microsoft.com/office/drawing/2010/main" val="0"/>
+                        </a:ext>
+                      </a:extLst>
+                    </a:blip>
+                    <a:stretch>
+                      <a:fillRect/>
+                    </a:stretch>
+                  </pic:blipFill>
+                  <pic:spPr>
+                    <a:xfrm>
+                      <a:off x="0" y="0"/>
+                      <a:ext cx="5270500" cy="3801745"/>
+                    </a:xfrm>
+                    <a:prstGeom prst="rect">
+                      <a:avLst/>
+                    </a:prstGeom>
+                  </pic:spPr>
+                </pic:pic>
+              </a:graphicData>
+            </a:graphic>
+          </wp:inline>
+        </w:drawing>
       </w:r>
       <w:bookmarkEnd w:id="12"/>
     </w:p>
-    <w:p/>
     <w:p>
       <w:pPr>
         <w:pStyle w:val="Heading3"/>
@@ -3637,6 +3676,56 @@
           <w:numId w:val="17"/>
         </w:numPr>
       </w:pPr>
+      <w:r>
+        <w:rPr>
+          <w:rFonts w:ascii="Times New Roman" w:eastAsiaTheme="majorEastAsia" w:hAnsi="Times New Roman" w:cstheme="majorBidi"/>
+          <w:b/>
+          <w:noProof/>
+          <w:color w:val="243F60" w:themeColor="accent1" w:themeShade="7F"/>
+          <w:lang w:val="en-US"/>
+        </w:rPr>
+        <w:drawing>
+          <wp:inline distT="0" distB="0" distL="0" distR="0" wp14:anchorId="5480E009" wp14:editId="64C43975">
+            <wp:extent cx="5143500" cy="8348582"/>
+            <wp:effectExtent l="0" t="0" r="0" b="8255"/>
+            <wp:docPr id="13" name="Picture 13"/>
+            <wp:cNvGraphicFramePr>
+              <a:graphicFrameLocks xmlns:a="http://schemas.openxmlformats.org/drawingml/2006/main" noChangeAspect="1"/>
+            </wp:cNvGraphicFramePr>
+            <a:graphic xmlns:a="http://schemas.openxmlformats.org/drawingml/2006/main">
+              <a:graphicData uri="http://schemas.openxmlformats.org/drawingml/2006/picture">
+                <pic:pic xmlns:pic="http://schemas.openxmlformats.org/drawingml/2006/picture">
+                  <pic:nvPicPr>
+                    <pic:cNvPr id="0" name="proj_indyw_diagram_czynnosci.png"/>
+                    <pic:cNvPicPr/>
+                  </pic:nvPicPr>
+                  <pic:blipFill>
+                    <a:blip r:embed="rId11">
+                      <a:extLst>
+                        <a:ext uri="{28A0092B-C50C-407E-A947-70E740481C1C}">
+                          <a14:useLocalDpi xmlns:a14="http://schemas.microsoft.com/office/drawing/2010/main" val="0"/>
+                        </a:ext>
+                      </a:extLst>
+                    </a:blip>
+                    <a:stretch>
+                      <a:fillRect/>
+                    </a:stretch>
+                  </pic:blipFill>
+                  <pic:spPr>
+                    <a:xfrm>
+                      <a:off x="0" y="0"/>
+                      <a:ext cx="5143500" cy="8348582"/>
+                    </a:xfrm>
+                    <a:prstGeom prst="rect">
+                      <a:avLst/>
+                    </a:prstGeom>
+                  </pic:spPr>
+                </pic:pic>
+              </a:graphicData>
+            </a:graphic>
+          </wp:inline>
+        </w:drawing>
+      </w:r>
       <w:r>
         <w:rPr>
           <w:rFonts w:ascii="Times New Roman" w:eastAsiaTheme="majorEastAsia" w:hAnsi="Times New Roman" w:cstheme="majorBidi"/>
@@ -5133,8 +5222,6 @@
         <w:pStyle w:val="ListParagraph"/>
         <w:spacing w:line="360" w:lineRule="auto"/>
       </w:pPr>
-      <w:bookmarkStart w:id="21" w:name="_GoBack"/>
-      <w:bookmarkEnd w:id="21"/>
     </w:p>
     <w:p>
       <w:pPr>
@@ -5219,11 +5306,11 @@
         <w:spacing w:line="360" w:lineRule="auto"/>
         <w:jc w:val="both"/>
       </w:pPr>
-      <w:bookmarkStart w:id="22" w:name="_Toc295508478"/>
+      <w:bookmarkStart w:id="21" w:name="_Toc295508478"/>
       <w:r>
         <w:t>Makieta</w:t>
       </w:r>
-      <w:bookmarkEnd w:id="22"/>
+      <w:bookmarkEnd w:id="21"/>
       <w:r>
         <w:t xml:space="preserve"> </w:t>
       </w:r>
@@ -5261,7 +5348,7 @@
       <w:r>
         <w:t xml:space="preserve"> </w:t>
       </w:r>
-      <w:hyperlink r:id="rId10" w:history="1">
+      <w:hyperlink r:id="rId12" w:history="1">
         <w:r>
           <w:t>http://ninjamock.com</w:t>
         </w:r>
@@ -5299,11 +5386,11 @@
       <w:r>
         <w:br w:type="column"/>
       </w:r>
-      <w:bookmarkStart w:id="23" w:name="_Toc295508479"/>
+      <w:bookmarkStart w:id="22" w:name="_Toc295508479"/>
       <w:r>
         <w:t>Wybrane ekrany aplikacji</w:t>
       </w:r>
-      <w:bookmarkEnd w:id="23"/>
+      <w:bookmarkEnd w:id="22"/>
     </w:p>
     <w:p>
       <w:pPr>
@@ -5456,7 +5543,7 @@
                     </pic:cNvPicPr>
                   </pic:nvPicPr>
                   <pic:blipFill>
-                    <a:blip r:embed="rId11">
+                    <a:blip r:embed="rId13">
                       <a:extLst>
                         <a:ext uri="{28A0092B-C50C-407E-A947-70E740481C1C}">
                           <a14:useLocalDpi xmlns:a14="http://schemas.microsoft.com/office/drawing/2010/main" val="0"/>
@@ -5590,7 +5677,7 @@
                     </pic:cNvPicPr>
                   </pic:nvPicPr>
                   <pic:blipFill>
-                    <a:blip r:embed="rId12">
+                    <a:blip r:embed="rId14">
                       <a:extLst>
                         <a:ext uri="{28A0092B-C50C-407E-A947-70E740481C1C}">
                           <a14:useLocalDpi xmlns:a14="http://schemas.microsoft.com/office/drawing/2010/main" val="0"/>
@@ -5724,7 +5811,7 @@
                     </pic:cNvPicPr>
                   </pic:nvPicPr>
                   <pic:blipFill>
-                    <a:blip r:embed="rId13">
+                    <a:blip r:embed="rId15">
                       <a:extLst>
                         <a:ext uri="{28A0092B-C50C-407E-A947-70E740481C1C}">
                           <a14:useLocalDpi xmlns:a14="http://schemas.microsoft.com/office/drawing/2010/main" val="0"/>
@@ -5840,7 +5927,7 @@
                     </pic:cNvPicPr>
                   </pic:nvPicPr>
                   <pic:blipFill>
-                    <a:blip r:embed="rId14">
+                    <a:blip r:embed="rId16">
                       <a:extLst>
                         <a:ext uri="{28A0092B-C50C-407E-A947-70E740481C1C}">
                           <a14:useLocalDpi xmlns:a14="http://schemas.microsoft.com/office/drawing/2010/main" val="0"/>
@@ -5894,7 +5981,7 @@
       </w:pPr>
     </w:p>
     <w:sectPr>
-      <w:footerReference w:type="default" r:id="rId15"/>
+      <w:footerReference w:type="default" r:id="rId17"/>
       <w:pgSz w:w="11900" w:h="16840"/>
       <w:pgMar w:top="1440" w:right="1800" w:bottom="1440" w:left="1800" w:header="708" w:footer="708" w:gutter="0"/>
       <w:cols w:space="708"/>
@@ -12118,7 +12205,7 @@
 </file>
 
 <file path=customXml/itemProps1.xml><?xml version="1.0" encoding="utf-8"?>
-<ds:datastoreItem xmlns:ds="http://schemas.openxmlformats.org/officeDocument/2006/customXml" ds:itemID="{F2EF9F49-4769-DD4D-AAB0-1D2523A64BA1}">
+<ds:datastoreItem xmlns:ds="http://schemas.openxmlformats.org/officeDocument/2006/customXml" ds:itemID="{4CB0B136-9722-2C4F-80E7-F536F9A736F8}">
   <ds:schemaRefs>
     <ds:schemaRef ds:uri="http://schemas.openxmlformats.org/officeDocument/2006/bibliography"/>
   </ds:schemaRefs>

</xml_diff>

<commit_message>
rozdzial 1(temat/cel) i 2(opis dziedziny problemowej) skonczone
</commit_message>
<xml_diff>
--- a/proj_indyw.docx
+++ b/proj_indyw.docx
@@ -5,34 +5,46 @@
     <w:p>
       <w:pPr>
         <w:pStyle w:val="Title"/>
-      </w:pPr>
-      <w:r>
+        <w:rPr>
+          <w:rFonts w:asciiTheme="minorHAnsi" w:hAnsiTheme="minorHAnsi"/>
+        </w:rPr>
+      </w:pPr>
+      <w:r>
+        <w:rPr>
+          <w:rFonts w:asciiTheme="minorHAnsi" w:hAnsiTheme="minorHAnsi"/>
+        </w:rPr>
         <w:t>Czytnik kanałów RSS dla smartfonó</w:t>
       </w:r>
       <w:r>
+        <w:rPr>
+          <w:rFonts w:asciiTheme="minorHAnsi" w:hAnsiTheme="minorHAnsi"/>
+        </w:rPr>
         <w:t>w z </w:t>
       </w:r>
       <w:r>
-        <w:t>s</w:t>
-      </w:r>
-      <w:r>
-        <w:t>ystemem operacyjnym iOS z </w:t>
-      </w:r>
-      <w:r>
-        <w:t>synchron</w:t>
-      </w:r>
-      <w:r>
-        <w:t>i</w:t>
-      </w:r>
-      <w:r>
-        <w:t>z</w:t>
-      </w:r>
-      <w:r>
+        <w:rPr>
+          <w:rFonts w:asciiTheme="minorHAnsi" w:hAnsiTheme="minorHAnsi"/>
+        </w:rPr>
+        <w:t>systemem operacyjnym iOS z synchroniz</w:t>
+      </w:r>
+      <w:r>
+        <w:rPr>
+          <w:rFonts w:asciiTheme="minorHAnsi" w:hAnsiTheme="minorHAnsi"/>
+        </w:rPr>
         <w:t>acją danych w chmurze</w:t>
       </w:r>
     </w:p>
     <w:sdt>
       <w:sdtPr>
+        <w:rPr>
+          <w:rFonts w:asciiTheme="minorHAnsi" w:eastAsiaTheme="minorEastAsia" w:hAnsiTheme="minorHAnsi" w:cstheme="minorBidi"/>
+          <w:b w:val="0"/>
+          <w:bCs w:val="0"/>
+          <w:color w:val="auto"/>
+          <w:sz w:val="24"/>
+          <w:szCs w:val="24"/>
+          <w:lang w:val="pl-PL"/>
+        </w:rPr>
         <w:id w:val="-1619442382"/>
         <w:docPartObj>
           <w:docPartGallery w:val="Table of Contents"/>
@@ -41,21 +53,20 @@
       </w:sdtPr>
       <w:sdtEndPr>
         <w:rPr>
-          <w:rFonts w:asciiTheme="minorHAnsi" w:eastAsiaTheme="minorEastAsia" w:hAnsiTheme="minorHAnsi" w:cstheme="minorBidi"/>
           <w:noProof/>
-          <w:color w:val="auto"/>
-          <w:sz w:val="24"/>
-          <w:szCs w:val="24"/>
-          <w:lang w:val="pl-PL"/>
         </w:rPr>
       </w:sdtEndPr>
       <w:sdtContent>
         <w:p>
           <w:pPr>
             <w:pStyle w:val="TOCHeading"/>
+            <w:spacing w:line="360" w:lineRule="auto"/>
           </w:pPr>
           <w:r>
-            <w:t>Table of Contents</w:t>
+            <w:t>Spis tre</w:t>
+          </w:r>
+          <w:r>
+            <w:t>ści</w:t>
           </w:r>
         </w:p>
         <w:p>
@@ -65,7 +76,7 @@
               <w:tab w:val="left" w:pos="887"/>
               <w:tab w:val="right" w:leader="dot" w:pos="8290"/>
             </w:tabs>
-            <w:spacing w:line="276" w:lineRule="auto"/>
+            <w:spacing w:line="360" w:lineRule="auto"/>
             <w:rPr>
               <w:noProof/>
               <w:sz w:val="24"/>
@@ -152,7 +163,7 @@
               <w:tab w:val="left" w:pos="887"/>
               <w:tab w:val="right" w:leader="dot" w:pos="8290"/>
             </w:tabs>
-            <w:spacing w:line="276" w:lineRule="auto"/>
+            <w:spacing w:line="360" w:lineRule="auto"/>
             <w:rPr>
               <w:noProof/>
               <w:sz w:val="24"/>
@@ -230,7 +241,7 @@
               <w:tab w:val="left" w:pos="1054"/>
               <w:tab w:val="right" w:leader="dot" w:pos="8290"/>
             </w:tabs>
-            <w:spacing w:line="276" w:lineRule="auto"/>
+            <w:spacing w:line="360" w:lineRule="auto"/>
             <w:rPr>
               <w:noProof/>
               <w:sz w:val="24"/>
@@ -308,7 +319,7 @@
               <w:tab w:val="left" w:pos="887"/>
               <w:tab w:val="right" w:leader="dot" w:pos="8290"/>
             </w:tabs>
-            <w:spacing w:line="276" w:lineRule="auto"/>
+            <w:spacing w:line="360" w:lineRule="auto"/>
             <w:rPr>
               <w:noProof/>
               <w:sz w:val="24"/>
@@ -386,7 +397,7 @@
               <w:tab w:val="left" w:pos="1054"/>
               <w:tab w:val="right" w:leader="dot" w:pos="8290"/>
             </w:tabs>
-            <w:spacing w:line="276" w:lineRule="auto"/>
+            <w:spacing w:line="360" w:lineRule="auto"/>
             <w:rPr>
               <w:noProof/>
               <w:sz w:val="24"/>
@@ -464,7 +475,7 @@
               <w:tab w:val="left" w:pos="1221"/>
               <w:tab w:val="right" w:leader="dot" w:pos="8290"/>
             </w:tabs>
-            <w:spacing w:line="276" w:lineRule="auto"/>
+            <w:spacing w:line="360" w:lineRule="auto"/>
             <w:rPr>
               <w:noProof/>
               <w:sz w:val="24"/>
@@ -542,7 +553,7 @@
               <w:tab w:val="left" w:pos="1221"/>
               <w:tab w:val="right" w:leader="dot" w:pos="8290"/>
             </w:tabs>
-            <w:spacing w:line="276" w:lineRule="auto"/>
+            <w:spacing w:line="360" w:lineRule="auto"/>
             <w:rPr>
               <w:noProof/>
               <w:sz w:val="24"/>
@@ -620,7 +631,7 @@
               <w:tab w:val="left" w:pos="1221"/>
               <w:tab w:val="right" w:leader="dot" w:pos="8290"/>
             </w:tabs>
-            <w:spacing w:line="276" w:lineRule="auto"/>
+            <w:spacing w:line="360" w:lineRule="auto"/>
             <w:rPr>
               <w:noProof/>
               <w:sz w:val="24"/>
@@ -697,7 +708,7 @@
             <w:tabs>
               <w:tab w:val="right" w:leader="dot" w:pos="8290"/>
             </w:tabs>
-            <w:spacing w:line="276" w:lineRule="auto"/>
+            <w:spacing w:line="360" w:lineRule="auto"/>
             <w:rPr>
               <w:noProof/>
               <w:sz w:val="24"/>
@@ -760,7 +771,7 @@
               <w:tab w:val="left" w:pos="1054"/>
               <w:tab w:val="right" w:leader="dot" w:pos="8290"/>
             </w:tabs>
-            <w:spacing w:line="276" w:lineRule="auto"/>
+            <w:spacing w:line="360" w:lineRule="auto"/>
             <w:rPr>
               <w:noProof/>
               <w:sz w:val="24"/>
@@ -838,7 +849,7 @@
               <w:tab w:val="left" w:pos="1054"/>
               <w:tab w:val="right" w:leader="dot" w:pos="8290"/>
             </w:tabs>
-            <w:spacing w:line="276" w:lineRule="auto"/>
+            <w:spacing w:line="360" w:lineRule="auto"/>
             <w:rPr>
               <w:noProof/>
               <w:sz w:val="24"/>
@@ -916,7 +927,7 @@
               <w:tab w:val="left" w:pos="887"/>
               <w:tab w:val="right" w:leader="dot" w:pos="8290"/>
             </w:tabs>
-            <w:spacing w:line="276" w:lineRule="auto"/>
+            <w:spacing w:line="360" w:lineRule="auto"/>
             <w:rPr>
               <w:noProof/>
               <w:sz w:val="24"/>
@@ -994,7 +1005,7 @@
               <w:tab w:val="left" w:pos="1054"/>
               <w:tab w:val="right" w:leader="dot" w:pos="8290"/>
             </w:tabs>
-            <w:spacing w:line="276" w:lineRule="auto"/>
+            <w:spacing w:line="360" w:lineRule="auto"/>
             <w:rPr>
               <w:noProof/>
               <w:sz w:val="24"/>
@@ -1072,7 +1083,7 @@
               <w:tab w:val="left" w:pos="887"/>
               <w:tab w:val="right" w:leader="dot" w:pos="8290"/>
             </w:tabs>
-            <w:spacing w:line="276" w:lineRule="auto"/>
+            <w:spacing w:line="360" w:lineRule="auto"/>
             <w:rPr>
               <w:noProof/>
               <w:sz w:val="24"/>
@@ -1150,7 +1161,7 @@
               <w:tab w:val="left" w:pos="1054"/>
               <w:tab w:val="right" w:leader="dot" w:pos="8290"/>
             </w:tabs>
-            <w:spacing w:line="276" w:lineRule="auto"/>
+            <w:spacing w:line="360" w:lineRule="auto"/>
             <w:rPr>
               <w:noProof/>
               <w:sz w:val="24"/>
@@ -1228,7 +1239,7 @@
               <w:tab w:val="left" w:pos="1054"/>
               <w:tab w:val="right" w:leader="dot" w:pos="8290"/>
             </w:tabs>
-            <w:spacing w:line="276" w:lineRule="auto"/>
+            <w:spacing w:line="360" w:lineRule="auto"/>
             <w:rPr>
               <w:noProof/>
               <w:sz w:val="24"/>
@@ -1306,7 +1317,7 @@
               <w:tab w:val="left" w:pos="887"/>
               <w:tab w:val="right" w:leader="dot" w:pos="8290"/>
             </w:tabs>
-            <w:spacing w:line="276" w:lineRule="auto"/>
+            <w:spacing w:line="360" w:lineRule="auto"/>
             <w:rPr>
               <w:noProof/>
               <w:sz w:val="24"/>
@@ -1384,7 +1395,7 @@
               <w:tab w:val="left" w:pos="1054"/>
               <w:tab w:val="right" w:leader="dot" w:pos="8290"/>
             </w:tabs>
-            <w:spacing w:line="276" w:lineRule="auto"/>
+            <w:spacing w:line="360" w:lineRule="auto"/>
             <w:rPr>
               <w:noProof/>
               <w:sz w:val="24"/>
@@ -1462,7 +1473,7 @@
               <w:tab w:val="left" w:pos="1054"/>
               <w:tab w:val="right" w:leader="dot" w:pos="8290"/>
             </w:tabs>
-            <w:spacing w:line="276" w:lineRule="auto"/>
+            <w:spacing w:line="360" w:lineRule="auto"/>
             <w:rPr>
               <w:noProof/>
               <w:sz w:val="24"/>
@@ -1540,7 +1551,7 @@
               <w:tab w:val="left" w:pos="887"/>
               <w:tab w:val="right" w:leader="dot" w:pos="8290"/>
             </w:tabs>
-            <w:spacing w:line="276" w:lineRule="auto"/>
+            <w:spacing w:line="360" w:lineRule="auto"/>
             <w:rPr>
               <w:noProof/>
               <w:sz w:val="24"/>
@@ -1618,7 +1629,7 @@
               <w:tab w:val="left" w:pos="887"/>
               <w:tab w:val="right" w:leader="dot" w:pos="8290"/>
             </w:tabs>
-            <w:spacing w:line="276" w:lineRule="auto"/>
+            <w:spacing w:line="360" w:lineRule="auto"/>
             <w:rPr>
               <w:noProof/>
               <w:sz w:val="24"/>
@@ -1696,7 +1707,7 @@
               <w:tab w:val="left" w:pos="1176"/>
               <w:tab w:val="right" w:leader="dot" w:pos="8290"/>
             </w:tabs>
-            <w:spacing w:line="276" w:lineRule="auto"/>
+            <w:spacing w:line="360" w:lineRule="auto"/>
             <w:rPr>
               <w:noProof/>
               <w:sz w:val="24"/>
@@ -1774,7 +1785,7 @@
               <w:tab w:val="left" w:pos="1176"/>
               <w:tab w:val="right" w:leader="dot" w:pos="8290"/>
             </w:tabs>
-            <w:spacing w:line="276" w:lineRule="auto"/>
+            <w:spacing w:line="360" w:lineRule="auto"/>
             <w:rPr>
               <w:noProof/>
               <w:sz w:val="24"/>
@@ -1847,7 +1858,7 @@
         </w:p>
         <w:p>
           <w:pPr>
-            <w:spacing w:line="276" w:lineRule="auto"/>
+            <w:spacing w:line="360" w:lineRule="auto"/>
           </w:pPr>
           <w:r>
             <w:rPr>
@@ -1908,35 +1919,40 @@
         </w:rPr>
       </w:pPr>
       <w:r>
-        <w:rPr>
-          <w:highlight w:val="cyan"/>
-        </w:rPr>
         <w:t>Głównym celem projektu jest zaprojektowanie i wykonanie aplikacji do czytania kanałów internetowych w formatach RSS i Atom. Jej podstawowym zadaniem będzie przechowywanie kanałów RSS/Atom dodanych przez użytkownika oraz wyświetlanie ich treści w przyjazny dla odbiorcy sposób. Aplikacja przeznaczona będzie dla użytkowników smartfonów z systemem operacyjnym iOS (iPhone) w</w:t>
       </w:r>
       <w:r>
-        <w:rPr>
-          <w:highlight w:val="cyan"/>
-        </w:rPr>
         <w:t> </w:t>
       </w:r>
       <w:r>
-        <w:rPr>
-          <w:highlight w:val="cyan"/>
-        </w:rPr>
-        <w:t>wersji 8.0 i wyższych. Dodatkowo przygotowana zostanie aplikacja serwerowa, dzięki której możliwe będzie przechowywanie danych z aplikacji mobilnej oraz ich synchronizacja na wielu urządzeniach.</w:t>
-      </w:r>
-      <w:r>
-        <w:rPr>
-          <w:highlight w:val="cyan"/>
-        </w:rPr>
+        <w:t xml:space="preserve">wersji 8.0 i wyższych. Dodatkowo przygotowana zostanie </w:t>
+      </w:r>
+      <w:r>
+        <w:t xml:space="preserve">wybranie rozwiązanie, dzięki któremu </w:t>
+      </w:r>
+      <w:r>
+        <w:t>możliwe będzie przechowywanie danych z aplikacji mobilnej oraz ich synchronizacja na wielu urządzeniach.</w:t>
+      </w:r>
+      <w:r>
         <w:t xml:space="preserve"> </w:t>
       </w:r>
       <w:r>
         <w:rPr>
           <w:rFonts w:cs="Times New Roman"/>
-          <w:highlight w:val="cyan"/>
         </w:rPr>
-        <w:t>Przedstawiono przegląd aplikacji mobilnych służących do korzystania z kanałów RSS a także tych, które pozwalają zebrać w jednym miejscu informacje z wielu źródeł: kanałów RSS, portali społecznościach (Twitter, Facebook).</w:t>
+        <w:t xml:space="preserve">Przedstawiono przegląd </w:t>
+      </w:r>
+      <w:r>
+        <w:rPr>
+          <w:rFonts w:cs="Times New Roman"/>
+        </w:rPr>
+        <w:t>wybranych aplikaci</w:t>
+      </w:r>
+      <w:r>
+        <w:rPr>
+          <w:rFonts w:cs="Times New Roman"/>
+        </w:rPr>
+        <w:t xml:space="preserve"> służących do korzystania z kanałów RSS a także tych, które pozwalają zebrać w jednym miejscu informacje z wielu źródeł: kanałów RSS, portali społecznościach (Twitter, Facebook).</w:t>
       </w:r>
     </w:p>
     <w:p>
@@ -1983,7 +1999,7 @@
         <w:t xml:space="preserve"> </w:t>
       </w:r>
       <w:r>
-        <w:t>problemowej – 2 str.</w:t>
+        <w:t xml:space="preserve">problemowej </w:t>
       </w:r>
       <w:bookmarkEnd w:id="1"/>
     </w:p>
@@ -2001,50 +2017,14 @@
         <w:rPr>
           <w:rFonts w:cs="Times New Roman"/>
         </w:rPr>
-        <w:t>Żeby efektywnie i bez dużego zaangażowania czasowego śledzić nieustannie treści w Internecie warto zapisać sobie w jednym miejscu wybrane przez nasz strony internetowe, portale, artykuły ulubionych felietonistów czy blogi. Wiele stron udostępnia tzw. kanały RSS (really simpe syndication), przez które przekazywane są wiadomości opierają się na języku XML. Dzięki nim możliwe jest oglądanie wszystkich nowych informacji na tych stronach w jednym miejscu, bez konieczności odwiedzania każdej z nich. Aby je odczytać wystarczy jedynie użyć specjalnego programu – czytnika RSS, który umożliwi nam odbieranie informacji z poszczególnych, wybranych przez nas kanałów</w:t>
-      </w:r>
-      <w:sdt>
-        <w:sdtPr>
-          <w:rPr>
-            <w:rFonts w:cs="Times New Roman"/>
-          </w:rPr>
-          <w:id w:val="290096474"/>
-          <w:citation/>
-        </w:sdtPr>
-        <w:sdtContent>
-          <w:r>
-            <w:rPr>
-              <w:rFonts w:cs="Times New Roman"/>
-            </w:rPr>
-            <w:fldChar w:fldCharType="begin"/>
-          </w:r>
-          <w:r>
-            <w:rPr>
-              <w:rFonts w:cs="Times New Roman"/>
-            </w:rPr>
-            <w:instrText xml:space="preserve"> CITATION htt1 \l 1045 </w:instrText>
-          </w:r>
-          <w:r>
-            <w:rPr>
-              <w:rFonts w:cs="Times New Roman"/>
-            </w:rPr>
-            <w:fldChar w:fldCharType="separate"/>
-          </w:r>
-          <w:r>
-            <w:rPr>
-              <w:rFonts w:cs="Times New Roman"/>
-              <w:noProof/>
-            </w:rPr>
-            <w:t xml:space="preserve"> [1]</w:t>
-          </w:r>
-          <w:r>
-            <w:rPr>
-              <w:rFonts w:cs="Times New Roman"/>
-            </w:rPr>
-            <w:fldChar w:fldCharType="end"/>
-          </w:r>
-        </w:sdtContent>
-      </w:sdt>
+        <w:t xml:space="preserve">Żeby efektywnie i bez dużego zaangażowania czasowego śledzić nieustannie treści w Internecie warto zapisać sobie w jednym miejscu wybrane przez nasz strony internetowe, portale, artykuły ulubionych felietonistów czy blogi. Wiele stron udostępnia tzw. kanały RSS (really simpe syndication), przez które przekazywane są wiadomości opierają się na języku XML. Dzięki nim możliwe jest oglądanie wszystkich nowych informacji na tych stronach w jednym miejscu, bez konieczności odwiedzania każdej z nich. Aby je odczytać wystarczy jedynie użyć specjalnego programu – czytnika RSS, który umożliwi nam odbieranie informacji z poszczególnych, </w:t>
+      </w:r>
+      <w:r>
+        <w:rPr>
+          <w:rFonts w:cs="Times New Roman"/>
+        </w:rPr>
+        <w:t>wybranych przez nas kanałów</w:t>
+      </w:r>
       <w:r>
         <w:rPr>
           <w:rFonts w:cs="Times New Roman"/>
@@ -2067,55 +2047,19 @@
         <w:rPr>
           <w:rFonts w:cs="Times New Roman"/>
         </w:rPr>
-        <w:t xml:space="preserve">Warto wybrać czytnik RSS, który przechowuje dane na serwerze a nie tylko na naszym komputerze. Mamy gwarancję, że (jak to czasem bywa w przypadku narzędzi do RSS instalowanych na dysku twardym komputera) nasze dane nie zostaną skasowane przy nieprawidłowym zamknięciu systemu. Możemy też eksportować albo importować pliki z definicjami adresów. Pozwala to na korzystanie z już zbudowanych baz kanałów RSS </w:t>
-      </w:r>
-      <w:sdt>
-        <w:sdtPr>
-          <w:rPr>
-            <w:rFonts w:cs="Times New Roman"/>
-          </w:rPr>
-          <w:id w:val="-638266397"/>
-          <w:citation/>
-        </w:sdtPr>
-        <w:sdtContent>
-          <w:r>
-            <w:rPr>
-              <w:rFonts w:cs="Times New Roman"/>
-            </w:rPr>
-            <w:fldChar w:fldCharType="begin"/>
-          </w:r>
-          <w:r>
-            <w:rPr>
-              <w:rFonts w:cs="Times New Roman"/>
-            </w:rPr>
-            <w:instrText xml:space="preserve"> CITATION htt2 \l 1045 </w:instrText>
-          </w:r>
-          <w:r>
-            <w:rPr>
-              <w:rFonts w:cs="Times New Roman"/>
-            </w:rPr>
-            <w:fldChar w:fldCharType="separate"/>
-          </w:r>
-          <w:r>
-            <w:rPr>
-              <w:rFonts w:cs="Times New Roman"/>
-              <w:noProof/>
-            </w:rPr>
-            <w:t>[2]</w:t>
-          </w:r>
-          <w:r>
-            <w:rPr>
-              <w:rFonts w:cs="Times New Roman"/>
-            </w:rPr>
-            <w:fldChar w:fldCharType="end"/>
-          </w:r>
-        </w:sdtContent>
-      </w:sdt>
+        <w:t>Warto wybrać czytnik RSS, który przechowuje dane na serwerze a nie tylko na naszym komputerze. Mamy gwar</w:t>
+      </w:r>
       <w:r>
         <w:rPr>
           <w:rFonts w:cs="Times New Roman"/>
         </w:rPr>
-        <w:t>. W związku z tym , że coraz częściej korzystamy z urządzeń mobilnych z dostępem do Internetu, będziemy mogli modyfikować listę kanałów na każdym urządzeniu, synchronizować ją z serwerem i już w zmienionej wersji oglądać na innym urządzeniu, na którym korzystamy</w:t>
+        <w:t>ancję, że (jak to czasem bywa w </w:t>
+      </w:r>
+      <w:r>
+        <w:rPr>
+          <w:rFonts w:cs="Times New Roman"/>
+        </w:rPr>
+        <w:t>przypadku narzędzi do RSS instalowanych na dysku twardym komputera) nasze dane nie zostaną skasowane przy nieprawidłowym zamknięciu systemu. Możemy też eksportować albo importować pliki z definicjami adresów. Pozwala to na korzystanie z już zbudowanych baz kanałów RSS. W związku z tym , że coraz częściej korzystamy z urządzeń mobilnych z dostępem do Internetu, będziemy mogli modyfikować listę kanałów na każdym urządzeniu, synchronizować ją z serwerem i już w zmienionej wersji oglądać na innym urządzeniu, na którym korzystamy</w:t>
       </w:r>
       <w:r>
         <w:rPr>
@@ -2124,7 +2068,11 @@
         <w:t xml:space="preserve"> z czytnika RSS powiązanego z tym samym kontem użytkownika.</w:t>
       </w:r>
     </w:p>
-    <w:p/>
+    <w:p>
+      <w:pPr>
+        <w:spacing w:line="360" w:lineRule="auto"/>
+      </w:pPr>
+    </w:p>
     <w:p>
       <w:pPr>
         <w:pStyle w:val="Heading3"/>
@@ -2197,7 +2145,16 @@
         <w:t xml:space="preserve"> Zwykle użytkownicy subskrybują wiele kanałów w celu </w:t>
       </w:r>
       <w:r>
-        <w:t>bycia na bieżąco z informacjami pochodzącymi z</w:t>
+        <w:t>„</w:t>
+      </w:r>
+      <w:r>
+        <w:t>bycia na bieżąco</w:t>
+      </w:r>
+      <w:r>
+        <w:t>”</w:t>
+      </w:r>
+      <w:r>
+        <w:t xml:space="preserve"> z informacjami pochodzącymi z</w:t>
       </w:r>
       <w:r>
         <w:t xml:space="preserve"> </w:t>
@@ -2206,38 +2163,8 @@
         <w:t xml:space="preserve">różnych źródeł </w:t>
       </w:r>
       <w:r>
-        <w:t xml:space="preserve">(serwerów) </w:t>
-      </w:r>
-      <w:sdt>
-        <w:sdtPr>
-          <w:id w:val="-1780405772"/>
-          <w:citation/>
-        </w:sdtPr>
-        <w:sdtContent>
-          <w:r>
-            <w:fldChar w:fldCharType="begin"/>
-          </w:r>
-          <w:r>
-            <w:rPr>
-              <w:rFonts w:ascii="Times New Roman" w:hAnsi="Times New Roman"/>
-            </w:rPr>
-            <w:instrText xml:space="preserve"> CITATION htt3 \l 1045 </w:instrText>
-          </w:r>
-          <w:r>
-            <w:fldChar w:fldCharType="separate"/>
-          </w:r>
-          <w:r>
-            <w:rPr>
-              <w:rFonts w:ascii="Times New Roman" w:hAnsi="Times New Roman"/>
-              <w:noProof/>
-            </w:rPr>
-            <w:t>[1]</w:t>
-          </w:r>
-          <w:r>
-            <w:fldChar w:fldCharType="end"/>
-          </w:r>
-        </w:sdtContent>
-      </w:sdt>
+        <w:t>(serwerów)</w:t>
+      </w:r>
       <w:r>
         <w:t>. Subskrypcję umożliwiają czytnik</w:t>
       </w:r>
@@ -2380,7 +2307,13 @@
         <w:t>i przejrzystej</w:t>
       </w:r>
       <w:r>
-        <w:t xml:space="preserve"> prezentacji danych stworzono standard Atom, który </w:t>
+        <w:t xml:space="preserve"> prezentacji danych stworzono </w:t>
+      </w:r>
+      <w:r>
+        <w:t>standard Atom,</w:t>
+      </w:r>
+      <w:r>
+        <w:t xml:space="preserve"> który </w:t>
       </w:r>
       <w:r>
         <w:t>jeszcze</w:t>
@@ -2389,7 +2322,16 @@
         <w:t xml:space="preserve"> nie jest powszechnie używany. </w:t>
       </w:r>
       <w:r>
-        <w:t>Równolegle dostępne są dwa różniące się standardy (Tabela 1.). W związku z tym p</w:t>
+        <w:t xml:space="preserve">Równolegle dostępne są </w:t>
+      </w:r>
+      <w:r>
+        <w:rPr>
+          <w:b/>
+        </w:rPr>
+        <w:t>dwa różniące się standardy</w:t>
+      </w:r>
+      <w:r>
+        <w:t xml:space="preserve"> (Tabela 1.). W związku z tym p</w:t>
       </w:r>
       <w:r>
         <w:t>rzy próbie zgromadzenia danych z wielu kanałów pojawią się zagadnienia takie jak:</w:t>
@@ -2571,59 +2513,57 @@
     </w:p>
     <w:p>
       <w:pPr>
+        <w:pStyle w:val="Heading3"/>
+        <w:numPr>
+          <w:ilvl w:val="1"/>
+          <w:numId w:val="41"/>
+        </w:numPr>
         <w:spacing w:line="360" w:lineRule="auto"/>
         <w:jc w:val="both"/>
+      </w:pPr>
+      <w:r>
+        <w:t xml:space="preserve">Różnorodność urządzeń mobilnych   </w:t>
+      </w:r>
+    </w:p>
+    <w:p>
+      <w:pPr>
+        <w:spacing w:line="360" w:lineRule="auto"/>
+      </w:pPr>
+      <w:r>
+        <w:t>Na rynku dominują urządzenia mobilne z systemami operacyjnymi: Android, iOS oraz WindowsPhone. Wyzwaniem dla developerów jest takie przygotowanie aplikacji aby działała poprawnie na grupie urządzeń z danym OS w każdej jego wersji oraz na wielu urządzeniach o różnej rozdzielczości ekranów.</w:t>
+      </w:r>
+    </w:p>
+    <w:p>
+      <w:pPr>
+        <w:pStyle w:val="Heading3"/>
+        <w:numPr>
+          <w:ilvl w:val="1"/>
+          <w:numId w:val="41"/>
+        </w:numPr>
+        <w:spacing w:line="360" w:lineRule="auto"/>
+        <w:jc w:val="both"/>
+      </w:pPr>
+      <w:r>
+        <w:t xml:space="preserve"> Synchronizacja danych</w:t>
+      </w:r>
+    </w:p>
+    <w:p>
+      <w:pPr>
+        <w:spacing w:line="360" w:lineRule="auto"/>
         <w:rPr>
           <w:b/>
         </w:rPr>
       </w:pPr>
       <w:r>
-        <w:rPr>
-          <w:b/>
-        </w:rPr>
-        <w:t>//</w:t>
-      </w:r>
-      <w:r>
-        <w:rPr>
-          <w:b/>
-        </w:rPr>
-        <w:t>Aplikacja na telefon: różne telefony i różne wersje systemów</w:t>
-      </w:r>
-    </w:p>
-    <w:p>
-      <w:pPr>
-        <w:spacing w:line="360" w:lineRule="auto"/>
-        <w:jc w:val="both"/>
-        <w:rPr>
-          <w:b/>
-        </w:rPr>
-      </w:pPr>
-    </w:p>
-    <w:p>
-      <w:pPr>
-        <w:spacing w:line="360" w:lineRule="auto"/>
-        <w:jc w:val="both"/>
-        <w:rPr>
-          <w:b/>
-        </w:rPr>
-      </w:pPr>
-      <w:r>
-        <w:rPr>
-          <w:b/>
-        </w:rPr>
-        <w:t>Przełączanie się użytkownika między urządzeniami (poj</w:t>
-      </w:r>
-      <w:r>
-        <w:rPr>
-          <w:b/>
-        </w:rPr>
-        <w:t>ęci</w:t>
-      </w:r>
-      <w:r>
-        <w:rPr>
-          <w:b/>
-        </w:rPr>
-        <w:t>e chmury, synchronizacja jako rozwiązanie problemu)</w:t>
+        <w:t>Użytko</w:t>
+      </w:r>
+      <w:r>
+        <w:t>wnicy oczekują możliwości korzystania z aplikacji na wielu urządzeniach (np. na smartfonie i na tablecie) po zalogowaniu się do niej na swoje konto. Jest to możliwe dzięki zapisywaniu danych na serwerze (przechowywaniu ich w </w:t>
+      </w:r>
+      <w:bookmarkStart w:id="3" w:name="_GoBack"/>
+      <w:bookmarkEnd w:id="3"/>
+      <w:r>
+        <w:t>chmurze) i synchronizacji z urządzeniem.</w:t>
       </w:r>
     </w:p>
     <w:p>
@@ -2641,12 +2581,12 @@
         <w:pStyle w:val="Heading3"/>
         <w:numPr>
           <w:ilvl w:val="0"/>
-          <w:numId w:val="17"/>
+          <w:numId w:val="40"/>
         </w:numPr>
         <w:spacing w:line="360" w:lineRule="auto"/>
         <w:jc w:val="both"/>
       </w:pPr>
-      <w:bookmarkStart w:id="3" w:name="_Toc295508460"/>
+      <w:bookmarkStart w:id="4" w:name="_Toc295508460"/>
       <w:r>
         <w:t>Opis produktów rynkowych</w:t>
       </w:r>
@@ -2659,39 +2599,39 @@
       <w:r>
         <w:t>min. 5 stron</w:t>
       </w:r>
-      <w:bookmarkEnd w:id="3"/>
+      <w:bookmarkEnd w:id="4"/>
     </w:p>
     <w:p>
       <w:pPr>
         <w:pStyle w:val="Heading3"/>
         <w:numPr>
           <w:ilvl w:val="1"/>
-          <w:numId w:val="17"/>
+          <w:numId w:val="40"/>
         </w:numPr>
         <w:spacing w:line="360" w:lineRule="auto"/>
         <w:jc w:val="both"/>
       </w:pPr>
-      <w:bookmarkStart w:id="4" w:name="_Toc295508461"/>
+      <w:bookmarkStart w:id="5" w:name="_Toc295508461"/>
       <w:r>
         <w:t>Przegląd platform mobilnych</w:t>
       </w:r>
-      <w:bookmarkEnd w:id="4"/>
+      <w:bookmarkEnd w:id="5"/>
     </w:p>
     <w:p>
       <w:pPr>
         <w:pStyle w:val="Heading3"/>
         <w:numPr>
           <w:ilvl w:val="2"/>
-          <w:numId w:val="17"/>
+          <w:numId w:val="40"/>
         </w:numPr>
         <w:spacing w:line="360" w:lineRule="auto"/>
         <w:jc w:val="both"/>
       </w:pPr>
-      <w:bookmarkStart w:id="5" w:name="_Toc295508462"/>
+      <w:bookmarkStart w:id="6" w:name="_Toc295508462"/>
       <w:r>
         <w:t>Android</w:t>
       </w:r>
-      <w:bookmarkEnd w:id="5"/>
+      <w:bookmarkEnd w:id="6"/>
     </w:p>
     <w:p>
       <w:pPr>
@@ -2712,16 +2652,16 @@
         <w:pStyle w:val="Heading3"/>
         <w:numPr>
           <w:ilvl w:val="2"/>
-          <w:numId w:val="17"/>
+          <w:numId w:val="40"/>
         </w:numPr>
         <w:spacing w:line="360" w:lineRule="auto"/>
         <w:jc w:val="both"/>
       </w:pPr>
-      <w:bookmarkStart w:id="6" w:name="_Toc295508463"/>
+      <w:bookmarkStart w:id="7" w:name="_Toc295508463"/>
       <w:r>
         <w:t>WindowsPhone</w:t>
       </w:r>
-      <w:bookmarkEnd w:id="6"/>
+      <w:bookmarkEnd w:id="7"/>
     </w:p>
     <w:p>
       <w:pPr>
@@ -2741,16 +2681,16 @@
         <w:pStyle w:val="Heading3"/>
         <w:numPr>
           <w:ilvl w:val="2"/>
-          <w:numId w:val="17"/>
+          <w:numId w:val="40"/>
         </w:numPr>
         <w:spacing w:line="360" w:lineRule="auto"/>
         <w:jc w:val="both"/>
       </w:pPr>
-      <w:bookmarkStart w:id="7" w:name="_Toc295508464"/>
+      <w:bookmarkStart w:id="8" w:name="_Toc295508464"/>
       <w:r>
         <w:t>iOS</w:t>
       </w:r>
-      <w:bookmarkEnd w:id="7"/>
+      <w:bookmarkEnd w:id="8"/>
       <w:r>
         <w:t xml:space="preserve"> </w:t>
       </w:r>
@@ -2775,7 +2715,7 @@
           <w:color w:val="auto"/>
         </w:rPr>
       </w:pPr>
-      <w:bookmarkStart w:id="8" w:name="_Toc295508465"/>
+      <w:bookmarkStart w:id="9" w:name="_Toc295508465"/>
       <w:r>
         <w:rPr>
           <w:rFonts w:asciiTheme="minorHAnsi" w:eastAsiaTheme="minorEastAsia" w:hAnsiTheme="minorHAnsi" w:cstheme="minorBidi"/>
@@ -2784,7 +2724,7 @@
         </w:rPr>
         <w:t>Czytniki RSS dla iPhone  – istniejące rozwiązania</w:t>
       </w:r>
-      <w:bookmarkEnd w:id="8"/>
+      <w:bookmarkEnd w:id="9"/>
     </w:p>
     <w:p>
       <w:pPr>
@@ -2846,16 +2786,16 @@
         <w:pStyle w:val="Heading3"/>
         <w:numPr>
           <w:ilvl w:val="1"/>
-          <w:numId w:val="17"/>
+          <w:numId w:val="40"/>
         </w:numPr>
         <w:spacing w:line="360" w:lineRule="auto"/>
         <w:jc w:val="both"/>
       </w:pPr>
-      <w:bookmarkStart w:id="9" w:name="_Toc295508466"/>
+      <w:bookmarkStart w:id="10" w:name="_Toc295508466"/>
       <w:r>
         <w:t>Część serwerowa</w:t>
       </w:r>
-      <w:bookmarkEnd w:id="9"/>
+      <w:bookmarkEnd w:id="10"/>
     </w:p>
     <w:p>
       <w:pPr>
@@ -2936,16 +2876,16 @@
         <w:pStyle w:val="Heading3"/>
         <w:numPr>
           <w:ilvl w:val="1"/>
-          <w:numId w:val="17"/>
+          <w:numId w:val="40"/>
         </w:numPr>
         <w:spacing w:line="360" w:lineRule="auto"/>
         <w:jc w:val="both"/>
       </w:pPr>
-      <w:bookmarkStart w:id="10" w:name="_Toc295508467"/>
+      <w:bookmarkStart w:id="11" w:name="_Toc295508467"/>
       <w:r>
         <w:t>Baza danych</w:t>
       </w:r>
-      <w:bookmarkEnd w:id="10"/>
+      <w:bookmarkEnd w:id="11"/>
     </w:p>
     <w:p>
       <w:pPr>
@@ -3035,7 +2975,7 @@
         <w:pStyle w:val="Heading3"/>
         <w:numPr>
           <w:ilvl w:val="0"/>
-          <w:numId w:val="17"/>
+          <w:numId w:val="40"/>
         </w:numPr>
         <w:spacing w:line="360" w:lineRule="auto"/>
         <w:jc w:val="both"/>
@@ -3043,7 +2983,7 @@
       <w:r>
         <w:br w:type="column"/>
       </w:r>
-      <w:bookmarkStart w:id="11" w:name="_Toc295508468"/>
+      <w:bookmarkStart w:id="12" w:name="_Toc295508468"/>
       <w:r>
         <w:t>Architektura systemu</w:t>
       </w:r>
@@ -3056,7 +2996,7 @@
       <w:r>
         <w:t>rys. + opis – 1 strona</w:t>
       </w:r>
-      <w:bookmarkEnd w:id="11"/>
+      <w:bookmarkEnd w:id="12"/>
     </w:p>
     <w:p>
       <w:pPr>
@@ -3064,7 +3004,6 @@
         <w:spacing w:line="360" w:lineRule="auto"/>
         <w:jc w:val="both"/>
       </w:pPr>
-      <w:bookmarkStart w:id="12" w:name="_GoBack"/>
       <w:r>
         <w:rPr>
           <w:noProof/>
@@ -3112,14 +3051,13 @@
           </wp:inline>
         </w:drawing>
       </w:r>
-      <w:bookmarkEnd w:id="12"/>
     </w:p>
     <w:p>
       <w:pPr>
         <w:pStyle w:val="Heading3"/>
         <w:numPr>
           <w:ilvl w:val="0"/>
-          <w:numId w:val="17"/>
+          <w:numId w:val="40"/>
         </w:numPr>
         <w:spacing w:line="360" w:lineRule="auto"/>
         <w:jc w:val="both"/>
@@ -3144,7 +3082,7 @@
         <w:pStyle w:val="Heading3"/>
         <w:numPr>
           <w:ilvl w:val="1"/>
-          <w:numId w:val="17"/>
+          <w:numId w:val="40"/>
         </w:numPr>
         <w:spacing w:line="360" w:lineRule="auto"/>
         <w:jc w:val="both"/>
@@ -3163,7 +3101,7 @@
         <w:pStyle w:val="Heading3"/>
         <w:numPr>
           <w:ilvl w:val="1"/>
-          <w:numId w:val="17"/>
+          <w:numId w:val="40"/>
         </w:numPr>
         <w:spacing w:line="360" w:lineRule="auto"/>
         <w:jc w:val="both"/>
@@ -3177,13 +3115,17 @@
         <w:t xml:space="preserve"> </w:t>
       </w:r>
     </w:p>
-    <w:p/>
+    <w:p>
+      <w:pPr>
+        <w:spacing w:line="360" w:lineRule="auto"/>
+      </w:pPr>
+    </w:p>
     <w:p>
       <w:pPr>
         <w:pStyle w:val="Heading3"/>
         <w:numPr>
           <w:ilvl w:val="0"/>
-          <w:numId w:val="17"/>
+          <w:numId w:val="40"/>
         </w:numPr>
         <w:spacing w:line="360" w:lineRule="auto"/>
         <w:jc w:val="both"/>
@@ -3202,7 +3144,7 @@
         <w:pStyle w:val="Heading3"/>
         <w:numPr>
           <w:ilvl w:val="1"/>
-          <w:numId w:val="17"/>
+          <w:numId w:val="40"/>
         </w:numPr>
         <w:spacing w:line="360" w:lineRule="auto"/>
         <w:jc w:val="both"/>
@@ -3464,7 +3406,7 @@
         <w:pStyle w:val="Heading3"/>
         <w:numPr>
           <w:ilvl w:val="1"/>
-          <w:numId w:val="17"/>
+          <w:numId w:val="40"/>
         </w:numPr>
         <w:spacing w:line="360" w:lineRule="auto"/>
         <w:jc w:val="both"/>
@@ -3651,7 +3593,7 @@
         <w:pStyle w:val="Heading3"/>
         <w:numPr>
           <w:ilvl w:val="0"/>
-          <w:numId w:val="17"/>
+          <w:numId w:val="40"/>
         </w:numPr>
         <w:spacing w:line="360" w:lineRule="auto"/>
         <w:jc w:val="both"/>
@@ -3673,8 +3615,9 @@
         <w:pStyle w:val="ListParagraph"/>
         <w:numPr>
           <w:ilvl w:val="0"/>
-          <w:numId w:val="17"/>
+          <w:numId w:val="40"/>
         </w:numPr>
+        <w:spacing w:line="360" w:lineRule="auto"/>
       </w:pPr>
       <w:r>
         <w:rPr>
@@ -3746,6 +3689,7 @@
     <w:p>
       <w:pPr>
         <w:pStyle w:val="ListParagraph"/>
+        <w:spacing w:line="360" w:lineRule="auto"/>
         <w:ind w:left="360"/>
         <w:rPr>
           <w:rFonts w:ascii="Times New Roman" w:eastAsiaTheme="majorEastAsia" w:hAnsi="Times New Roman" w:cstheme="majorBidi"/>
@@ -4982,6 +4926,7 @@
     <w:p>
       <w:pPr>
         <w:pStyle w:val="ListParagraph"/>
+        <w:spacing w:line="360" w:lineRule="auto"/>
         <w:ind w:left="360"/>
       </w:pPr>
     </w:p>
@@ -4990,7 +4935,7 @@
         <w:pStyle w:val="Heading3"/>
         <w:numPr>
           <w:ilvl w:val="0"/>
-          <w:numId w:val="17"/>
+          <w:numId w:val="40"/>
         </w:numPr>
         <w:spacing w:line="360" w:lineRule="auto"/>
         <w:jc w:val="both"/>
@@ -5018,7 +4963,7 @@
         <w:pStyle w:val="Heading3"/>
         <w:numPr>
           <w:ilvl w:val="1"/>
-          <w:numId w:val="17"/>
+          <w:numId w:val="40"/>
         </w:numPr>
         <w:spacing w:line="360" w:lineRule="auto"/>
         <w:jc w:val="both"/>
@@ -5143,7 +5088,7 @@
         <w:pStyle w:val="Heading3"/>
         <w:numPr>
           <w:ilvl w:val="1"/>
-          <w:numId w:val="17"/>
+          <w:numId w:val="40"/>
         </w:numPr>
         <w:spacing w:line="360" w:lineRule="auto"/>
         <w:jc w:val="both"/>
@@ -5261,6 +5206,7 @@
     <w:p>
       <w:pPr>
         <w:pStyle w:val="ListParagraph"/>
+        <w:spacing w:line="360" w:lineRule="auto"/>
         <w:ind w:left="360"/>
         <w:rPr>
           <w:rFonts w:ascii="Times New Roman" w:eastAsiaTheme="majorEastAsia" w:hAnsi="Times New Roman" w:cstheme="majorBidi"/>
@@ -5288,6 +5234,7 @@
     <w:p>
       <w:pPr>
         <w:pStyle w:val="ListParagraph"/>
+        <w:spacing w:line="360" w:lineRule="auto"/>
         <w:ind w:left="360"/>
         <w:rPr>
           <w:rFonts w:ascii="Times New Roman" w:eastAsiaTheme="majorEastAsia" w:hAnsi="Times New Roman" w:cstheme="majorBidi"/>
@@ -5350,13 +5297,7 @@
       </w:r>
       <w:hyperlink r:id="rId12" w:history="1">
         <w:r>
-          <w:t>http://ninjamock.com</w:t>
-        </w:r>
-        <w:r>
-          <w:t>/</w:t>
-        </w:r>
-        <w:r>
-          <w:t>s/ukdnua</w:t>
+          <w:t>http://ninjamock.com/s/ukdnua</w:t>
         </w:r>
       </w:hyperlink>
     </w:p>
@@ -8926,6 +8867,119 @@
     </w:lvl>
   </w:abstractNum>
   <w:abstractNum w:abstractNumId="29">
+    <w:nsid w:val="5A5F2D1B"/>
+    <w:multiLevelType w:val="multilevel"/>
+    <w:tmpl w:val="1422C1DC"/>
+    <w:lvl w:ilvl="0">
+      <w:start w:val="2"/>
+      <w:numFmt w:val="decimal"/>
+      <w:lvlText w:val="%1."/>
+      <w:lvlJc w:val="left"/>
+      <w:pPr>
+        <w:ind w:left="360" w:hanging="360"/>
+      </w:pPr>
+      <w:rPr>
+        <w:rFonts w:hint="default"/>
+      </w:rPr>
+    </w:lvl>
+    <w:lvl w:ilvl="1">
+      <w:start w:val="3"/>
+      <w:numFmt w:val="decimal"/>
+      <w:lvlText w:val="%1.%2."/>
+      <w:lvlJc w:val="left"/>
+      <w:pPr>
+        <w:ind w:left="720" w:hanging="360"/>
+      </w:pPr>
+      <w:rPr>
+        <w:rFonts w:hint="default"/>
+      </w:rPr>
+    </w:lvl>
+    <w:lvl w:ilvl="2">
+      <w:start w:val="1"/>
+      <w:numFmt w:val="decimal"/>
+      <w:lvlText w:val="%1.%2.%3."/>
+      <w:lvlJc w:val="left"/>
+      <w:pPr>
+        <w:ind w:left="1440" w:hanging="720"/>
+      </w:pPr>
+      <w:rPr>
+        <w:rFonts w:hint="default"/>
+      </w:rPr>
+    </w:lvl>
+    <w:lvl w:ilvl="3">
+      <w:start w:val="1"/>
+      <w:numFmt w:val="decimal"/>
+      <w:lvlText w:val="%1.%2.%3.%4."/>
+      <w:lvlJc w:val="left"/>
+      <w:pPr>
+        <w:ind w:left="1800" w:hanging="720"/>
+      </w:pPr>
+      <w:rPr>
+        <w:rFonts w:hint="default"/>
+      </w:rPr>
+    </w:lvl>
+    <w:lvl w:ilvl="4">
+      <w:start w:val="1"/>
+      <w:numFmt w:val="decimal"/>
+      <w:lvlText w:val="%1.%2.%3.%4.%5."/>
+      <w:lvlJc w:val="left"/>
+      <w:pPr>
+        <w:ind w:left="2520" w:hanging="1080"/>
+      </w:pPr>
+      <w:rPr>
+        <w:rFonts w:hint="default"/>
+      </w:rPr>
+    </w:lvl>
+    <w:lvl w:ilvl="5">
+      <w:start w:val="1"/>
+      <w:numFmt w:val="decimal"/>
+      <w:lvlText w:val="%1.%2.%3.%4.%5.%6."/>
+      <w:lvlJc w:val="left"/>
+      <w:pPr>
+        <w:ind w:left="2880" w:hanging="1080"/>
+      </w:pPr>
+      <w:rPr>
+        <w:rFonts w:hint="default"/>
+      </w:rPr>
+    </w:lvl>
+    <w:lvl w:ilvl="6">
+      <w:start w:val="1"/>
+      <w:numFmt w:val="decimal"/>
+      <w:lvlText w:val="%1.%2.%3.%4.%5.%6.%7."/>
+      <w:lvlJc w:val="left"/>
+      <w:pPr>
+        <w:ind w:left="3600" w:hanging="1440"/>
+      </w:pPr>
+      <w:rPr>
+        <w:rFonts w:hint="default"/>
+      </w:rPr>
+    </w:lvl>
+    <w:lvl w:ilvl="7">
+      <w:start w:val="1"/>
+      <w:numFmt w:val="decimal"/>
+      <w:lvlText w:val="%1.%2.%3.%4.%5.%6.%7.%8."/>
+      <w:lvlJc w:val="left"/>
+      <w:pPr>
+        <w:ind w:left="3960" w:hanging="1440"/>
+      </w:pPr>
+      <w:rPr>
+        <w:rFonts w:hint="default"/>
+      </w:rPr>
+    </w:lvl>
+    <w:lvl w:ilvl="8">
+      <w:start w:val="1"/>
+      <w:numFmt w:val="decimal"/>
+      <w:lvlText w:val="%1.%2.%3.%4.%5.%6.%7.%8.%9."/>
+      <w:lvlJc w:val="left"/>
+      <w:pPr>
+        <w:ind w:left="4680" w:hanging="1800"/>
+      </w:pPr>
+      <w:rPr>
+        <w:rFonts w:hint="default"/>
+      </w:rPr>
+    </w:lvl>
+  </w:abstractNum>
+  <w:abstractNum w:abstractNumId="30">
     <w:nsid w:val="5F00490A"/>
     <w:multiLevelType w:val="hybridMultilevel"/>
     <w:tmpl w:val="72386586"/>
@@ -9038,7 +9092,120 @@
       </w:rPr>
     </w:lvl>
   </w:abstractNum>
-  <w:abstractNum w:abstractNumId="30">
+  <w:abstractNum w:abstractNumId="31">
+    <w:nsid w:val="5FFA485E"/>
+    <w:multiLevelType w:val="multilevel"/>
+    <w:tmpl w:val="1422C1DC"/>
+    <w:lvl w:ilvl="0">
+      <w:start w:val="2"/>
+      <w:numFmt w:val="decimal"/>
+      <w:lvlText w:val="%1."/>
+      <w:lvlJc w:val="left"/>
+      <w:pPr>
+        <w:ind w:left="360" w:hanging="360"/>
+      </w:pPr>
+      <w:rPr>
+        <w:rFonts w:hint="default"/>
+      </w:rPr>
+    </w:lvl>
+    <w:lvl w:ilvl="1">
+      <w:start w:val="3"/>
+      <w:numFmt w:val="decimal"/>
+      <w:lvlText w:val="%1.%2."/>
+      <w:lvlJc w:val="left"/>
+      <w:pPr>
+        <w:ind w:left="720" w:hanging="360"/>
+      </w:pPr>
+      <w:rPr>
+        <w:rFonts w:hint="default"/>
+      </w:rPr>
+    </w:lvl>
+    <w:lvl w:ilvl="2">
+      <w:start w:val="1"/>
+      <w:numFmt w:val="decimal"/>
+      <w:lvlText w:val="%1.%2.%3."/>
+      <w:lvlJc w:val="left"/>
+      <w:pPr>
+        <w:ind w:left="1440" w:hanging="720"/>
+      </w:pPr>
+      <w:rPr>
+        <w:rFonts w:hint="default"/>
+      </w:rPr>
+    </w:lvl>
+    <w:lvl w:ilvl="3">
+      <w:start w:val="1"/>
+      <w:numFmt w:val="decimal"/>
+      <w:lvlText w:val="%1.%2.%3.%4."/>
+      <w:lvlJc w:val="left"/>
+      <w:pPr>
+        <w:ind w:left="1800" w:hanging="720"/>
+      </w:pPr>
+      <w:rPr>
+        <w:rFonts w:hint="default"/>
+      </w:rPr>
+    </w:lvl>
+    <w:lvl w:ilvl="4">
+      <w:start w:val="1"/>
+      <w:numFmt w:val="decimal"/>
+      <w:lvlText w:val="%1.%2.%3.%4.%5."/>
+      <w:lvlJc w:val="left"/>
+      <w:pPr>
+        <w:ind w:left="2520" w:hanging="1080"/>
+      </w:pPr>
+      <w:rPr>
+        <w:rFonts w:hint="default"/>
+      </w:rPr>
+    </w:lvl>
+    <w:lvl w:ilvl="5">
+      <w:start w:val="1"/>
+      <w:numFmt w:val="decimal"/>
+      <w:lvlText w:val="%1.%2.%3.%4.%5.%6."/>
+      <w:lvlJc w:val="left"/>
+      <w:pPr>
+        <w:ind w:left="2880" w:hanging="1080"/>
+      </w:pPr>
+      <w:rPr>
+        <w:rFonts w:hint="default"/>
+      </w:rPr>
+    </w:lvl>
+    <w:lvl w:ilvl="6">
+      <w:start w:val="1"/>
+      <w:numFmt w:val="decimal"/>
+      <w:lvlText w:val="%1.%2.%3.%4.%5.%6.%7."/>
+      <w:lvlJc w:val="left"/>
+      <w:pPr>
+        <w:ind w:left="3600" w:hanging="1440"/>
+      </w:pPr>
+      <w:rPr>
+        <w:rFonts w:hint="default"/>
+      </w:rPr>
+    </w:lvl>
+    <w:lvl w:ilvl="7">
+      <w:start w:val="1"/>
+      <w:numFmt w:val="decimal"/>
+      <w:lvlText w:val="%1.%2.%3.%4.%5.%6.%7.%8."/>
+      <w:lvlJc w:val="left"/>
+      <w:pPr>
+        <w:ind w:left="3960" w:hanging="1440"/>
+      </w:pPr>
+      <w:rPr>
+        <w:rFonts w:hint="default"/>
+      </w:rPr>
+    </w:lvl>
+    <w:lvl w:ilvl="8">
+      <w:start w:val="1"/>
+      <w:numFmt w:val="decimal"/>
+      <w:lvlText w:val="%1.%2.%3.%4.%5.%6.%7.%8.%9."/>
+      <w:lvlJc w:val="left"/>
+      <w:pPr>
+        <w:ind w:left="4680" w:hanging="1800"/>
+      </w:pPr>
+      <w:rPr>
+        <w:rFonts w:hint="default"/>
+      </w:rPr>
+    </w:lvl>
+  </w:abstractNum>
+  <w:abstractNum w:abstractNumId="32">
     <w:nsid w:val="61095822"/>
     <w:multiLevelType w:val="hybridMultilevel"/>
     <w:tmpl w:val="AA424542"/>
@@ -9151,7 +9318,7 @@
       </w:pPr>
     </w:lvl>
   </w:abstractNum>
-  <w:abstractNum w:abstractNumId="31">
+  <w:abstractNum w:abstractNumId="33">
     <w:nsid w:val="6FA27780"/>
     <w:multiLevelType w:val="multilevel"/>
     <w:tmpl w:val="04090021"/>
@@ -9264,7 +9431,7 @@
       </w:rPr>
     </w:lvl>
   </w:abstractNum>
-  <w:abstractNum w:abstractNumId="32">
+  <w:abstractNum w:abstractNumId="34">
     <w:nsid w:val="733F768E"/>
     <w:multiLevelType w:val="hybridMultilevel"/>
     <w:tmpl w:val="CC268D98"/>
@@ -9377,7 +9544,7 @@
       </w:rPr>
     </w:lvl>
   </w:abstractNum>
-  <w:abstractNum w:abstractNumId="33">
+  <w:abstractNum w:abstractNumId="35">
     <w:nsid w:val="7498417A"/>
     <w:multiLevelType w:val="hybridMultilevel"/>
     <w:tmpl w:val="A0E26C9E"/>
@@ -9490,7 +9657,7 @@
       </w:rPr>
     </w:lvl>
   </w:abstractNum>
-  <w:abstractNum w:abstractNumId="34">
+  <w:abstractNum w:abstractNumId="36">
     <w:nsid w:val="75C43BF5"/>
     <w:multiLevelType w:val="hybridMultilevel"/>
     <w:tmpl w:val="3F02B546"/>
@@ -9579,7 +9746,7 @@
       </w:pPr>
     </w:lvl>
   </w:abstractNum>
-  <w:abstractNum w:abstractNumId="35">
+  <w:abstractNum w:abstractNumId="37">
     <w:nsid w:val="762116A4"/>
     <w:multiLevelType w:val="hybridMultilevel"/>
     <w:tmpl w:val="79A06488"/>
@@ -9665,7 +9832,7 @@
       </w:pPr>
     </w:lvl>
   </w:abstractNum>
-  <w:abstractNum w:abstractNumId="36">
+  <w:abstractNum w:abstractNumId="38">
     <w:nsid w:val="785822D7"/>
     <w:multiLevelType w:val="hybridMultilevel"/>
     <w:tmpl w:val="AD16A32C"/>
@@ -9778,7 +9945,7 @@
       </w:pPr>
     </w:lvl>
   </w:abstractNum>
-  <w:abstractNum w:abstractNumId="37">
+  <w:abstractNum w:abstractNumId="39">
     <w:nsid w:val="7C5E6F6E"/>
     <w:multiLevelType w:val="hybridMultilevel"/>
     <w:tmpl w:val="18143ABA"/>
@@ -9864,7 +10031,7 @@
       </w:pPr>
     </w:lvl>
   </w:abstractNum>
-  <w:abstractNum w:abstractNumId="38">
+  <w:abstractNum w:abstractNumId="40">
     <w:nsid w:val="7DC25819"/>
     <w:multiLevelType w:val="multilevel"/>
     <w:tmpl w:val="0415001F"/>
@@ -9951,13 +10118,13 @@
     </w:lvl>
   </w:abstractNum>
   <w:num w:numId="1">
-    <w:abstractNumId w:val="36"/>
+    <w:abstractNumId w:val="38"/>
   </w:num>
   <w:num w:numId="2">
     <w:abstractNumId w:val="23"/>
   </w:num>
   <w:num w:numId="3">
-    <w:abstractNumId w:val="30"/>
+    <w:abstractNumId w:val="32"/>
   </w:num>
   <w:num w:numId="4">
     <w:abstractNumId w:val="17"/>
@@ -9981,13 +10148,13 @@
     <w:abstractNumId w:val="22"/>
   </w:num>
   <w:num w:numId="11">
-    <w:abstractNumId w:val="31"/>
+    <w:abstractNumId w:val="33"/>
   </w:num>
   <w:num w:numId="12">
     <w:abstractNumId w:val="9"/>
   </w:num>
   <w:num w:numId="13">
-    <w:abstractNumId w:val="33"/>
+    <w:abstractNumId w:val="35"/>
   </w:num>
   <w:num w:numId="14">
     <w:abstractNumId w:val="4"/>
@@ -10002,16 +10169,16 @@
     <w:abstractNumId w:val="10"/>
   </w:num>
   <w:num w:numId="18">
-    <w:abstractNumId w:val="32"/>
+    <w:abstractNumId w:val="34"/>
   </w:num>
   <w:num w:numId="19">
     <w:abstractNumId w:val="19"/>
   </w:num>
   <w:num w:numId="20">
-    <w:abstractNumId w:val="29"/>
+    <w:abstractNumId w:val="30"/>
   </w:num>
   <w:num w:numId="21">
-    <w:abstractNumId w:val="35"/>
+    <w:abstractNumId w:val="37"/>
   </w:num>
   <w:num w:numId="22">
     <w:abstractNumId w:val="3"/>
@@ -10029,7 +10196,7 @@
     <w:abstractNumId w:val="21"/>
   </w:num>
   <w:num w:numId="27">
-    <w:abstractNumId w:val="38"/>
+    <w:abstractNumId w:val="40"/>
   </w:num>
   <w:num w:numId="28">
     <w:abstractNumId w:val="26"/>
@@ -10050,10 +10217,10 @@
     <w:abstractNumId w:val="28"/>
   </w:num>
   <w:num w:numId="34">
-    <w:abstractNumId w:val="37"/>
+    <w:abstractNumId w:val="39"/>
   </w:num>
   <w:num w:numId="35">
-    <w:abstractNumId w:val="34"/>
+    <w:abstractNumId w:val="36"/>
   </w:num>
   <w:num w:numId="36">
     <w:abstractNumId w:val="2"/>
@@ -10066,6 +10233,12 @@
   </w:num>
   <w:num w:numId="39">
     <w:abstractNumId w:val="7"/>
+  </w:num>
+  <w:num w:numId="40">
+    <w:abstractNumId w:val="31"/>
+  </w:num>
+  <w:num w:numId="41">
+    <w:abstractNumId w:val="29"/>
   </w:num>
 </w:numbering>
 </file>
@@ -12205,7 +12378,7 @@
 </file>
 
 <file path=customXml/itemProps1.xml><?xml version="1.0" encoding="utf-8"?>
-<ds:datastoreItem xmlns:ds="http://schemas.openxmlformats.org/officeDocument/2006/customXml" ds:itemID="{4CB0B136-9722-2C4F-80E7-F536F9A736F8}">
+<ds:datastoreItem xmlns:ds="http://schemas.openxmlformats.org/officeDocument/2006/customXml" ds:itemID="{9FE8D692-5517-574B-8894-E2AF99382D06}">
   <ds:schemaRefs>
     <ds:schemaRef ds:uri="http://schemas.openxmlformats.org/officeDocument/2006/bibliography"/>
   </ds:schemaRefs>

</xml_diff>

<commit_message>
analiza - diagram czynnoości - uzupełniony opisem
</commit_message>
<xml_diff>
--- a/proj_indyw.docx
+++ b/proj_indyw.docx
@@ -13,19 +13,47 @@
         <w:rPr>
           <w:rFonts w:asciiTheme="minorHAnsi" w:hAnsiTheme="minorHAnsi"/>
         </w:rPr>
-        <w:t>Czytnik kanałów RSS dla smartfonó</w:t>
-      </w:r>
+        <w:t xml:space="preserve">Czytnik kanałów RSS dla </w:t>
+      </w:r>
+      <w:proofErr w:type="spellStart"/>
       <w:r>
         <w:rPr>
           <w:rFonts w:asciiTheme="minorHAnsi" w:hAnsiTheme="minorHAnsi"/>
         </w:rPr>
-        <w:t>w z </w:t>
+        <w:t>smartfonó</w:t>
       </w:r>
       <w:r>
         <w:rPr>
           <w:rFonts w:asciiTheme="minorHAnsi" w:hAnsiTheme="minorHAnsi"/>
         </w:rPr>
-        <w:t>systemem operacyjnym iOS z synchroniz</w:t>
+        <w:t>w</w:t>
+      </w:r>
+      <w:proofErr w:type="spellEnd"/>
+      <w:r>
+        <w:rPr>
+          <w:rFonts w:asciiTheme="minorHAnsi" w:hAnsiTheme="minorHAnsi"/>
+        </w:rPr>
+        <w:t xml:space="preserve"> z </w:t>
+      </w:r>
+      <w:r>
+        <w:rPr>
+          <w:rFonts w:asciiTheme="minorHAnsi" w:hAnsiTheme="minorHAnsi"/>
+        </w:rPr>
+        <w:t xml:space="preserve">systemem operacyjnym </w:t>
+      </w:r>
+      <w:proofErr w:type="spellStart"/>
+      <w:r>
+        <w:rPr>
+          <w:rFonts w:asciiTheme="minorHAnsi" w:hAnsiTheme="minorHAnsi"/>
+        </w:rPr>
+        <w:t>iOS</w:t>
+      </w:r>
+      <w:proofErr w:type="spellEnd"/>
+      <w:r>
+        <w:rPr>
+          <w:rFonts w:asciiTheme="minorHAnsi" w:hAnsiTheme="minorHAnsi"/>
+        </w:rPr>
+        <w:t xml:space="preserve"> z synchroniz</w:t>
       </w:r>
       <w:r>
         <w:rPr>
@@ -62,12 +90,22 @@
             <w:pStyle w:val="TOCHeading"/>
             <w:spacing w:line="360" w:lineRule="auto"/>
           </w:pPr>
-          <w:r>
-            <w:t>Spis tre</w:t>
+          <w:proofErr w:type="spellStart"/>
+          <w:r>
+            <w:t>Spis</w:t>
+          </w:r>
+          <w:proofErr w:type="spellEnd"/>
+          <w:r>
+            <w:t xml:space="preserve"> </w:t>
+          </w:r>
+          <w:proofErr w:type="spellStart"/>
+          <w:r>
+            <w:t>tre</w:t>
           </w:r>
           <w:r>
             <w:t>ści</w:t>
           </w:r>
+          <w:proofErr w:type="spellEnd"/>
         </w:p>
         <w:p>
           <w:pPr>
@@ -1919,7 +1957,31 @@
         </w:rPr>
       </w:pPr>
       <w:r>
-        <w:t>Głównym celem projektu jest zaprojektowanie i wykonanie aplikacji do czytania kanałów internetowych w formatach RSS i Atom. Jej podstawowym zadaniem będzie przechowywanie kanałów RSS/Atom dodanych przez użytkownika oraz wyświetlanie ich treści w przyjazny dla odbiorcy sposób. Aplikacja przeznaczona będzie dla użytkowników smartfonów z systemem operacyjnym iOS (iPhone) w</w:t>
+        <w:t xml:space="preserve">Głównym celem projektu jest zaprojektowanie i wykonanie aplikacji do czytania kanałów internetowych w formatach RSS i Atom. Jej podstawowym zadaniem będzie przechowywanie kanałów RSS/Atom dodanych przez użytkownika oraz wyświetlanie ich treści w przyjazny dla odbiorcy sposób. Aplikacja przeznaczona będzie dla użytkowników </w:t>
+      </w:r>
+      <w:proofErr w:type="spellStart"/>
+      <w:r>
+        <w:t>smartfonów</w:t>
+      </w:r>
+      <w:proofErr w:type="spellEnd"/>
+      <w:r>
+        <w:t xml:space="preserve"> z systemem operacyjnym </w:t>
+      </w:r>
+      <w:proofErr w:type="spellStart"/>
+      <w:r>
+        <w:t>iOS</w:t>
+      </w:r>
+      <w:proofErr w:type="spellEnd"/>
+      <w:r>
+        <w:t xml:space="preserve"> (</w:t>
+      </w:r>
+      <w:proofErr w:type="spellStart"/>
+      <w:r>
+        <w:t>iPhone</w:t>
+      </w:r>
+      <w:proofErr w:type="spellEnd"/>
+      <w:r>
+        <w:t>) w</w:t>
       </w:r>
       <w:r>
         <w:t> </w:t>
@@ -1946,13 +2008,49 @@
         <w:rPr>
           <w:rFonts w:cs="Times New Roman"/>
         </w:rPr>
-        <w:t>wybranych aplikaci</w:t>
-      </w:r>
+        <w:t xml:space="preserve">wybranych </w:t>
+      </w:r>
+      <w:proofErr w:type="spellStart"/>
       <w:r>
         <w:rPr>
           <w:rFonts w:cs="Times New Roman"/>
         </w:rPr>
-        <w:t xml:space="preserve"> służących do korzystania z kanałów RSS a także tych, które pozwalają zebrać w jednym miejscu informacje z wielu źródeł: kanałów RSS, portali społecznościach (Twitter, Facebook).</w:t>
+        <w:t>aplikaci</w:t>
+      </w:r>
+      <w:proofErr w:type="spellEnd"/>
+      <w:r>
+        <w:rPr>
+          <w:rFonts w:cs="Times New Roman"/>
+        </w:rPr>
+        <w:t xml:space="preserve"> służących do korzystania z kanałów RSS a także tych, które pozwalają zebrać w jednym miejscu informacje z wielu źródeł: kanałów RSS, portali społecznościach (</w:t>
+      </w:r>
+      <w:proofErr w:type="spellStart"/>
+      <w:r>
+        <w:rPr>
+          <w:rFonts w:cs="Times New Roman"/>
+        </w:rPr>
+        <w:t>Twitter</w:t>
+      </w:r>
+      <w:proofErr w:type="spellEnd"/>
+      <w:r>
+        <w:rPr>
+          <w:rFonts w:cs="Times New Roman"/>
+        </w:rPr>
+        <w:t xml:space="preserve">, </w:t>
+      </w:r>
+      <w:proofErr w:type="spellStart"/>
+      <w:r>
+        <w:rPr>
+          <w:rFonts w:cs="Times New Roman"/>
+        </w:rPr>
+        <w:t>Facebook</w:t>
+      </w:r>
+      <w:proofErr w:type="spellEnd"/>
+      <w:r>
+        <w:rPr>
+          <w:rFonts w:cs="Times New Roman"/>
+        </w:rPr>
+        <w:t>).</w:t>
       </w:r>
     </w:p>
     <w:p>
@@ -2017,7 +2115,49 @@
         <w:rPr>
           <w:rFonts w:cs="Times New Roman"/>
         </w:rPr>
-        <w:t xml:space="preserve">Żeby efektywnie i bez dużego zaangażowania czasowego śledzić nieustannie treści w Internecie warto zapisać sobie w jednym miejscu wybrane przez nasz strony internetowe, portale, artykuły ulubionych felietonistów czy blogi. Wiele stron udostępnia tzw. kanały RSS (really simpe syndication), przez które przekazywane są wiadomości opierają się na języku XML. Dzięki nim możliwe jest oglądanie wszystkich nowych informacji na tych stronach w jednym miejscu, bez konieczności odwiedzania każdej z nich. Aby je odczytać wystarczy jedynie użyć specjalnego programu – czytnika RSS, który umożliwi nam odbieranie informacji z poszczególnych, </w:t>
+        <w:t>Żeby efektywnie i bez dużego zaangażowania czasowego śledzić nieustannie treści w Internecie warto zapisać sobie w jednym miejscu wybrane przez nasz strony internetowe, portale, artykuły ulubionych felietonistów czy blogi. Wiele stron udostępnia tzw. kanały RSS (</w:t>
+      </w:r>
+      <w:proofErr w:type="spellStart"/>
+      <w:r>
+        <w:rPr>
+          <w:rFonts w:cs="Times New Roman"/>
+        </w:rPr>
+        <w:t>really</w:t>
+      </w:r>
+      <w:proofErr w:type="spellEnd"/>
+      <w:r>
+        <w:rPr>
+          <w:rFonts w:cs="Times New Roman"/>
+        </w:rPr>
+        <w:t xml:space="preserve"> </w:t>
+      </w:r>
+      <w:proofErr w:type="spellStart"/>
+      <w:r>
+        <w:rPr>
+          <w:rFonts w:cs="Times New Roman"/>
+        </w:rPr>
+        <w:t>simpe</w:t>
+      </w:r>
+      <w:proofErr w:type="spellEnd"/>
+      <w:r>
+        <w:rPr>
+          <w:rFonts w:cs="Times New Roman"/>
+        </w:rPr>
+        <w:t xml:space="preserve"> </w:t>
+      </w:r>
+      <w:proofErr w:type="spellStart"/>
+      <w:r>
+        <w:rPr>
+          <w:rFonts w:cs="Times New Roman"/>
+        </w:rPr>
+        <w:t>syndication</w:t>
+      </w:r>
+      <w:proofErr w:type="spellEnd"/>
+      <w:r>
+        <w:rPr>
+          <w:rFonts w:cs="Times New Roman"/>
+        </w:rPr>
+        <w:t xml:space="preserve">), przez które przekazywane są wiadomości opierają się na języku XML. Dzięki nim możliwe jest oglądanie wszystkich nowych informacji na tych stronach w jednym miejscu, bez konieczności odwiedzania każdej z nich. Aby je odczytać wystarczy jedynie użyć specjalnego programu – czytnika RSS, który umożliwi nam odbieranie informacji z poszczególnych, </w:t>
       </w:r>
       <w:r>
         <w:rPr>
@@ -2180,21 +2320,45 @@
       <w:r>
         <w:t xml:space="preserve">ang. </w:t>
       </w:r>
+      <w:proofErr w:type="spellStart"/>
       <w:r>
         <w:rPr>
           <w:i/>
         </w:rPr>
-        <w:t>feed reader</w:t>
-      </w:r>
-      <w:r>
-        <w:t xml:space="preserve"> lub </w:t>
-      </w:r>
+        <w:t>feed</w:t>
+      </w:r>
+      <w:proofErr w:type="spellEnd"/>
       <w:r>
         <w:rPr>
           <w:i/>
         </w:rPr>
-        <w:t>news aggregator</w:t>
-      </w:r>
+        <w:t xml:space="preserve"> </w:t>
+      </w:r>
+      <w:proofErr w:type="spellStart"/>
+      <w:r>
+        <w:rPr>
+          <w:i/>
+        </w:rPr>
+        <w:t>reader</w:t>
+      </w:r>
+      <w:proofErr w:type="spellEnd"/>
+      <w:r>
+        <w:t xml:space="preserve"> lub </w:t>
+      </w:r>
+      <w:r>
+        <w:rPr>
+          <w:i/>
+        </w:rPr>
+        <w:t xml:space="preserve">news </w:t>
+      </w:r>
+      <w:proofErr w:type="spellStart"/>
+      <w:r>
+        <w:rPr>
+          <w:i/>
+        </w:rPr>
+        <w:t>aggregator</w:t>
+      </w:r>
+      <w:proofErr w:type="spellEnd"/>
       <w:r>
         <w:t>)</w:t>
       </w:r>
@@ -2236,12 +2400,28 @@
       <w:r>
         <w:t xml:space="preserve">ang. </w:t>
       </w:r>
+      <w:proofErr w:type="spellStart"/>
       <w:r>
         <w:rPr>
           <w:i/>
         </w:rPr>
-        <w:t>Really Simple Syndication</w:t>
-      </w:r>
+        <w:t>Really</w:t>
+      </w:r>
+      <w:proofErr w:type="spellEnd"/>
+      <w:r>
+        <w:rPr>
+          <w:i/>
+        </w:rPr>
+        <w:t xml:space="preserve"> Simple </w:t>
+      </w:r>
+      <w:proofErr w:type="spellStart"/>
+      <w:r>
+        <w:rPr>
+          <w:i/>
+        </w:rPr>
+        <w:t>Syndication</w:t>
+      </w:r>
+      <w:proofErr w:type="spellEnd"/>
       <w:r>
         <w:t>)</w:t>
       </w:r>
@@ -2530,7 +2710,23 @@
         <w:spacing w:line="360" w:lineRule="auto"/>
       </w:pPr>
       <w:r>
-        <w:t>Na rynku dominują urządzenia mobilne z systemami operacyjnymi: Android, iOS oraz WindowsPhone. Wyzwaniem dla developerów jest takie przygotowanie aplikacji aby działała poprawnie na grupie urządzeń z danym OS w każdej jego wersji oraz na wielu urządzeniach o różnej rozdzielczości ekranów.</w:t>
+        <w:t xml:space="preserve">Na rynku dominują urządzenia mobilne z systemami operacyjnymi: Android, </w:t>
+      </w:r>
+      <w:proofErr w:type="spellStart"/>
+      <w:r>
+        <w:t>iOS</w:t>
+      </w:r>
+      <w:proofErr w:type="spellEnd"/>
+      <w:r>
+        <w:t xml:space="preserve"> oraz </w:t>
+      </w:r>
+      <w:proofErr w:type="spellStart"/>
+      <w:r>
+        <w:t>WindowsPhone</w:t>
+      </w:r>
+      <w:proofErr w:type="spellEnd"/>
+      <w:r>
+        <w:t>. Wyzwaniem dla developerów jest takie przygotowanie aplikacji aby działała poprawnie na grupie urządzeń z danym OS w każdej jego wersji oraz na wielu urządzeniach o różnej rozdzielczości ekranów.</w:t>
       </w:r>
     </w:p>
     <w:p>
@@ -2558,22 +2754,348 @@
         <w:t>Użytko</w:t>
       </w:r>
       <w:r>
-        <w:t>wnicy oczekują możliwości korzystania z aplikacji na wielu urządzeniach (np. na smartfonie i na tablecie) po zalogowaniu się do niej na swoje konto. Jest to możliwe dzięki zapisywaniu danych na serwerze (przechowywaniu ich w </w:t>
-      </w:r>
-      <w:bookmarkStart w:id="3" w:name="_GoBack"/>
+        <w:t xml:space="preserve">wnicy oczekują możliwości korzystania z aplikacji na wielu urządzeniach (np. na </w:t>
+      </w:r>
+      <w:proofErr w:type="spellStart"/>
+      <w:r>
+        <w:t>smartfonie</w:t>
+      </w:r>
+      <w:proofErr w:type="spellEnd"/>
+      <w:r>
+        <w:t xml:space="preserve"> i na tablecie) po zalogowaniu się do niej na swoje konto. Jest to możliwe dzięki zapisywaniu danych na serwerze (przechowywaniu ich w chmurze) i synchronizacji z urządzeniem.</w:t>
+      </w:r>
+    </w:p>
+    <w:p>
+      <w:pPr>
+        <w:pStyle w:val="ListParagraph"/>
+        <w:spacing w:line="360" w:lineRule="auto"/>
+        <w:jc w:val="both"/>
+      </w:pPr>
+      <w:r>
+        <w:t xml:space="preserve"> </w:t>
+      </w:r>
+    </w:p>
+    <w:p>
+      <w:pPr>
+        <w:pStyle w:val="Heading3"/>
+        <w:numPr>
+          <w:ilvl w:val="0"/>
+          <w:numId w:val="41"/>
+        </w:numPr>
+        <w:spacing w:line="360" w:lineRule="auto"/>
+        <w:jc w:val="both"/>
+      </w:pPr>
+      <w:bookmarkStart w:id="3" w:name="_Toc295508460"/>
+      <w:r>
+        <w:t>Opis produktów rynkowych</w:t>
+      </w:r>
+      <w:r>
+        <w:t xml:space="preserve"> </w:t>
+      </w:r>
+      <w:r>
+        <w:t xml:space="preserve">- </w:t>
+      </w:r>
+      <w:r>
+        <w:t>min. 5 stron</w:t>
+      </w:r>
       <w:bookmarkEnd w:id="3"/>
-      <w:r>
-        <w:t>chmurze) i synchronizacji z urządzeniem.</w:t>
+    </w:p>
+    <w:p>
+      <w:pPr>
+        <w:spacing w:line="360" w:lineRule="auto"/>
+      </w:pPr>
+    </w:p>
+    <w:p>
+      <w:pPr>
+        <w:spacing w:line="360" w:lineRule="auto"/>
+      </w:pPr>
+    </w:p>
+    <w:p>
+      <w:pPr>
+        <w:spacing w:line="360" w:lineRule="auto"/>
+      </w:pPr>
+      <w:r>
+        <w:t>http://www.imore.com/best-news-rss-apps-ipad</w:t>
+      </w:r>
+    </w:p>
+    <w:p>
+      <w:pPr>
+        <w:spacing w:line="360" w:lineRule="auto"/>
+        <w:jc w:val="both"/>
+      </w:pPr>
+    </w:p>
+    <w:p>
+      <w:pPr>
+        <w:pStyle w:val="Heading3"/>
+        <w:spacing w:line="360" w:lineRule="auto"/>
+        <w:ind w:left="792"/>
+        <w:jc w:val="both"/>
+      </w:pPr>
+    </w:p>
+    <w:p>
+      <w:pPr>
+        <w:spacing w:line="360" w:lineRule="auto"/>
+        <w:ind w:firstLine="360"/>
+        <w:jc w:val="both"/>
+      </w:pPr>
+      <w:r>
+        <w:t xml:space="preserve">Myśląc o stworzeniu części serwerowej </w:t>
+      </w:r>
+      <w:r>
+        <w:t xml:space="preserve">można rozważać następujące technologie: </w:t>
+      </w:r>
+      <w:r>
+        <w:t>JEE (Java Enterprise Edition)</w:t>
+      </w:r>
+      <w:r>
+        <w:t>, J</w:t>
+      </w:r>
+      <w:r>
+        <w:t>EE / Spring (Spring Framework)</w:t>
+      </w:r>
+      <w:r>
+        <w:t xml:space="preserve">, </w:t>
+      </w:r>
+      <w:r>
+        <w:t>PHP</w:t>
+      </w:r>
+      <w:r>
+        <w:t xml:space="preserve">, </w:t>
+      </w:r>
+      <w:r>
+        <w:t>.NET</w:t>
+      </w:r>
+      <w:r>
+        <w:t xml:space="preserve">. A także bazy danych takie jak: </w:t>
+      </w:r>
+      <w:proofErr w:type="spellStart"/>
+      <w:r>
+        <w:t>Postgress</w:t>
+      </w:r>
+      <w:proofErr w:type="spellEnd"/>
+      <w:r>
+        <w:t xml:space="preserve">, </w:t>
+      </w:r>
+      <w:proofErr w:type="spellStart"/>
+      <w:r>
+        <w:t>MySql</w:t>
+      </w:r>
+      <w:proofErr w:type="spellEnd"/>
+      <w:r>
+        <w:t xml:space="preserve">, </w:t>
+      </w:r>
+      <w:proofErr w:type="spellStart"/>
+      <w:r>
+        <w:t>Oracle</w:t>
+      </w:r>
+      <w:proofErr w:type="spellEnd"/>
+      <w:r>
+        <w:t xml:space="preserve">, czy rozwiązania zamknięte jak </w:t>
+      </w:r>
+      <w:r>
+        <w:t xml:space="preserve">MS </w:t>
+      </w:r>
+      <w:proofErr w:type="spellStart"/>
+      <w:r>
+        <w:t>Sql</w:t>
+      </w:r>
+      <w:proofErr w:type="spellEnd"/>
+      <w:r>
+        <w:t xml:space="preserve"> Server</w:t>
+      </w:r>
+      <w:r>
+        <w:t>. Aż do roku 2</w:t>
+      </w:r>
+      <w:r>
+        <w:t>013</w:t>
+      </w:r>
+      <w:r>
+        <w:t xml:space="preserve"> Najlepie</w:t>
+      </w:r>
+      <w:r>
+        <w:t>j rozwiniętym agregatorem kanałó</w:t>
+      </w:r>
+      <w:r>
+        <w:t>w RSS był Google Reader. W oparciu o to rozwiązanie powstało wiele aplikacji desktopowych jak i mobilnych, które korzystały z jego funkcji. Wraz z jego zamknięciem pojawiła się luka na rynku, która szybko została zastąpiona nowymi rozwiązaniami.</w:t>
+      </w:r>
+    </w:p>
+    <w:p>
+      <w:pPr>
+        <w:spacing w:line="360" w:lineRule="auto"/>
+        <w:ind w:firstLine="360"/>
+        <w:jc w:val="both"/>
+      </w:pPr>
+      <w:r>
+        <w:t xml:space="preserve"> Kierując się doświadczeniami twórców najpopularniejszy aplikacji typu RSS agregator/</w:t>
+      </w:r>
+      <w:proofErr w:type="spellStart"/>
+      <w:r>
+        <w:t>reader</w:t>
+      </w:r>
+      <w:proofErr w:type="spellEnd"/>
+      <w:r>
+        <w:t xml:space="preserve"> wybrano gotowe rozwiązanie The </w:t>
+      </w:r>
+      <w:proofErr w:type="spellStart"/>
+      <w:r>
+        <w:t>Old</w:t>
+      </w:r>
+      <w:proofErr w:type="spellEnd"/>
+      <w:r>
+        <w:t xml:space="preserve"> Reader. Jego twórcy poza stworzeniem własnej aplikacji przygotowali dobrze opisane darmowe API ułatwiające tworzenie aplikacji mobilnych.  The </w:t>
+      </w:r>
+      <w:proofErr w:type="spellStart"/>
+      <w:r>
+        <w:t>Old</w:t>
+      </w:r>
+      <w:proofErr w:type="spellEnd"/>
+      <w:r>
+        <w:t xml:space="preserve"> Reader wykorzystywany jest przez takie </w:t>
+      </w:r>
+      <w:proofErr w:type="spellStart"/>
+      <w:r>
+        <w:t>apliakcjie</w:t>
+      </w:r>
+      <w:proofErr w:type="spellEnd"/>
+      <w:r>
+        <w:t xml:space="preserve"> jak: Reader, </w:t>
+      </w:r>
+      <w:proofErr w:type="spellStart"/>
+      <w:r>
+        <w:t>Feedler</w:t>
+      </w:r>
+      <w:proofErr w:type="spellEnd"/>
+      <w:r>
+        <w:t xml:space="preserve"> dla </w:t>
+      </w:r>
+      <w:proofErr w:type="spellStart"/>
+      <w:r>
+        <w:t>iOS</w:t>
+      </w:r>
+      <w:proofErr w:type="spellEnd"/>
+      <w:r>
+        <w:t xml:space="preserve">, </w:t>
+      </w:r>
+      <w:proofErr w:type="spellStart"/>
+      <w:r>
+        <w:t>G</w:t>
+      </w:r>
+      <w:r>
+        <w:t>reader</w:t>
+      </w:r>
+      <w:proofErr w:type="spellEnd"/>
+      <w:r>
+        <w:t xml:space="preserve"> dla ur</w:t>
+      </w:r>
+      <w:r>
+        <w:t>ządzeń z </w:t>
+      </w:r>
+      <w:r>
+        <w:t>Androidem czy</w:t>
+      </w:r>
+      <w:r>
+        <w:t xml:space="preserve"> </w:t>
+      </w:r>
+      <w:proofErr w:type="spellStart"/>
+      <w:r>
+        <w:t>Old</w:t>
+      </w:r>
+      <w:proofErr w:type="spellEnd"/>
+      <w:r>
+        <w:t xml:space="preserve"> Reader dla </w:t>
+      </w:r>
+      <w:proofErr w:type="spellStart"/>
+      <w:r>
+        <w:t>WindowsPhone</w:t>
+      </w:r>
+      <w:proofErr w:type="spellEnd"/>
+      <w:r>
+        <w:t>.</w:t>
+      </w:r>
+      <w:r>
+        <w:t xml:space="preserve"> </w:t>
+      </w:r>
+      <w:r>
+        <w:t xml:space="preserve">Elementy jakie obsługuje The </w:t>
+      </w:r>
+      <w:proofErr w:type="spellStart"/>
+      <w:r>
+        <w:t>Old</w:t>
+      </w:r>
+      <w:proofErr w:type="spellEnd"/>
+      <w:r>
+        <w:t xml:space="preserve"> Reader </w:t>
+      </w:r>
+      <w:r>
+        <w:t>to</w:t>
+      </w:r>
+      <w:r>
+        <w:t>:</w:t>
       </w:r>
     </w:p>
     <w:p>
       <w:pPr>
         <w:pStyle w:val="ListParagraph"/>
+        <w:numPr>
+          <w:ilvl w:val="0"/>
+          <w:numId w:val="43"/>
+        </w:numPr>
         <w:spacing w:line="360" w:lineRule="auto"/>
         <w:jc w:val="both"/>
       </w:pPr>
       <w:r>
-        <w:t xml:space="preserve"> </w:t>
+        <w:t>Foldery: tworzenie, usuwanie, zmiana nazwy, przechowywanie kolejności ustalonej przez użytkownika.</w:t>
+      </w:r>
+      <w:bookmarkStart w:id="4" w:name="_GoBack"/>
+      <w:bookmarkEnd w:id="4"/>
+    </w:p>
+    <w:p>
+      <w:pPr>
+        <w:pStyle w:val="ListParagraph"/>
+        <w:numPr>
+          <w:ilvl w:val="0"/>
+          <w:numId w:val="43"/>
+        </w:numPr>
+        <w:spacing w:line="360" w:lineRule="auto"/>
+        <w:jc w:val="both"/>
+      </w:pPr>
+      <w:proofErr w:type="spellStart"/>
+      <w:r>
+        <w:t>Sybskrybcje</w:t>
+      </w:r>
+      <w:proofErr w:type="spellEnd"/>
+      <w:r>
+        <w:t xml:space="preserve">: dodawanie, usuwanie, odświeżanie </w:t>
+      </w:r>
+      <w:proofErr w:type="spellStart"/>
+      <w:r>
+        <w:t>subskrybcji</w:t>
+      </w:r>
+      <w:proofErr w:type="spellEnd"/>
+      <w:r>
+        <w:t>, zliczanie nieprzeczytanych elementów</w:t>
+      </w:r>
+    </w:p>
+    <w:p>
+      <w:pPr>
+        <w:pStyle w:val="ListParagraph"/>
+        <w:numPr>
+          <w:ilvl w:val="0"/>
+          <w:numId w:val="43"/>
+        </w:numPr>
+        <w:spacing w:line="360" w:lineRule="auto"/>
+        <w:jc w:val="both"/>
+      </w:pPr>
+      <w:r>
+        <w:t>Elementy/Posty (</w:t>
+      </w:r>
+      <w:proofErr w:type="spellStart"/>
+      <w:r>
+        <w:t>Items</w:t>
+      </w:r>
+      <w:proofErr w:type="spellEnd"/>
+      <w:r>
+        <w:t>): identyfikacja postów po id, zwracanie zawartości postów, zaznaczanie wszystkich postów jako przeczytane, odświeżanie</w:t>
       </w:r>
     </w:p>
     <w:p>
@@ -2586,9 +3108,12 @@
         <w:spacing w:line="360" w:lineRule="auto"/>
         <w:jc w:val="both"/>
       </w:pPr>
-      <w:bookmarkStart w:id="4" w:name="_Toc295508460"/>
-      <w:r>
-        <w:t>Opis produktów rynkowych</w:t>
+      <w:r>
+        <w:br w:type="column"/>
+      </w:r>
+      <w:bookmarkStart w:id="5" w:name="_Toc295508468"/>
+      <w:r>
+        <w:t>Architektura systemu</w:t>
       </w:r>
       <w:r>
         <w:t xml:space="preserve"> </w:t>
@@ -2597,406 +3122,9 @@
         <w:t xml:space="preserve">- </w:t>
       </w:r>
       <w:r>
-        <w:t>min. 5 stron</w:t>
-      </w:r>
-      <w:bookmarkEnd w:id="4"/>
-    </w:p>
-    <w:p>
-      <w:pPr>
-        <w:pStyle w:val="Heading3"/>
-        <w:numPr>
-          <w:ilvl w:val="1"/>
-          <w:numId w:val="40"/>
-        </w:numPr>
-        <w:spacing w:line="360" w:lineRule="auto"/>
-        <w:jc w:val="both"/>
-      </w:pPr>
-      <w:bookmarkStart w:id="5" w:name="_Toc295508461"/>
-      <w:r>
-        <w:t>Przegląd platform mobilnych</w:t>
+        <w:t>rys. + opis – 1 strona</w:t>
       </w:r>
       <w:bookmarkEnd w:id="5"/>
-    </w:p>
-    <w:p>
-      <w:pPr>
-        <w:pStyle w:val="Heading3"/>
-        <w:numPr>
-          <w:ilvl w:val="2"/>
-          <w:numId w:val="40"/>
-        </w:numPr>
-        <w:spacing w:line="360" w:lineRule="auto"/>
-        <w:jc w:val="both"/>
-      </w:pPr>
-      <w:bookmarkStart w:id="6" w:name="_Toc295508462"/>
-      <w:r>
-        <w:t>Android</w:t>
-      </w:r>
-      <w:bookmarkEnd w:id="6"/>
-    </w:p>
-    <w:p>
-      <w:pPr>
-        <w:spacing w:line="360" w:lineRule="auto"/>
-        <w:jc w:val="both"/>
-      </w:pPr>
-      <w:r>
-        <w:t>java, duża możliwość modyfikacji i dopasowania systemu do indywidualnych potrzeb (insatalowanie launcher’a), posegmentowany rynek – w jednym czasie użytkownicy korzytają z wielu wersji systemu operacyjnego, niewielu użytkowników systematycznie aktualizuje urządzenia (najnowszy Andorid 5.0 Lolipop to zaledwie 5% rynku)</w:t>
-      </w:r>
-    </w:p>
-    <w:p>
-      <w:pPr>
-        <w:spacing w:line="360" w:lineRule="auto"/>
-      </w:pPr>
-    </w:p>
-    <w:p>
-      <w:pPr>
-        <w:pStyle w:val="Heading3"/>
-        <w:numPr>
-          <w:ilvl w:val="2"/>
-          <w:numId w:val="40"/>
-        </w:numPr>
-        <w:spacing w:line="360" w:lineRule="auto"/>
-        <w:jc w:val="both"/>
-      </w:pPr>
-      <w:bookmarkStart w:id="7" w:name="_Toc295508463"/>
-      <w:r>
-        <w:t>WindowsPhone</w:t>
-      </w:r>
-      <w:bookmarkEnd w:id="7"/>
-    </w:p>
-    <w:p>
-      <w:pPr>
-        <w:spacing w:line="360" w:lineRule="auto"/>
-      </w:pPr>
-      <w:r>
-        <w:t>próby przebicia się na rynku urządzeń mobilnuch, system mało elastyczny</w:t>
-      </w:r>
-    </w:p>
-    <w:p>
-      <w:pPr>
-        <w:spacing w:line="360" w:lineRule="auto"/>
-      </w:pPr>
-    </w:p>
-    <w:p>
-      <w:pPr>
-        <w:pStyle w:val="Heading3"/>
-        <w:numPr>
-          <w:ilvl w:val="2"/>
-          <w:numId w:val="40"/>
-        </w:numPr>
-        <w:spacing w:line="360" w:lineRule="auto"/>
-        <w:jc w:val="both"/>
-      </w:pPr>
-      <w:bookmarkStart w:id="8" w:name="_Toc295508464"/>
-      <w:r>
-        <w:t>iOS</w:t>
-      </w:r>
-      <w:bookmarkEnd w:id="8"/>
-      <w:r>
-        <w:t xml:space="preserve"> </w:t>
-      </w:r>
-    </w:p>
-    <w:p>
-      <w:pPr>
-        <w:spacing w:line="360" w:lineRule="auto"/>
-        <w:jc w:val="both"/>
-      </w:pPr>
-      <w:r>
-        <w:t>iOS – dobrze zaprojektowany pod komntem UX, kolejne wersje systemu są szybko instalowane przez użytkowników</w:t>
-      </w:r>
-    </w:p>
-    <w:p>
-      <w:pPr>
-        <w:pStyle w:val="Heading3"/>
-        <w:spacing w:line="360" w:lineRule="auto"/>
-        <w:jc w:val="both"/>
-        <w:rPr>
-          <w:rFonts w:asciiTheme="minorHAnsi" w:eastAsiaTheme="minorEastAsia" w:hAnsiTheme="minorHAnsi" w:cstheme="minorBidi"/>
-          <w:b w:val="0"/>
-          <w:color w:val="auto"/>
-        </w:rPr>
-      </w:pPr>
-      <w:bookmarkStart w:id="9" w:name="_Toc295508465"/>
-      <w:r>
-        <w:rPr>
-          <w:rFonts w:asciiTheme="minorHAnsi" w:eastAsiaTheme="minorEastAsia" w:hAnsiTheme="minorHAnsi" w:cstheme="minorBidi"/>
-          <w:b w:val="0"/>
-          <w:color w:val="auto"/>
-        </w:rPr>
-        <w:t>Czytniki RSS dla iPhone  – istniejące rozwiązania</w:t>
-      </w:r>
-      <w:bookmarkEnd w:id="9"/>
-    </w:p>
-    <w:p>
-      <w:pPr>
-        <w:spacing w:line="360" w:lineRule="auto"/>
-      </w:pPr>
-      <w:r>
-        <w:t>http://www.imore.com/best-news-rss-apps-ipad</w:t>
-      </w:r>
-    </w:p>
-    <w:p>
-      <w:pPr>
-        <w:spacing w:line="360" w:lineRule="auto"/>
-        <w:jc w:val="both"/>
-      </w:pPr>
-    </w:p>
-    <w:p>
-      <w:pPr>
-        <w:spacing w:line="360" w:lineRule="auto"/>
-        <w:jc w:val="both"/>
-      </w:pPr>
-    </w:p>
-    <w:p>
-      <w:pPr>
-        <w:spacing w:line="360" w:lineRule="auto"/>
-        <w:jc w:val="both"/>
-      </w:pPr>
-      <w:r>
-        <w:rPr>
-          <w:color w:val="943634" w:themeColor="accent2" w:themeShade="BF"/>
-        </w:rPr>
-        <w:t>W tym projekcie zostanie powstanie aplikacja na smartfony z systemem operacyjnym iOS. Wybranym językiem programowania jest objective – C. Jest</w:t>
-      </w:r>
-      <w:r>
-        <w:t xml:space="preserve"> to </w:t>
-      </w:r>
-      <w:r>
-        <w:t>rozszerzenie języka C o możliwości obiektowe, wzorowane na Smalltalku.</w:t>
-      </w:r>
-      <w:r>
-        <w:t xml:space="preserve"> Do tworzenia aplikacji na urządzenia mobilne przeznaczony jest framework Cocoa Touch. Drugim językiem jest Swift, zaproponowany przez Apple Inc. w 2014 roku. Według twórców Swift ma cechować się zmniejszoną podatnością z niepoprawnego użycia języka </w:t>
-      </w:r>
-      <w:r>
-        <w:t>i uwspółcześnioną składnią.</w:t>
-      </w:r>
-      <w:r>
-        <w:t xml:space="preserve"> Istnieje możliwość tworzenia aplikcji w obu językach (rozbudowa aplikacji napisanej w objective-C o moduły napisane w Swift).</w:t>
-      </w:r>
-    </w:p>
-    <w:p>
-      <w:pPr>
-        <w:pStyle w:val="Heading3"/>
-        <w:spacing w:line="360" w:lineRule="auto"/>
-        <w:ind w:left="792"/>
-        <w:jc w:val="both"/>
-      </w:pPr>
-    </w:p>
-    <w:p>
-      <w:pPr>
-        <w:pStyle w:val="Heading3"/>
-        <w:numPr>
-          <w:ilvl w:val="1"/>
-          <w:numId w:val="40"/>
-        </w:numPr>
-        <w:spacing w:line="360" w:lineRule="auto"/>
-        <w:jc w:val="both"/>
-      </w:pPr>
-      <w:bookmarkStart w:id="10" w:name="_Toc295508466"/>
-      <w:r>
-        <w:t>Część serwerowa</w:t>
-      </w:r>
-      <w:bookmarkEnd w:id="10"/>
-    </w:p>
-    <w:p>
-      <w:pPr>
-        <w:spacing w:line="360" w:lineRule="auto"/>
-        <w:ind w:firstLine="360"/>
-        <w:jc w:val="both"/>
-      </w:pPr>
-      <w:r>
-        <w:t>Technologie serwerowe</w:t>
-      </w:r>
-    </w:p>
-    <w:p>
-      <w:pPr>
-        <w:pStyle w:val="ListParagraph"/>
-        <w:numPr>
-          <w:ilvl w:val="0"/>
-          <w:numId w:val="20"/>
-        </w:numPr>
-        <w:spacing w:line="360" w:lineRule="auto"/>
-        <w:jc w:val="both"/>
-      </w:pPr>
-      <w:r>
-        <w:t>JEE (Java Enterprise Edition)</w:t>
-      </w:r>
-    </w:p>
-    <w:p>
-      <w:pPr>
-        <w:pStyle w:val="ListParagraph"/>
-        <w:numPr>
-          <w:ilvl w:val="0"/>
-          <w:numId w:val="20"/>
-        </w:numPr>
-        <w:spacing w:line="360" w:lineRule="auto"/>
-        <w:jc w:val="both"/>
-      </w:pPr>
-      <w:r>
-        <w:t>JEE / Spring (Spring Framework)</w:t>
-      </w:r>
-    </w:p>
-    <w:p>
-      <w:pPr>
-        <w:pStyle w:val="ListParagraph"/>
-        <w:numPr>
-          <w:ilvl w:val="0"/>
-          <w:numId w:val="20"/>
-        </w:numPr>
-        <w:spacing w:line="360" w:lineRule="auto"/>
-        <w:jc w:val="both"/>
-      </w:pPr>
-      <w:r>
-        <w:t>PHP</w:t>
-      </w:r>
-    </w:p>
-    <w:p>
-      <w:pPr>
-        <w:pStyle w:val="ListParagraph"/>
-        <w:numPr>
-          <w:ilvl w:val="0"/>
-          <w:numId w:val="20"/>
-        </w:numPr>
-        <w:spacing w:line="360" w:lineRule="auto"/>
-        <w:jc w:val="both"/>
-      </w:pPr>
-      <w:r>
-        <w:t>.NET</w:t>
-      </w:r>
-    </w:p>
-    <w:p>
-      <w:pPr>
-        <w:pStyle w:val="Heading3"/>
-        <w:spacing w:line="360" w:lineRule="auto"/>
-        <w:ind w:left="792"/>
-        <w:jc w:val="both"/>
-      </w:pPr>
-    </w:p>
-    <w:p>
-      <w:pPr>
-        <w:pStyle w:val="Heading3"/>
-        <w:numPr>
-          <w:ilvl w:val="1"/>
-          <w:numId w:val="40"/>
-        </w:numPr>
-        <w:spacing w:line="360" w:lineRule="auto"/>
-        <w:jc w:val="both"/>
-      </w:pPr>
-      <w:bookmarkStart w:id="11" w:name="_Toc295508467"/>
-      <w:r>
-        <w:t>Baza danych</w:t>
-      </w:r>
-      <w:bookmarkEnd w:id="11"/>
-    </w:p>
-    <w:p>
-      <w:pPr>
-        <w:pStyle w:val="ListParagraph"/>
-        <w:numPr>
-          <w:ilvl w:val="0"/>
-          <w:numId w:val="19"/>
-        </w:numPr>
-        <w:spacing w:line="360" w:lineRule="auto"/>
-        <w:jc w:val="both"/>
-      </w:pPr>
-      <w:r>
-        <w:t>Postgress</w:t>
-      </w:r>
-    </w:p>
-    <w:p>
-      <w:pPr>
-        <w:pStyle w:val="ListParagraph"/>
-        <w:numPr>
-          <w:ilvl w:val="0"/>
-          <w:numId w:val="19"/>
-        </w:numPr>
-        <w:spacing w:line="360" w:lineRule="auto"/>
-        <w:jc w:val="both"/>
-      </w:pPr>
-      <w:r>
-        <w:t>MySql</w:t>
-      </w:r>
-    </w:p>
-    <w:p>
-      <w:pPr>
-        <w:pStyle w:val="ListParagraph"/>
-        <w:numPr>
-          <w:ilvl w:val="0"/>
-          <w:numId w:val="19"/>
-        </w:numPr>
-        <w:spacing w:line="360" w:lineRule="auto"/>
-        <w:jc w:val="both"/>
-      </w:pPr>
-      <w:r>
-        <w:t>Oracle</w:t>
-      </w:r>
-    </w:p>
-    <w:p>
-      <w:pPr>
-        <w:pStyle w:val="ListParagraph"/>
-        <w:numPr>
-          <w:ilvl w:val="0"/>
-          <w:numId w:val="19"/>
-        </w:numPr>
-        <w:spacing w:line="360" w:lineRule="auto"/>
-        <w:jc w:val="both"/>
-      </w:pPr>
-      <w:r>
-        <w:t>MS Sql Server</w:t>
-      </w:r>
-      <w:r>
-        <w:t xml:space="preserve"> (wykluczamy, bo jest to rozwiązanie zamknięte, przeznaczone dla systemu Windows a development będzie prowadzony w środowisko OSX)</w:t>
-      </w:r>
-    </w:p>
-    <w:p>
-      <w:pPr>
-        <w:pStyle w:val="ListParagraph"/>
-        <w:numPr>
-          <w:ilvl w:val="0"/>
-          <w:numId w:val="19"/>
-        </w:numPr>
-        <w:spacing w:line="360" w:lineRule="auto"/>
-        <w:jc w:val="both"/>
-      </w:pPr>
-      <w:r>
-        <w:t>NoSql</w:t>
-      </w:r>
-    </w:p>
-    <w:p>
-      <w:pPr>
-        <w:pStyle w:val="ListParagraph"/>
-        <w:spacing w:line="360" w:lineRule="auto"/>
-        <w:jc w:val="both"/>
-      </w:pPr>
-      <w:r>
-        <w:t xml:space="preserve"> </w:t>
-      </w:r>
-    </w:p>
-    <w:p>
-      <w:pPr>
-        <w:pStyle w:val="Heading3"/>
-        <w:numPr>
-          <w:ilvl w:val="0"/>
-          <w:numId w:val="40"/>
-        </w:numPr>
-        <w:spacing w:line="360" w:lineRule="auto"/>
-        <w:jc w:val="both"/>
-      </w:pPr>
-      <w:r>
-        <w:br w:type="column"/>
-      </w:r>
-      <w:bookmarkStart w:id="12" w:name="_Toc295508468"/>
-      <w:r>
-        <w:t>Architektura systemu</w:t>
-      </w:r>
-      <w:r>
-        <w:t xml:space="preserve"> </w:t>
-      </w:r>
-      <w:r>
-        <w:t xml:space="preserve">- </w:t>
-      </w:r>
-      <w:r>
-        <w:t>rys. + opis – 1 strona</w:t>
-      </w:r>
-      <w:bookmarkEnd w:id="12"/>
     </w:p>
     <w:p>
       <w:pPr>
@@ -3065,7 +3193,7 @@
       <w:r>
         <w:br w:type="column"/>
       </w:r>
-      <w:bookmarkStart w:id="13" w:name="_Toc295508470"/>
+      <w:bookmarkStart w:id="6" w:name="_Toc295508470"/>
       <w:r>
         <w:t>Opis głównych procesów</w:t>
       </w:r>
@@ -3075,7 +3203,7 @@
       <w:r>
         <w:t>- min. 5 stron</w:t>
       </w:r>
-      <w:bookmarkEnd w:id="13"/>
+      <w:bookmarkEnd w:id="6"/>
     </w:p>
     <w:p>
       <w:pPr>
@@ -3087,14 +3215,22 @@
         <w:spacing w:line="360" w:lineRule="auto"/>
         <w:jc w:val="both"/>
       </w:pPr>
-      <w:bookmarkStart w:id="14" w:name="_Toc295508471"/>
+      <w:bookmarkStart w:id="7" w:name="_Toc295508471"/>
       <w:r>
         <w:t>Synchronizacja postó</w:t>
       </w:r>
       <w:r>
-        <w:t>w na mobile’u w ramach aplikacji</w:t>
-      </w:r>
-      <w:bookmarkEnd w:id="14"/>
+        <w:t xml:space="preserve">w na </w:t>
+      </w:r>
+      <w:proofErr w:type="spellStart"/>
+      <w:r>
+        <w:t>mobile’u</w:t>
+      </w:r>
+      <w:proofErr w:type="spellEnd"/>
+      <w:r>
+        <w:t xml:space="preserve"> w ramach aplikacji</w:t>
+      </w:r>
+      <w:bookmarkEnd w:id="7"/>
     </w:p>
     <w:p>
       <w:pPr>
@@ -3106,11 +3242,11 @@
         <w:spacing w:line="360" w:lineRule="auto"/>
         <w:jc w:val="both"/>
       </w:pPr>
-      <w:bookmarkStart w:id="15" w:name="_Toc295508472"/>
+      <w:bookmarkStart w:id="8" w:name="_Toc295508472"/>
       <w:r>
         <w:t>Synchronizacja danych użytkownika z serwerem</w:t>
       </w:r>
-      <w:bookmarkEnd w:id="15"/>
+      <w:bookmarkEnd w:id="8"/>
       <w:r>
         <w:t xml:space="preserve"> </w:t>
       </w:r>
@@ -3133,11 +3269,16 @@
       <w:r>
         <w:br w:type="column"/>
       </w:r>
-      <w:bookmarkStart w:id="16" w:name="_Toc295508473"/>
-      <w:r>
-        <w:t>Wymagania funkcjonalne i pozafunkcjonalne</w:t>
-      </w:r>
-      <w:bookmarkEnd w:id="16"/>
+      <w:bookmarkStart w:id="9" w:name="_Toc295508473"/>
+      <w:r>
+        <w:t xml:space="preserve">Wymagania funkcjonalne i </w:t>
+      </w:r>
+      <w:proofErr w:type="spellStart"/>
+      <w:r>
+        <w:t>pozafunkcjonalne</w:t>
+      </w:r>
+      <w:bookmarkEnd w:id="9"/>
+      <w:proofErr w:type="spellEnd"/>
     </w:p>
     <w:p>
       <w:pPr>
@@ -3149,11 +3290,11 @@
         <w:spacing w:line="360" w:lineRule="auto"/>
         <w:jc w:val="both"/>
       </w:pPr>
-      <w:bookmarkStart w:id="17" w:name="_Toc295508474"/>
+      <w:bookmarkStart w:id="10" w:name="_Toc295508474"/>
       <w:r>
         <w:t>Wymagania funkcjonalne</w:t>
       </w:r>
-      <w:bookmarkEnd w:id="17"/>
+      <w:bookmarkEnd w:id="10"/>
       <w:r>
         <w:t xml:space="preserve"> </w:t>
       </w:r>
@@ -3310,10 +3451,23 @@
         <w:t>u</w:t>
       </w:r>
       <w:r>
-        <w:t>dostępnianie posta</w:t>
-      </w:r>
-      <w:r>
-        <w:t xml:space="preserve"> (e-mail, SMS, serwisy społecznościowe)</w:t>
+        <w:t xml:space="preserve">dostępnianie </w:t>
+      </w:r>
+      <w:proofErr w:type="spellStart"/>
+      <w:r>
+        <w:t>posta</w:t>
+      </w:r>
+      <w:proofErr w:type="spellEnd"/>
+      <w:r>
+        <w:t xml:space="preserve"> (e-mail, SMS, serwisy </w:t>
+      </w:r>
+      <w:proofErr w:type="spellStart"/>
+      <w:r>
+        <w:t>społecznościowe</w:t>
+      </w:r>
+      <w:proofErr w:type="spellEnd"/>
+      <w:r>
+        <w:t>)</w:t>
       </w:r>
     </w:p>
     <w:p>
@@ -3327,8 +3481,13 @@
         <w:jc w:val="both"/>
       </w:pPr>
       <w:r>
-        <w:t>wyświetlanie treści pojedynczego posta</w:t>
-      </w:r>
+        <w:t xml:space="preserve">wyświetlanie treści pojedynczego </w:t>
+      </w:r>
+      <w:proofErr w:type="spellStart"/>
+      <w:r>
+        <w:t>posta</w:t>
+      </w:r>
+      <w:proofErr w:type="spellEnd"/>
     </w:p>
     <w:p>
       <w:pPr>
@@ -3357,8 +3516,13 @@
         <w:t>- Synchronizacja danych</w:t>
       </w:r>
       <w:r>
-        <w:t xml:space="preserve"> z backendem</w:t>
-      </w:r>
+        <w:t xml:space="preserve"> z </w:t>
+      </w:r>
+      <w:proofErr w:type="spellStart"/>
+      <w:r>
+        <w:t>backendem</w:t>
+      </w:r>
+      <w:proofErr w:type="spellEnd"/>
     </w:p>
     <w:p>
       <w:pPr>
@@ -3411,14 +3575,19 @@
         <w:spacing w:line="360" w:lineRule="auto"/>
         <w:jc w:val="both"/>
       </w:pPr>
-      <w:bookmarkStart w:id="18" w:name="_Toc295508475"/>
-      <w:r>
-        <w:t>Wymagania pozafunkcjonaln</w:t>
+      <w:bookmarkStart w:id="11" w:name="_Toc295508475"/>
+      <w:r>
+        <w:t xml:space="preserve">Wymagania </w:t>
+      </w:r>
+      <w:proofErr w:type="spellStart"/>
+      <w:r>
+        <w:t>pozafunkcjonaln</w:t>
       </w:r>
       <w:r>
         <w:t>e</w:t>
       </w:r>
-      <w:bookmarkEnd w:id="18"/>
+      <w:bookmarkEnd w:id="11"/>
+      <w:proofErr w:type="spellEnd"/>
     </w:p>
     <w:p>
       <w:pPr>
@@ -3431,7 +3600,23 @@
         <w:jc w:val="both"/>
       </w:pPr>
       <w:r>
-        <w:t>Zgodność - Aplikacja mobilna powinna działać na smartfonach  z systemem operacyjnym iOS w wersji 8.0 i wyższej.</w:t>
+        <w:t xml:space="preserve">Zgodność - Aplikacja mobilna powinna działać na </w:t>
+      </w:r>
+      <w:proofErr w:type="spellStart"/>
+      <w:r>
+        <w:t>smartfonach</w:t>
+      </w:r>
+      <w:proofErr w:type="spellEnd"/>
+      <w:r>
+        <w:t xml:space="preserve">  z systemem operacyjnym </w:t>
+      </w:r>
+      <w:proofErr w:type="spellStart"/>
+      <w:r>
+        <w:t>iOS</w:t>
+      </w:r>
+      <w:proofErr w:type="spellEnd"/>
+      <w:r>
+        <w:t xml:space="preserve"> w wersji 8.0 i wyższej.</w:t>
       </w:r>
     </w:p>
     <w:p>
@@ -3468,10 +3653,18 @@
         <w:t>Zape</w:t>
       </w:r>
       <w:r>
-        <w:t>wnienie działania w trybie offli</w:t>
-      </w:r>
-      <w:r>
-        <w:t xml:space="preserve">ne - brak połączenia z </w:t>
+        <w:t xml:space="preserve">wnienie działania w trybie </w:t>
+      </w:r>
+      <w:proofErr w:type="spellStart"/>
+      <w:r>
+        <w:t>offli</w:t>
+      </w:r>
+      <w:r>
+        <w:t>ne</w:t>
+      </w:r>
+      <w:proofErr w:type="spellEnd"/>
+      <w:r>
+        <w:t xml:space="preserve"> - brak połączenia z </w:t>
       </w:r>
       <w:r>
         <w:t>I</w:t>
@@ -3494,8 +3687,13 @@
         <w:t>Dostępność i niezawodność</w:t>
       </w:r>
       <w:r>
-        <w:t xml:space="preserve"> synchronizacji z backendem</w:t>
-      </w:r>
+        <w:t xml:space="preserve"> synchronizacji z </w:t>
+      </w:r>
+      <w:proofErr w:type="spellStart"/>
+      <w:r>
+        <w:t>backendem</w:t>
+      </w:r>
+      <w:proofErr w:type="spellEnd"/>
       <w:r>
         <w:t xml:space="preserve"> – np. 24/7 z maksymalnym czasem niedostępności 4h/30 dni roboczych (dotyczy synchr</w:t>
       </w:r>
@@ -3560,7 +3758,31 @@
         <w:t>a</w:t>
       </w:r>
       <w:r>
-        <w:t>na w taki sposób, żeby możliwe było jej  późniejsze przystosowanie do innych urządzeń niż smartfony typu iPhone (iPad, iPod)</w:t>
+        <w:t xml:space="preserve">na w taki sposób, żeby możliwe było jej  późniejsze przystosowanie do innych urządzeń niż </w:t>
+      </w:r>
+      <w:proofErr w:type="spellStart"/>
+      <w:r>
+        <w:t>smartfony</w:t>
+      </w:r>
+      <w:proofErr w:type="spellEnd"/>
+      <w:r>
+        <w:t xml:space="preserve"> typu </w:t>
+      </w:r>
+      <w:proofErr w:type="spellStart"/>
+      <w:r>
+        <w:t>iPhone</w:t>
+      </w:r>
+      <w:proofErr w:type="spellEnd"/>
+      <w:r>
+        <w:t xml:space="preserve"> (</w:t>
+      </w:r>
+      <w:proofErr w:type="spellStart"/>
+      <w:r>
+        <w:t>iPad</w:t>
+      </w:r>
+      <w:proofErr w:type="spellEnd"/>
+      <w:r>
+        <w:t>, iPod)</w:t>
       </w:r>
       <w:r>
         <w:t>.</w:t>
@@ -3601,14 +3823,14 @@
       <w:r>
         <w:br w:type="column"/>
       </w:r>
-      <w:bookmarkStart w:id="19" w:name="_Toc295508476"/>
+      <w:bookmarkStart w:id="12" w:name="_Toc295508476"/>
       <w:r>
         <w:t xml:space="preserve">Analiza </w:t>
       </w:r>
       <w:r>
         <w:t>- wybrany diagram</w:t>
       </w:r>
-      <w:bookmarkEnd w:id="19"/>
+      <w:bookmarkEnd w:id="12"/>
     </w:p>
     <w:p>
       <w:pPr>
@@ -3705,7 +3927,23 @@
         <w:jc w:val="both"/>
       </w:pPr>
       <w:r>
-        <w:t>Możliwy sposób zaprezentowania wymagań w postaci przypadków użycia (use cases). Przypadku użycia stanowią podstawę</w:t>
+        <w:t>Możliwy sposób zaprezentowania wymagań w postaci przypadków użycia (</w:t>
+      </w:r>
+      <w:proofErr w:type="spellStart"/>
+      <w:r>
+        <w:t>use</w:t>
+      </w:r>
+      <w:proofErr w:type="spellEnd"/>
+      <w:r>
+        <w:t xml:space="preserve"> </w:t>
+      </w:r>
+      <w:proofErr w:type="spellStart"/>
+      <w:r>
+        <w:t>cases</w:t>
+      </w:r>
+      <w:proofErr w:type="spellEnd"/>
+      <w:r>
+        <w:t>). Przypadku użycia stanowią podstawę</w:t>
       </w:r>
       <w:r>
         <w:t xml:space="preserve"> do testowania głównych funkcji aplikacji mobilnej.</w:t>
@@ -3830,8 +4068,13 @@
               <w:t xml:space="preserve">Aplikacja </w:t>
             </w:r>
             <w:r>
-              <w:t>wyświetla listę URLi</w:t>
-            </w:r>
+              <w:t xml:space="preserve">wyświetla listę </w:t>
+            </w:r>
+            <w:proofErr w:type="spellStart"/>
+            <w:r>
+              <w:t>URLi</w:t>
+            </w:r>
+            <w:proofErr w:type="spellEnd"/>
           </w:p>
           <w:p>
             <w:pPr>
@@ -4051,7 +4294,14 @@
               <w:rPr>
                 <w:b/>
               </w:rPr>
-              <w:t>Wyświetlenie szczegółów p</w:t>
+              <w:t xml:space="preserve">Wyświetlenie szczegółów </w:t>
+            </w:r>
+            <w:proofErr w:type="spellStart"/>
+            <w:r>
+              <w:rPr>
+                <w:b/>
+              </w:rPr>
+              <w:t>p</w:t>
             </w:r>
             <w:r>
               <w:rPr>
@@ -4059,6 +4309,7 @@
               </w:rPr>
               <w:t>osta</w:t>
             </w:r>
+            <w:proofErr w:type="spellEnd"/>
           </w:p>
           <w:p>
             <w:pPr>
@@ -4131,8 +4382,13 @@
               <w:t>ó</w:t>
             </w:r>
             <w:r>
-              <w:t>w posta</w:t>
-            </w:r>
+              <w:t xml:space="preserve">w </w:t>
+            </w:r>
+            <w:proofErr w:type="spellStart"/>
+            <w:r>
+              <w:t>posta</w:t>
+            </w:r>
+            <w:proofErr w:type="spellEnd"/>
           </w:p>
           <w:p>
             <w:pPr>
@@ -4162,7 +4418,23 @@
               <w:t xml:space="preserve">3.A. </w:t>
             </w:r>
             <w:r>
-              <w:t>Aplikacja wyświetla popup informujący o problemie z pobraniem danych (brak internetu, niepoprawny URL)</w:t>
+              <w:t xml:space="preserve">Aplikacja wyświetla </w:t>
+            </w:r>
+            <w:proofErr w:type="spellStart"/>
+            <w:r>
+              <w:t>popup</w:t>
+            </w:r>
+            <w:proofErr w:type="spellEnd"/>
+            <w:r>
+              <w:t xml:space="preserve"> informujący o problemie z pobraniem danych (brak </w:t>
+            </w:r>
+            <w:proofErr w:type="spellStart"/>
+            <w:r>
+              <w:t>internetu</w:t>
+            </w:r>
+            <w:proofErr w:type="spellEnd"/>
+            <w:r>
+              <w:t>, niepoprawny URL)</w:t>
             </w:r>
           </w:p>
           <w:p>
@@ -4187,7 +4459,15 @@
               <w:jc w:val="both"/>
             </w:pPr>
             <w:r>
-              <w:t>3.B. Aplikacja wyświetla popup informujący o prob</w:t>
+              <w:t xml:space="preserve">3.B. Aplikacja wyświetla </w:t>
+            </w:r>
+            <w:proofErr w:type="spellStart"/>
+            <w:r>
+              <w:t>popup</w:t>
+            </w:r>
+            <w:proofErr w:type="spellEnd"/>
+            <w:r>
+              <w:t xml:space="preserve"> informujący o prob</w:t>
             </w:r>
             <w:r>
               <w:t>lemie z pobraniem danych (brak I</w:t>
@@ -4207,7 +4487,15 @@
               </w:rPr>
             </w:pPr>
             <w:r>
-              <w:t>3.A.1. Aplikacja pozwala użytkownikowi zamknąć popup (przejdź do 1)</w:t>
+              <w:t xml:space="preserve">3.A.1. Aplikacja pozwala użytkownikowi zamknąć </w:t>
+            </w:r>
+            <w:proofErr w:type="spellStart"/>
+            <w:r>
+              <w:t>popup</w:t>
+            </w:r>
+            <w:proofErr w:type="spellEnd"/>
+            <w:r>
+              <w:t xml:space="preserve"> (przejdź do 1)</w:t>
             </w:r>
           </w:p>
         </w:tc>
@@ -4255,12 +4543,14 @@
               </w:rPr>
               <w:t xml:space="preserve"> </w:t>
             </w:r>
+            <w:proofErr w:type="spellStart"/>
             <w:r>
               <w:rPr>
                 <w:b/>
               </w:rPr>
               <w:t>posta</w:t>
             </w:r>
+            <w:proofErr w:type="spellEnd"/>
             <w:r>
               <w:rPr>
                 <w:b/>
@@ -4536,8 +4826,13 @@
               <w:jc w:val="both"/>
             </w:pPr>
             <w:r>
-              <w:t>Aplikacja wyświetla ekran szczegółów posta</w:t>
-            </w:r>
+              <w:t xml:space="preserve">Aplikacja wyświetla ekran szczegółów </w:t>
+            </w:r>
+            <w:proofErr w:type="spellStart"/>
+            <w:r>
+              <w:t>posta</w:t>
+            </w:r>
+            <w:proofErr w:type="spellEnd"/>
           </w:p>
           <w:p>
             <w:pPr>
@@ -4564,7 +4859,15 @@
               <w:jc w:val="both"/>
             </w:pPr>
             <w:r>
-              <w:t>Aplikacja oznacza wyświetlony przed chwilą posta jako przeczytany (posty przeczytanie i nieprzeczytane na liście postów różnią się od siebie</w:t>
+              <w:t xml:space="preserve">Aplikacja oznacza wyświetlony przed chwilą </w:t>
+            </w:r>
+            <w:proofErr w:type="spellStart"/>
+            <w:r>
+              <w:t>posta</w:t>
+            </w:r>
+            <w:proofErr w:type="spellEnd"/>
+            <w:r>
+              <w:t xml:space="preserve"> jako przeczytany (posty przeczytanie i nieprzeczytane na liście postów różnią się od siebie</w:t>
             </w:r>
           </w:p>
         </w:tc>
@@ -4848,7 +5151,15 @@
               <w:t xml:space="preserve">Użytkownik </w:t>
             </w:r>
             <w:r>
-              <w:t>wykonuje gest „pul to refresh”</w:t>
+              <w:t xml:space="preserve">wykonuje gest „pul to </w:t>
+            </w:r>
+            <w:proofErr w:type="spellStart"/>
+            <w:r>
+              <w:t>refresh</w:t>
+            </w:r>
+            <w:proofErr w:type="spellEnd"/>
+            <w:r>
+              <w:t>”</w:t>
             </w:r>
           </w:p>
           <w:p>
@@ -4899,7 +5210,15 @@
               <w:jc w:val="both"/>
             </w:pPr>
             <w:r>
-              <w:t>3.A.1 Użytkownik potwierdza przeczytanie informacji (np. guzik OK na popupie)</w:t>
+              <w:t xml:space="preserve">3.A.1 Użytkownik potwierdza przeczytanie informacji (np. guzik OK na </w:t>
+            </w:r>
+            <w:proofErr w:type="spellStart"/>
+            <w:r>
+              <w:t>popupie</w:t>
+            </w:r>
+            <w:proofErr w:type="spellEnd"/>
+            <w:r>
+              <w:t>)</w:t>
             </w:r>
           </w:p>
           <w:p>
@@ -4943,7 +5262,7 @@
       <w:r>
         <w:br w:type="column"/>
       </w:r>
-      <w:bookmarkStart w:id="20" w:name="_Toc295508477"/>
+      <w:bookmarkStart w:id="13" w:name="_Toc295508477"/>
       <w:r>
         <w:t>Interfejs użytkownika</w:t>
       </w:r>
@@ -4956,7 +5275,7 @@
       <w:r>
         <w:t>- spis treści</w:t>
       </w:r>
-      <w:bookmarkEnd w:id="20"/>
+      <w:bookmarkEnd w:id="13"/>
     </w:p>
     <w:p>
       <w:pPr>
@@ -4981,8 +5300,21 @@
         </w:numPr>
         <w:spacing w:line="360" w:lineRule="auto"/>
       </w:pPr>
-      <w:r>
-        <w:t>Splash screen z logiem aplikacji</w:t>
+      <w:proofErr w:type="spellStart"/>
+      <w:r>
+        <w:t>Splash</w:t>
+      </w:r>
+      <w:proofErr w:type="spellEnd"/>
+      <w:r>
+        <w:t xml:space="preserve"> </w:t>
+      </w:r>
+      <w:proofErr w:type="spellStart"/>
+      <w:r>
+        <w:t>screen</w:t>
+      </w:r>
+      <w:proofErr w:type="spellEnd"/>
+      <w:r>
+        <w:t xml:space="preserve"> z logiem aplikacji</w:t>
       </w:r>
     </w:p>
     <w:p>
@@ -5093,8 +5425,13 @@
         <w:spacing w:line="360" w:lineRule="auto"/>
         <w:jc w:val="both"/>
       </w:pPr>
-      <w:r>
-        <w:t xml:space="preserve">Popupy  </w:t>
+      <w:proofErr w:type="spellStart"/>
+      <w:r>
+        <w:t>Popupy</w:t>
+      </w:r>
+      <w:proofErr w:type="spellEnd"/>
+      <w:r>
+        <w:t xml:space="preserve">  </w:t>
       </w:r>
     </w:p>
     <w:p>
@@ -5106,8 +5443,13 @@
         </w:numPr>
         <w:spacing w:line="360" w:lineRule="auto"/>
       </w:pPr>
-      <w:r>
-        <w:t>Popup – brak obserwowanych kanałów RSS</w:t>
+      <w:proofErr w:type="spellStart"/>
+      <w:r>
+        <w:t>Popup</w:t>
+      </w:r>
+      <w:proofErr w:type="spellEnd"/>
+      <w:r>
+        <w:t xml:space="preserve"> – brak obserwowanych kanałów RSS</w:t>
       </w:r>
     </w:p>
     <w:p>
@@ -5119,8 +5461,13 @@
         </w:numPr>
         <w:spacing w:line="360" w:lineRule="auto"/>
       </w:pPr>
-      <w:r>
-        <w:t>Popup – problem w czasie pobierania danych z sieci</w:t>
+      <w:proofErr w:type="spellStart"/>
+      <w:r>
+        <w:t>Popup</w:t>
+      </w:r>
+      <w:proofErr w:type="spellEnd"/>
+      <w:r>
+        <w:t xml:space="preserve"> – problem w czasie pobierania danych z sieci</w:t>
       </w:r>
     </w:p>
     <w:p>
@@ -5132,8 +5479,13 @@
         </w:numPr>
         <w:spacing w:line="360" w:lineRule="auto"/>
       </w:pPr>
-      <w:r>
-        <w:t>Popup – brak Internetu</w:t>
+      <w:proofErr w:type="spellStart"/>
+      <w:r>
+        <w:t>Popup</w:t>
+      </w:r>
+      <w:proofErr w:type="spellEnd"/>
+      <w:r>
+        <w:t xml:space="preserve"> – brak Internetu</w:t>
       </w:r>
     </w:p>
     <w:p>
@@ -5145,8 +5497,13 @@
         </w:numPr>
         <w:spacing w:line="360" w:lineRule="auto"/>
       </w:pPr>
-      <w:r>
-        <w:t>Popup – informacja o próbie powtórnego dodania tego samego kanału RSS do obserwowanych</w:t>
+      <w:proofErr w:type="spellStart"/>
+      <w:r>
+        <w:t>Popup</w:t>
+      </w:r>
+      <w:proofErr w:type="spellEnd"/>
+      <w:r>
+        <w:t xml:space="preserve"> – informacja o próbie powtórnego dodania tego samego kanału RSS do obserwowanych</w:t>
       </w:r>
     </w:p>
     <w:p>
@@ -5158,9 +5515,19 @@
         </w:numPr>
         <w:spacing w:line="360" w:lineRule="auto"/>
       </w:pPr>
-      <w:r>
-        <w:t>Popup – udostępnianie postu prze e-mail, SMS, wybrane portale społecznościowe</w:t>
-      </w:r>
+      <w:proofErr w:type="spellStart"/>
+      <w:r>
+        <w:t>Popup</w:t>
+      </w:r>
+      <w:proofErr w:type="spellEnd"/>
+      <w:r>
+        <w:t xml:space="preserve"> – udostępnianie postu prze e-mail, SMS, wybrane portale </w:t>
+      </w:r>
+      <w:proofErr w:type="spellStart"/>
+      <w:r>
+        <w:t>społecznościowe</w:t>
+      </w:r>
+      <w:proofErr w:type="spellEnd"/>
     </w:p>
     <w:p>
       <w:pPr>
@@ -5253,11 +5620,11 @@
         <w:spacing w:line="360" w:lineRule="auto"/>
         <w:jc w:val="both"/>
       </w:pPr>
-      <w:bookmarkStart w:id="21" w:name="_Toc295508478"/>
+      <w:bookmarkStart w:id="14" w:name="_Toc295508478"/>
       <w:r>
         <w:t>Makieta</w:t>
       </w:r>
-      <w:bookmarkEnd w:id="21"/>
+      <w:bookmarkEnd w:id="14"/>
       <w:r>
         <w:t xml:space="preserve"> </w:t>
       </w:r>
@@ -5275,11 +5642,21 @@
       <w:r>
         <w:t xml:space="preserve">jąca ekrany aplikacji mobilnej. Dzięki wykorzystaniu narzędzia </w:t>
       </w:r>
+      <w:proofErr w:type="spellStart"/>
       <w:r>
         <w:t>NinjaMock</w:t>
       </w:r>
-      <w:r>
-        <w:t xml:space="preserve"> makieta jest „klikalna” i obrazuje przepływ nawigacji w aplikacji.</w:t>
+      <w:proofErr w:type="spellEnd"/>
+      <w:r>
+        <w:t xml:space="preserve"> makieta jest „</w:t>
+      </w:r>
+      <w:proofErr w:type="spellStart"/>
+      <w:r>
+        <w:t>klikalna</w:t>
+      </w:r>
+      <w:proofErr w:type="spellEnd"/>
+      <w:r>
+        <w:t>” i obrazuje przepływ nawigacji w aplikacji.</w:t>
       </w:r>
       <w:r>
         <w:t xml:space="preserve"> </w:t>
@@ -5306,7 +5683,15 @@
         <w:spacing w:line="360" w:lineRule="auto"/>
       </w:pPr>
       <w:r>
-        <w:t>Aplikacja posiada nawigację poziomą: użytkownik przechodzi do wybranego ekranu wybierając ikonę z menu dolnego (tab bar).</w:t>
+        <w:t>Aplikacja posiada nawigację poziomą: użytkownik przechodzi do wybranego ekranu wybierając ikonę z menu dolnego (</w:t>
+      </w:r>
+      <w:proofErr w:type="spellStart"/>
+      <w:r>
+        <w:t>tab</w:t>
+      </w:r>
+      <w:proofErr w:type="spellEnd"/>
+      <w:r>
+        <w:t xml:space="preserve"> bar).</w:t>
       </w:r>
     </w:p>
     <w:p>
@@ -5327,11 +5712,11 @@
       <w:r>
         <w:br w:type="column"/>
       </w:r>
-      <w:bookmarkStart w:id="22" w:name="_Toc295508479"/>
+      <w:bookmarkStart w:id="15" w:name="_Toc295508479"/>
       <w:r>
         <w:t>Wybrane ekrany aplikacji</w:t>
       </w:r>
-      <w:bookmarkEnd w:id="22"/>
+      <w:bookmarkEnd w:id="15"/>
     </w:p>
     <w:p>
       <w:pPr>
@@ -5361,7 +5746,23 @@
         <w:spacing w:line="360" w:lineRule="auto"/>
       </w:pPr>
       <w:r>
-        <w:t>Ekran pojawia się po wybraniu pierwszej ikony z tab bara (ikona książki).</w:t>
+        <w:t xml:space="preserve">Ekran pojawia się po wybraniu pierwszej ikony z </w:t>
+      </w:r>
+      <w:proofErr w:type="spellStart"/>
+      <w:r>
+        <w:t>tab</w:t>
+      </w:r>
+      <w:proofErr w:type="spellEnd"/>
+      <w:r>
+        <w:t xml:space="preserve"> </w:t>
+      </w:r>
+      <w:proofErr w:type="spellStart"/>
+      <w:r>
+        <w:t>bara</w:t>
+      </w:r>
+      <w:proofErr w:type="spellEnd"/>
+      <w:r>
+        <w:t xml:space="preserve"> (ikona książki).</w:t>
       </w:r>
     </w:p>
     <w:p>
@@ -5377,7 +5778,15 @@
         <w:spacing w:line="360" w:lineRule="auto"/>
       </w:pPr>
       <w:r>
-        <w:t>Widok pojedynczego posta zawiera:</w:t>
+        <w:t xml:space="preserve">Widok pojedynczego </w:t>
+      </w:r>
+      <w:proofErr w:type="spellStart"/>
+      <w:r>
+        <w:t>posta</w:t>
+      </w:r>
+      <w:proofErr w:type="spellEnd"/>
+      <w:r>
+        <w:t xml:space="preserve"> zawiera:</w:t>
       </w:r>
     </w:p>
     <w:p>
@@ -5403,8 +5812,13 @@
         <w:spacing w:line="360" w:lineRule="auto"/>
       </w:pPr>
       <w:r>
-        <w:t>tytuł posta</w:t>
-      </w:r>
+        <w:t xml:space="preserve">tytuł </w:t>
+      </w:r>
+      <w:proofErr w:type="spellStart"/>
+      <w:r>
+        <w:t>posta</w:t>
+      </w:r>
+      <w:proofErr w:type="spellEnd"/>
     </w:p>
     <w:p>
       <w:pPr>
@@ -5442,15 +5856,31 @@
         <w:spacing w:line="360" w:lineRule="auto"/>
       </w:pPr>
       <w:r>
-        <w:t>ikonę pokazująca, czy post został dodany do „Ulubionych” (na makiecie: szare/czarne kółko w prawy dolnym rogu posta).</w:t>
-      </w:r>
-    </w:p>
-    <w:p>
-      <w:pPr>
-        <w:spacing w:line="360" w:lineRule="auto"/>
-      </w:pPr>
-      <w:r>
-        <w:t>Wybranie posta z listy powoduje wyświetlenie ekranu z widokiem szczegółów.</w:t>
+        <w:t xml:space="preserve">ikonę pokazująca, czy post został dodany do „Ulubionych” (na makiecie: szare/czarne kółko w prawy dolnym rogu </w:t>
+      </w:r>
+      <w:proofErr w:type="spellStart"/>
+      <w:r>
+        <w:t>posta</w:t>
+      </w:r>
+      <w:proofErr w:type="spellEnd"/>
+      <w:r>
+        <w:t>).</w:t>
+      </w:r>
+    </w:p>
+    <w:p>
+      <w:pPr>
+        <w:spacing w:line="360" w:lineRule="auto"/>
+      </w:pPr>
+      <w:r>
+        <w:t xml:space="preserve">Wybranie </w:t>
+      </w:r>
+      <w:proofErr w:type="spellStart"/>
+      <w:r>
+        <w:t>posta</w:t>
+      </w:r>
+      <w:proofErr w:type="spellEnd"/>
+      <w:r>
+        <w:t xml:space="preserve"> z listy powoduje wyświetlenie ekranu z widokiem szczegółów.</w:t>
       </w:r>
     </w:p>
     <w:p>
@@ -5549,7 +5979,23 @@
         <w:spacing w:line="360" w:lineRule="auto"/>
       </w:pPr>
       <w:r>
-        <w:t>Ekran zawiera treść posta osadzoną w kontrolce WebView. Górna belka nawigacyjna zawiera guziki pozwalające na:</w:t>
+        <w:t xml:space="preserve">Ekran zawiera treść </w:t>
+      </w:r>
+      <w:proofErr w:type="spellStart"/>
+      <w:r>
+        <w:t>posta</w:t>
+      </w:r>
+      <w:proofErr w:type="spellEnd"/>
+      <w:r>
+        <w:t xml:space="preserve"> osadzoną w kontrolce </w:t>
+      </w:r>
+      <w:proofErr w:type="spellStart"/>
+      <w:r>
+        <w:t>WebView</w:t>
+      </w:r>
+      <w:proofErr w:type="spellEnd"/>
+      <w:r>
+        <w:t>. Górna belka nawigacyjna zawiera guziki pozwalające na:</w:t>
       </w:r>
     </w:p>
     <w:p>
@@ -5575,7 +6021,15 @@
         <w:spacing w:line="360" w:lineRule="auto"/>
       </w:pPr>
       <w:r>
-        <w:t>dodanie posta di kategorii „Ulubione” (na makiecie: ikona gwiazdki)</w:t>
+        <w:t xml:space="preserve">dodanie </w:t>
+      </w:r>
+      <w:proofErr w:type="spellStart"/>
+      <w:r>
+        <w:t>posta</w:t>
+      </w:r>
+      <w:proofErr w:type="spellEnd"/>
+      <w:r>
+        <w:t xml:space="preserve"> di kategorii „Ulubione” (na makiecie: ikona gwiazdki)</w:t>
       </w:r>
     </w:p>
     <w:p>
@@ -5588,7 +6042,23 @@
         <w:spacing w:line="360" w:lineRule="auto"/>
       </w:pPr>
       <w:r>
-        <w:t>udostępnienie posta (e-mail, SMS, wybrane media społecznościowe)</w:t>
+        <w:t xml:space="preserve">udostępnienie </w:t>
+      </w:r>
+      <w:proofErr w:type="spellStart"/>
+      <w:r>
+        <w:t>posta</w:t>
+      </w:r>
+      <w:proofErr w:type="spellEnd"/>
+      <w:r>
+        <w:t xml:space="preserve"> (e-mail, SMS, wybrane media </w:t>
+      </w:r>
+      <w:proofErr w:type="spellStart"/>
+      <w:r>
+        <w:t>społecznościowe</w:t>
+      </w:r>
+      <w:proofErr w:type="spellEnd"/>
+      <w:r>
+        <w:t>)</w:t>
       </w:r>
     </w:p>
     <w:p>
@@ -5698,15 +6168,39 @@
         <w:spacing w:line="360" w:lineRule="auto"/>
       </w:pPr>
       <w:r>
-        <w:t>Ekran pojawia się po wybraniu drugie ikony  z tab bara (ikona lupy).</w:t>
-      </w:r>
-    </w:p>
-    <w:p>
-      <w:pPr>
-        <w:spacing w:line="360" w:lineRule="auto"/>
-      </w:pPr>
-      <w:r>
-        <w:t>Użytkownik ma możliwość dodania kanału RSS poprzez wpisanie go w pole tekstowe „Search” w górnej części ekranu.</w:t>
+        <w:t xml:space="preserve">Ekran pojawia się po wybraniu drugie ikony  z </w:t>
+      </w:r>
+      <w:proofErr w:type="spellStart"/>
+      <w:r>
+        <w:t>tab</w:t>
+      </w:r>
+      <w:proofErr w:type="spellEnd"/>
+      <w:r>
+        <w:t xml:space="preserve"> </w:t>
+      </w:r>
+      <w:proofErr w:type="spellStart"/>
+      <w:r>
+        <w:t>bara</w:t>
+      </w:r>
+      <w:proofErr w:type="spellEnd"/>
+      <w:r>
+        <w:t xml:space="preserve"> (ikona lupy).</w:t>
+      </w:r>
+    </w:p>
+    <w:p>
+      <w:pPr>
+        <w:spacing w:line="360" w:lineRule="auto"/>
+      </w:pPr>
+      <w:r>
+        <w:t>Użytkownik ma możliwość dodania kanału RSS poprzez wpisanie go w pole tekstowe „</w:t>
+      </w:r>
+      <w:proofErr w:type="spellStart"/>
+      <w:r>
+        <w:t>Search</w:t>
+      </w:r>
+      <w:proofErr w:type="spellEnd"/>
+      <w:r>
+        <w:t>” w górnej części ekranu.</w:t>
       </w:r>
     </w:p>
     <w:p>
@@ -5820,7 +6314,23 @@
         <w:spacing w:line="360" w:lineRule="auto"/>
       </w:pPr>
       <w:r>
-        <w:t>Ekran pojawia się po wybraniu trzeciej ikony  z tab bara (ikona gwiazdki).</w:t>
+        <w:t xml:space="preserve">Ekran pojawia się po wybraniu trzeciej ikony  z </w:t>
+      </w:r>
+      <w:proofErr w:type="spellStart"/>
+      <w:r>
+        <w:t>tab</w:t>
+      </w:r>
+      <w:proofErr w:type="spellEnd"/>
+      <w:r>
+        <w:t xml:space="preserve"> </w:t>
+      </w:r>
+      <w:proofErr w:type="spellStart"/>
+      <w:r>
+        <w:t>bara</w:t>
+      </w:r>
+      <w:proofErr w:type="spellEnd"/>
+      <w:r>
+        <w:t xml:space="preserve"> (ikona gwiazdki).</w:t>
       </w:r>
     </w:p>
     <w:p>
@@ -5981,7 +6491,7 @@
         <w:rStyle w:val="PageNumber"/>
         <w:noProof/>
       </w:rPr>
-      <w:t>1</w:t>
+      <w:t>5</w:t>
     </w:r>
     <w:r>
       <w:rPr>
@@ -6282,6 +6792,119 @@
     </w:lvl>
   </w:abstractNum>
   <w:abstractNum w:abstractNumId="3">
+    <w:nsid w:val="0C676A33"/>
+    <w:multiLevelType w:val="hybridMultilevel"/>
+    <w:tmpl w:val="D5303728"/>
+    <w:lvl w:ilvl="0" w:tplc="04090001">
+      <w:start w:val="1"/>
+      <w:numFmt w:val="bullet"/>
+      <w:lvlText w:val=""/>
+      <w:lvlJc w:val="left"/>
+      <w:pPr>
+        <w:ind w:left="720" w:hanging="360"/>
+      </w:pPr>
+      <w:rPr>
+        <w:rFonts w:ascii="Symbol" w:hAnsi="Symbol" w:hint="default"/>
+      </w:rPr>
+    </w:lvl>
+    <w:lvl w:ilvl="1" w:tplc="04090003" w:tentative="1">
+      <w:start w:val="1"/>
+      <w:numFmt w:val="bullet"/>
+      <w:lvlText w:val="o"/>
+      <w:lvlJc w:val="left"/>
+      <w:pPr>
+        <w:ind w:left="1440" w:hanging="360"/>
+      </w:pPr>
+      <w:rPr>
+        <w:rFonts w:ascii="Courier New" w:hAnsi="Courier New" w:hint="default"/>
+      </w:rPr>
+    </w:lvl>
+    <w:lvl w:ilvl="2" w:tplc="04090005" w:tentative="1">
+      <w:start w:val="1"/>
+      <w:numFmt w:val="bullet"/>
+      <w:lvlText w:val=""/>
+      <w:lvlJc w:val="left"/>
+      <w:pPr>
+        <w:ind w:left="2160" w:hanging="360"/>
+      </w:pPr>
+      <w:rPr>
+        <w:rFonts w:ascii="Wingdings" w:hAnsi="Wingdings" w:hint="default"/>
+      </w:rPr>
+    </w:lvl>
+    <w:lvl w:ilvl="3" w:tplc="04090001" w:tentative="1">
+      <w:start w:val="1"/>
+      <w:numFmt w:val="bullet"/>
+      <w:lvlText w:val=""/>
+      <w:lvlJc w:val="left"/>
+      <w:pPr>
+        <w:ind w:left="2880" w:hanging="360"/>
+      </w:pPr>
+      <w:rPr>
+        <w:rFonts w:ascii="Symbol" w:hAnsi="Symbol" w:hint="default"/>
+      </w:rPr>
+    </w:lvl>
+    <w:lvl w:ilvl="4" w:tplc="04090003" w:tentative="1">
+      <w:start w:val="1"/>
+      <w:numFmt w:val="bullet"/>
+      <w:lvlText w:val="o"/>
+      <w:lvlJc w:val="left"/>
+      <w:pPr>
+        <w:ind w:left="3600" w:hanging="360"/>
+      </w:pPr>
+      <w:rPr>
+        <w:rFonts w:ascii="Courier New" w:hAnsi="Courier New" w:hint="default"/>
+      </w:rPr>
+    </w:lvl>
+    <w:lvl w:ilvl="5" w:tplc="04090005" w:tentative="1">
+      <w:start w:val="1"/>
+      <w:numFmt w:val="bullet"/>
+      <w:lvlText w:val=""/>
+      <w:lvlJc w:val="left"/>
+      <w:pPr>
+        <w:ind w:left="4320" w:hanging="360"/>
+      </w:pPr>
+      <w:rPr>
+        <w:rFonts w:ascii="Wingdings" w:hAnsi="Wingdings" w:hint="default"/>
+      </w:rPr>
+    </w:lvl>
+    <w:lvl w:ilvl="6" w:tplc="04090001" w:tentative="1">
+      <w:start w:val="1"/>
+      <w:numFmt w:val="bullet"/>
+      <w:lvlText w:val=""/>
+      <w:lvlJc w:val="left"/>
+      <w:pPr>
+        <w:ind w:left="5040" w:hanging="360"/>
+      </w:pPr>
+      <w:rPr>
+        <w:rFonts w:ascii="Symbol" w:hAnsi="Symbol" w:hint="default"/>
+      </w:rPr>
+    </w:lvl>
+    <w:lvl w:ilvl="7" w:tplc="04090003" w:tentative="1">
+      <w:start w:val="1"/>
+      <w:numFmt w:val="bullet"/>
+      <w:lvlText w:val="o"/>
+      <w:lvlJc w:val="left"/>
+      <w:pPr>
+        <w:ind w:left="5760" w:hanging="360"/>
+      </w:pPr>
+      <w:rPr>
+        <w:rFonts w:ascii="Courier New" w:hAnsi="Courier New" w:hint="default"/>
+      </w:rPr>
+    </w:lvl>
+    <w:lvl w:ilvl="8" w:tplc="04090005" w:tentative="1">
+      <w:start w:val="1"/>
+      <w:numFmt w:val="bullet"/>
+      <w:lvlText w:val=""/>
+      <w:lvlJc w:val="left"/>
+      <w:pPr>
+        <w:ind w:left="6480" w:hanging="360"/>
+      </w:pPr>
+      <w:rPr>
+        <w:rFonts w:ascii="Wingdings" w:hAnsi="Wingdings" w:hint="default"/>
+      </w:rPr>
+    </w:lvl>
+  </w:abstractNum>
+  <w:abstractNum w:abstractNumId="4">
     <w:nsid w:val="0E161DFB"/>
     <w:multiLevelType w:val="hybridMultilevel"/>
     <w:tmpl w:val="6BFC046C"/>
@@ -6394,7 +7017,7 @@
       </w:rPr>
     </w:lvl>
   </w:abstractNum>
-  <w:abstractNum w:abstractNumId="4">
+  <w:abstractNum w:abstractNumId="5">
     <w:nsid w:val="0E9100FF"/>
     <w:multiLevelType w:val="hybridMultilevel"/>
     <w:tmpl w:val="B1382B1A"/>
@@ -6507,7 +7130,7 @@
       </w:rPr>
     </w:lvl>
   </w:abstractNum>
-  <w:abstractNum w:abstractNumId="5">
+  <w:abstractNum w:abstractNumId="6">
     <w:nsid w:val="0F1A1D99"/>
     <w:multiLevelType w:val="hybridMultilevel"/>
     <w:tmpl w:val="613A45AC"/>
@@ -6619,7 +7242,7 @@
       </w:rPr>
     </w:lvl>
   </w:abstractNum>
-  <w:abstractNum w:abstractNumId="6">
+  <w:abstractNum w:abstractNumId="7">
     <w:nsid w:val="137C3046"/>
     <w:multiLevelType w:val="hybridMultilevel"/>
     <w:tmpl w:val="3102A45E"/>
@@ -6732,7 +7355,7 @@
       </w:rPr>
     </w:lvl>
   </w:abstractNum>
-  <w:abstractNum w:abstractNumId="7">
+  <w:abstractNum w:abstractNumId="8">
     <w:nsid w:val="1D1A270F"/>
     <w:multiLevelType w:val="hybridMultilevel"/>
     <w:tmpl w:val="3D64A9CE"/>
@@ -6845,7 +7468,7 @@
       </w:rPr>
     </w:lvl>
   </w:abstractNum>
-  <w:abstractNum w:abstractNumId="8">
+  <w:abstractNum w:abstractNumId="9">
     <w:nsid w:val="1F070F41"/>
     <w:multiLevelType w:val="hybridMultilevel"/>
     <w:tmpl w:val="A9D6E4E0"/>
@@ -6934,7 +7557,7 @@
       </w:pPr>
     </w:lvl>
   </w:abstractNum>
-  <w:abstractNum w:abstractNumId="9">
+  <w:abstractNum w:abstractNumId="10">
     <w:nsid w:val="2026055B"/>
     <w:multiLevelType w:val="hybridMultilevel"/>
     <w:tmpl w:val="41E6808E"/>
@@ -7047,7 +7670,7 @@
       </w:rPr>
     </w:lvl>
   </w:abstractNum>
-  <w:abstractNum w:abstractNumId="10">
+  <w:abstractNum w:abstractNumId="11">
     <w:nsid w:val="2240391E"/>
     <w:multiLevelType w:val="multilevel"/>
     <w:tmpl w:val="0415001F"/>
@@ -7133,7 +7756,7 @@
       </w:pPr>
     </w:lvl>
   </w:abstractNum>
-  <w:abstractNum w:abstractNumId="11">
+  <w:abstractNum w:abstractNumId="12">
     <w:nsid w:val="26AA6F0F"/>
     <w:multiLevelType w:val="hybridMultilevel"/>
     <w:tmpl w:val="E1EE225E"/>
@@ -7245,7 +7868,7 @@
       </w:rPr>
     </w:lvl>
   </w:abstractNum>
-  <w:abstractNum w:abstractNumId="12">
+  <w:abstractNum w:abstractNumId="13">
     <w:nsid w:val="2D472C5E"/>
     <w:multiLevelType w:val="hybridMultilevel"/>
     <w:tmpl w:val="86BC7230"/>
@@ -7334,7 +7957,7 @@
       </w:pPr>
     </w:lvl>
   </w:abstractNum>
-  <w:abstractNum w:abstractNumId="13">
+  <w:abstractNum w:abstractNumId="14">
     <w:nsid w:val="348176BB"/>
     <w:multiLevelType w:val="multilevel"/>
     <w:tmpl w:val="0415001F"/>
@@ -7420,7 +8043,7 @@
       </w:pPr>
     </w:lvl>
   </w:abstractNum>
-  <w:abstractNum w:abstractNumId="14">
+  <w:abstractNum w:abstractNumId="15">
     <w:nsid w:val="3DF804E9"/>
     <w:multiLevelType w:val="hybridMultilevel"/>
     <w:tmpl w:val="86BC7230"/>
@@ -7509,7 +8132,7 @@
       </w:pPr>
     </w:lvl>
   </w:abstractNum>
-  <w:abstractNum w:abstractNumId="15">
+  <w:abstractNum w:abstractNumId="16">
     <w:nsid w:val="3E52165A"/>
     <w:multiLevelType w:val="hybridMultilevel"/>
     <w:tmpl w:val="55F63182"/>
@@ -7598,7 +8221,7 @@
       </w:pPr>
     </w:lvl>
   </w:abstractNum>
-  <w:abstractNum w:abstractNumId="16">
+  <w:abstractNum w:abstractNumId="17">
     <w:nsid w:val="469B76CE"/>
     <w:multiLevelType w:val="hybridMultilevel"/>
     <w:tmpl w:val="86BC7230"/>
@@ -7687,7 +8310,7 @@
       </w:pPr>
     </w:lvl>
   </w:abstractNum>
-  <w:abstractNum w:abstractNumId="17">
+  <w:abstractNum w:abstractNumId="18">
     <w:nsid w:val="47AA7E17"/>
     <w:multiLevelType w:val="multilevel"/>
     <w:tmpl w:val="0409001F"/>
@@ -7773,7 +8396,7 @@
       </w:pPr>
     </w:lvl>
   </w:abstractNum>
-  <w:abstractNum w:abstractNumId="18">
+  <w:abstractNum w:abstractNumId="19">
     <w:nsid w:val="489A0B4A"/>
     <w:multiLevelType w:val="hybridMultilevel"/>
     <w:tmpl w:val="B2B07996"/>
@@ -7886,7 +8509,7 @@
       </w:rPr>
     </w:lvl>
   </w:abstractNum>
-  <w:abstractNum w:abstractNumId="19">
+  <w:abstractNum w:abstractNumId="20">
     <w:nsid w:val="4AC3603A"/>
     <w:multiLevelType w:val="hybridMultilevel"/>
     <w:tmpl w:val="C41E507A"/>
@@ -7999,7 +8622,7 @@
       </w:rPr>
     </w:lvl>
   </w:abstractNum>
-  <w:abstractNum w:abstractNumId="20">
+  <w:abstractNum w:abstractNumId="21">
     <w:nsid w:val="4CBF11E7"/>
     <w:multiLevelType w:val="hybridMultilevel"/>
     <w:tmpl w:val="1AB4C8F0"/>
@@ -8088,7 +8711,7 @@
       </w:pPr>
     </w:lvl>
   </w:abstractNum>
-  <w:abstractNum w:abstractNumId="21">
+  <w:abstractNum w:abstractNumId="22">
     <w:nsid w:val="4DC12B69"/>
     <w:multiLevelType w:val="hybridMultilevel"/>
     <w:tmpl w:val="335A883A"/>
@@ -8201,7 +8824,7 @@
       </w:rPr>
     </w:lvl>
   </w:abstractNum>
-  <w:abstractNum w:abstractNumId="22">
+  <w:abstractNum w:abstractNumId="23">
     <w:nsid w:val="50BE4657"/>
     <w:multiLevelType w:val="hybridMultilevel"/>
     <w:tmpl w:val="873460BE"/>
@@ -8287,7 +8910,7 @@
       </w:pPr>
     </w:lvl>
   </w:abstractNum>
-  <w:abstractNum w:abstractNumId="23">
+  <w:abstractNum w:abstractNumId="24">
     <w:nsid w:val="531F0E52"/>
     <w:multiLevelType w:val="hybridMultilevel"/>
     <w:tmpl w:val="45CADAD8"/>
@@ -8400,7 +9023,7 @@
       </w:pPr>
     </w:lvl>
   </w:abstractNum>
-  <w:abstractNum w:abstractNumId="24">
+  <w:abstractNum w:abstractNumId="25">
     <w:nsid w:val="53425E56"/>
     <w:multiLevelType w:val="hybridMultilevel"/>
     <w:tmpl w:val="822C5C14"/>
@@ -8513,7 +9136,7 @@
       </w:rPr>
     </w:lvl>
   </w:abstractNum>
-  <w:abstractNum w:abstractNumId="25">
+  <w:abstractNum w:abstractNumId="26">
     <w:nsid w:val="57511993"/>
     <w:multiLevelType w:val="hybridMultilevel"/>
     <w:tmpl w:val="D67E486E"/>
@@ -8602,7 +9225,7 @@
       </w:pPr>
     </w:lvl>
   </w:abstractNum>
-  <w:abstractNum w:abstractNumId="26">
+  <w:abstractNum w:abstractNumId="27">
     <w:nsid w:val="59AF4D6B"/>
     <w:multiLevelType w:val="hybridMultilevel"/>
     <w:tmpl w:val="A0AC669C"/>
@@ -8691,7 +9314,7 @@
       </w:pPr>
     </w:lvl>
   </w:abstractNum>
-  <w:abstractNum w:abstractNumId="27">
+  <w:abstractNum w:abstractNumId="28">
     <w:nsid w:val="59B77AE8"/>
     <w:multiLevelType w:val="multilevel"/>
     <w:tmpl w:val="86BC7230"/>
@@ -8780,7 +9403,7 @@
       </w:pPr>
     </w:lvl>
   </w:abstractNum>
-  <w:abstractNum w:abstractNumId="28">
+  <w:abstractNum w:abstractNumId="29">
     <w:nsid w:val="5A51303C"/>
     <w:multiLevelType w:val="hybridMultilevel"/>
     <w:tmpl w:val="45B22D1C"/>
@@ -8866,7 +9489,7 @@
       </w:pPr>
     </w:lvl>
   </w:abstractNum>
-  <w:abstractNum w:abstractNumId="29">
+  <w:abstractNum w:abstractNumId="30">
     <w:nsid w:val="5A5F2D1B"/>
     <w:multiLevelType w:val="multilevel"/>
     <w:tmpl w:val="1422C1DC"/>
@@ -8979,7 +9602,7 @@
       </w:rPr>
     </w:lvl>
   </w:abstractNum>
-  <w:abstractNum w:abstractNumId="30">
+  <w:abstractNum w:abstractNumId="31">
     <w:nsid w:val="5F00490A"/>
     <w:multiLevelType w:val="hybridMultilevel"/>
     <w:tmpl w:val="72386586"/>
@@ -9092,7 +9715,7 @@
       </w:rPr>
     </w:lvl>
   </w:abstractNum>
-  <w:abstractNum w:abstractNumId="31">
+  <w:abstractNum w:abstractNumId="32">
     <w:nsid w:val="5FFA485E"/>
     <w:multiLevelType w:val="multilevel"/>
     <w:tmpl w:val="1422C1DC"/>
@@ -9205,7 +9828,7 @@
       </w:rPr>
     </w:lvl>
   </w:abstractNum>
-  <w:abstractNum w:abstractNumId="32">
+  <w:abstractNum w:abstractNumId="33">
     <w:nsid w:val="61095822"/>
     <w:multiLevelType w:val="hybridMultilevel"/>
     <w:tmpl w:val="AA424542"/>
@@ -9318,7 +9941,120 @@
       </w:pPr>
     </w:lvl>
   </w:abstractNum>
-  <w:abstractNum w:abstractNumId="33">
+  <w:abstractNum w:abstractNumId="34">
+    <w:nsid w:val="6E5B6D3C"/>
+    <w:multiLevelType w:val="multilevel"/>
+    <w:tmpl w:val="1422C1DC"/>
+    <w:lvl w:ilvl="0">
+      <w:start w:val="2"/>
+      <w:numFmt w:val="decimal"/>
+      <w:lvlText w:val="%1."/>
+      <w:lvlJc w:val="left"/>
+      <w:pPr>
+        <w:ind w:left="360" w:hanging="360"/>
+      </w:pPr>
+      <w:rPr>
+        <w:rFonts w:hint="default"/>
+      </w:rPr>
+    </w:lvl>
+    <w:lvl w:ilvl="1">
+      <w:start w:val="3"/>
+      <w:numFmt w:val="decimal"/>
+      <w:lvlText w:val="%1.%2."/>
+      <w:lvlJc w:val="left"/>
+      <w:pPr>
+        <w:ind w:left="720" w:hanging="360"/>
+      </w:pPr>
+      <w:rPr>
+        <w:rFonts w:hint="default"/>
+      </w:rPr>
+    </w:lvl>
+    <w:lvl w:ilvl="2">
+      <w:start w:val="1"/>
+      <w:numFmt w:val="decimal"/>
+      <w:lvlText w:val="%1.%2.%3."/>
+      <w:lvlJc w:val="left"/>
+      <w:pPr>
+        <w:ind w:left="1440" w:hanging="720"/>
+      </w:pPr>
+      <w:rPr>
+        <w:rFonts w:hint="default"/>
+      </w:rPr>
+    </w:lvl>
+    <w:lvl w:ilvl="3">
+      <w:start w:val="1"/>
+      <w:numFmt w:val="decimal"/>
+      <w:lvlText w:val="%1.%2.%3.%4."/>
+      <w:lvlJc w:val="left"/>
+      <w:pPr>
+        <w:ind w:left="1800" w:hanging="720"/>
+      </w:pPr>
+      <w:rPr>
+        <w:rFonts w:hint="default"/>
+      </w:rPr>
+    </w:lvl>
+    <w:lvl w:ilvl="4">
+      <w:start w:val="1"/>
+      <w:numFmt w:val="decimal"/>
+      <w:lvlText w:val="%1.%2.%3.%4.%5."/>
+      <w:lvlJc w:val="left"/>
+      <w:pPr>
+        <w:ind w:left="2520" w:hanging="1080"/>
+      </w:pPr>
+      <w:rPr>
+        <w:rFonts w:hint="default"/>
+      </w:rPr>
+    </w:lvl>
+    <w:lvl w:ilvl="5">
+      <w:start w:val="1"/>
+      <w:numFmt w:val="decimal"/>
+      <w:lvlText w:val="%1.%2.%3.%4.%5.%6."/>
+      <w:lvlJc w:val="left"/>
+      <w:pPr>
+        <w:ind w:left="2880" w:hanging="1080"/>
+      </w:pPr>
+      <w:rPr>
+        <w:rFonts w:hint="default"/>
+      </w:rPr>
+    </w:lvl>
+    <w:lvl w:ilvl="6">
+      <w:start w:val="1"/>
+      <w:numFmt w:val="decimal"/>
+      <w:lvlText w:val="%1.%2.%3.%4.%5.%6.%7."/>
+      <w:lvlJc w:val="left"/>
+      <w:pPr>
+        <w:ind w:left="3600" w:hanging="1440"/>
+      </w:pPr>
+      <w:rPr>
+        <w:rFonts w:hint="default"/>
+      </w:rPr>
+    </w:lvl>
+    <w:lvl w:ilvl="7">
+      <w:start w:val="1"/>
+      <w:numFmt w:val="decimal"/>
+      <w:lvlText w:val="%1.%2.%3.%4.%5.%6.%7.%8."/>
+      <w:lvlJc w:val="left"/>
+      <w:pPr>
+        <w:ind w:left="3960" w:hanging="1440"/>
+      </w:pPr>
+      <w:rPr>
+        <w:rFonts w:hint="default"/>
+      </w:rPr>
+    </w:lvl>
+    <w:lvl w:ilvl="8">
+      <w:start w:val="1"/>
+      <w:numFmt w:val="decimal"/>
+      <w:lvlText w:val="%1.%2.%3.%4.%5.%6.%7.%8.%9."/>
+      <w:lvlJc w:val="left"/>
+      <w:pPr>
+        <w:ind w:left="4680" w:hanging="1800"/>
+      </w:pPr>
+      <w:rPr>
+        <w:rFonts w:hint="default"/>
+      </w:rPr>
+    </w:lvl>
+  </w:abstractNum>
+  <w:abstractNum w:abstractNumId="35">
     <w:nsid w:val="6FA27780"/>
     <w:multiLevelType w:val="multilevel"/>
     <w:tmpl w:val="04090021"/>
@@ -9431,7 +10167,7 @@
       </w:rPr>
     </w:lvl>
   </w:abstractNum>
-  <w:abstractNum w:abstractNumId="34">
+  <w:abstractNum w:abstractNumId="36">
     <w:nsid w:val="733F768E"/>
     <w:multiLevelType w:val="hybridMultilevel"/>
     <w:tmpl w:val="CC268D98"/>
@@ -9544,7 +10280,7 @@
       </w:rPr>
     </w:lvl>
   </w:abstractNum>
-  <w:abstractNum w:abstractNumId="35">
+  <w:abstractNum w:abstractNumId="37">
     <w:nsid w:val="7498417A"/>
     <w:multiLevelType w:val="hybridMultilevel"/>
     <w:tmpl w:val="A0E26C9E"/>
@@ -9657,7 +10393,7 @@
       </w:rPr>
     </w:lvl>
   </w:abstractNum>
-  <w:abstractNum w:abstractNumId="36">
+  <w:abstractNum w:abstractNumId="38">
     <w:nsid w:val="75C43BF5"/>
     <w:multiLevelType w:val="hybridMultilevel"/>
     <w:tmpl w:val="3F02B546"/>
@@ -9746,7 +10482,7 @@
       </w:pPr>
     </w:lvl>
   </w:abstractNum>
-  <w:abstractNum w:abstractNumId="37">
+  <w:abstractNum w:abstractNumId="39">
     <w:nsid w:val="762116A4"/>
     <w:multiLevelType w:val="hybridMultilevel"/>
     <w:tmpl w:val="79A06488"/>
@@ -9832,7 +10568,7 @@
       </w:pPr>
     </w:lvl>
   </w:abstractNum>
-  <w:abstractNum w:abstractNumId="38">
+  <w:abstractNum w:abstractNumId="40">
     <w:nsid w:val="785822D7"/>
     <w:multiLevelType w:val="hybridMultilevel"/>
     <w:tmpl w:val="AD16A32C"/>
@@ -9945,7 +10681,7 @@
       </w:pPr>
     </w:lvl>
   </w:abstractNum>
-  <w:abstractNum w:abstractNumId="39">
+  <w:abstractNum w:abstractNumId="41">
     <w:nsid w:val="7C5E6F6E"/>
     <w:multiLevelType w:val="hybridMultilevel"/>
     <w:tmpl w:val="18143ABA"/>
@@ -10031,7 +10767,7 @@
       </w:pPr>
     </w:lvl>
   </w:abstractNum>
-  <w:abstractNum w:abstractNumId="40">
+  <w:abstractNum w:abstractNumId="42">
     <w:nsid w:val="7DC25819"/>
     <w:multiLevelType w:val="multilevel"/>
     <w:tmpl w:val="0415001F"/>
@@ -10118,25 +10854,25 @@
     </w:lvl>
   </w:abstractNum>
   <w:num w:numId="1">
-    <w:abstractNumId w:val="38"/>
+    <w:abstractNumId w:val="40"/>
   </w:num>
   <w:num w:numId="2">
-    <w:abstractNumId w:val="23"/>
+    <w:abstractNumId w:val="24"/>
   </w:num>
   <w:num w:numId="3">
-    <w:abstractNumId w:val="32"/>
+    <w:abstractNumId w:val="33"/>
   </w:num>
   <w:num w:numId="4">
-    <w:abstractNumId w:val="17"/>
+    <w:abstractNumId w:val="18"/>
   </w:num>
   <w:num w:numId="5">
-    <w:abstractNumId w:val="15"/>
+    <w:abstractNumId w:val="16"/>
   </w:num>
   <w:num w:numId="6">
-    <w:abstractNumId w:val="20"/>
+    <w:abstractNumId w:val="21"/>
   </w:num>
   <w:num w:numId="7">
-    <w:abstractNumId w:val="8"/>
+    <w:abstractNumId w:val="9"/>
   </w:num>
   <w:num w:numId="8">
     <w:abstractNumId w:val="0"/>
@@ -10145,100 +10881,106 @@
     <w:abstractNumId w:val="1"/>
   </w:num>
   <w:num w:numId="10">
+    <w:abstractNumId w:val="23"/>
+  </w:num>
+  <w:num w:numId="11">
+    <w:abstractNumId w:val="35"/>
+  </w:num>
+  <w:num w:numId="12">
+    <w:abstractNumId w:val="10"/>
+  </w:num>
+  <w:num w:numId="13">
+    <w:abstractNumId w:val="37"/>
+  </w:num>
+  <w:num w:numId="14">
+    <w:abstractNumId w:val="5"/>
+  </w:num>
+  <w:num w:numId="15">
+    <w:abstractNumId w:val="19"/>
+  </w:num>
+  <w:num w:numId="16">
+    <w:abstractNumId w:val="17"/>
+  </w:num>
+  <w:num w:numId="17">
+    <w:abstractNumId w:val="11"/>
+  </w:num>
+  <w:num w:numId="18">
+    <w:abstractNumId w:val="36"/>
+  </w:num>
+  <w:num w:numId="19">
+    <w:abstractNumId w:val="20"/>
+  </w:num>
+  <w:num w:numId="20">
+    <w:abstractNumId w:val="31"/>
+  </w:num>
+  <w:num w:numId="21">
+    <w:abstractNumId w:val="39"/>
+  </w:num>
+  <w:num w:numId="22">
+    <w:abstractNumId w:val="4"/>
+  </w:num>
+  <w:num w:numId="23">
+    <w:abstractNumId w:val="6"/>
+  </w:num>
+  <w:num w:numId="24">
+    <w:abstractNumId w:val="12"/>
+  </w:num>
+  <w:num w:numId="25">
+    <w:abstractNumId w:val="25"/>
+  </w:num>
+  <w:num w:numId="26">
     <w:abstractNumId w:val="22"/>
   </w:num>
-  <w:num w:numId="11">
-    <w:abstractNumId w:val="33"/>
-  </w:num>
-  <w:num w:numId="12">
-    <w:abstractNumId w:val="9"/>
-  </w:num>
-  <w:num w:numId="13">
-    <w:abstractNumId w:val="35"/>
-  </w:num>
-  <w:num w:numId="14">
-    <w:abstractNumId w:val="4"/>
-  </w:num>
-  <w:num w:numId="15">
-    <w:abstractNumId w:val="18"/>
-  </w:num>
-  <w:num w:numId="16">
-    <w:abstractNumId w:val="16"/>
-  </w:num>
-  <w:num w:numId="17">
-    <w:abstractNumId w:val="10"/>
-  </w:num>
-  <w:num w:numId="18">
-    <w:abstractNumId w:val="34"/>
-  </w:num>
-  <w:num w:numId="19">
-    <w:abstractNumId w:val="19"/>
-  </w:num>
-  <w:num w:numId="20">
-    <w:abstractNumId w:val="30"/>
-  </w:num>
-  <w:num w:numId="21">
-    <w:abstractNumId w:val="37"/>
-  </w:num>
-  <w:num w:numId="22">
-    <w:abstractNumId w:val="3"/>
-  </w:num>
-  <w:num w:numId="23">
-    <w:abstractNumId w:val="5"/>
-  </w:num>
-  <w:num w:numId="24">
-    <w:abstractNumId w:val="11"/>
-  </w:num>
-  <w:num w:numId="25">
-    <w:abstractNumId w:val="24"/>
-  </w:num>
-  <w:num w:numId="26">
-    <w:abstractNumId w:val="21"/>
-  </w:num>
   <w:num w:numId="27">
-    <w:abstractNumId w:val="40"/>
+    <w:abstractNumId w:val="42"/>
   </w:num>
   <w:num w:numId="28">
+    <w:abstractNumId w:val="27"/>
+  </w:num>
+  <w:num w:numId="29">
     <w:abstractNumId w:val="26"/>
   </w:num>
-  <w:num w:numId="29">
-    <w:abstractNumId w:val="25"/>
-  </w:num>
   <w:num w:numId="30">
-    <w:abstractNumId w:val="12"/>
+    <w:abstractNumId w:val="13"/>
   </w:num>
   <w:num w:numId="31">
-    <w:abstractNumId w:val="27"/>
+    <w:abstractNumId w:val="28"/>
   </w:num>
   <w:num w:numId="32">
-    <w:abstractNumId w:val="14"/>
+    <w:abstractNumId w:val="15"/>
   </w:num>
   <w:num w:numId="33">
-    <w:abstractNumId w:val="28"/>
+    <w:abstractNumId w:val="29"/>
   </w:num>
   <w:num w:numId="34">
-    <w:abstractNumId w:val="39"/>
+    <w:abstractNumId w:val="41"/>
   </w:num>
   <w:num w:numId="35">
-    <w:abstractNumId w:val="36"/>
+    <w:abstractNumId w:val="38"/>
   </w:num>
   <w:num w:numId="36">
     <w:abstractNumId w:val="2"/>
   </w:num>
   <w:num w:numId="37">
-    <w:abstractNumId w:val="13"/>
+    <w:abstractNumId w:val="14"/>
   </w:num>
   <w:num w:numId="38">
-    <w:abstractNumId w:val="6"/>
+    <w:abstractNumId w:val="7"/>
   </w:num>
   <w:num w:numId="39">
-    <w:abstractNumId w:val="7"/>
+    <w:abstractNumId w:val="8"/>
   </w:num>
   <w:num w:numId="40">
-    <w:abstractNumId w:val="31"/>
+    <w:abstractNumId w:val="32"/>
   </w:num>
   <w:num w:numId="41">
-    <w:abstractNumId w:val="29"/>
+    <w:abstractNumId w:val="30"/>
+  </w:num>
+  <w:num w:numId="42">
+    <w:abstractNumId w:val="34"/>
+  </w:num>
+  <w:num w:numId="43">
+    <w:abstractNumId w:val="3"/>
   </w:num>
 </w:numbering>
 </file>
@@ -12378,7 +13120,7 @@
 </file>
 
 <file path=customXml/itemProps1.xml><?xml version="1.0" encoding="utf-8"?>
-<ds:datastoreItem xmlns:ds="http://schemas.openxmlformats.org/officeDocument/2006/customXml" ds:itemID="{9FE8D692-5517-574B-8894-E2AF99382D06}">
+<ds:datastoreItem xmlns:ds="http://schemas.openxmlformats.org/officeDocument/2006/customXml" ds:itemID="{BA1197BD-B828-864B-830D-1CBB95D572E5}">
   <ds:schemaRefs>
     <ds:schemaRef ds:uri="http://schemas.openxmlformats.org/officeDocument/2006/bibliography"/>
   </ds:schemaRefs>

</xml_diff>